<commit_message>
Used saddle brackets instead of anchor bolts and shortened additional building to accommodate 12 foot beams
</commit_message>
<xml_diff>
--- a/Mobility/Additional_Building/Design_Of_Additional_Building.docx
+++ b/Mobility/Additional_Building/Design_Of_Additional_Building.docx
@@ -203,102 +203,6 @@
         </w:rPr>
         <w:t>The below figure illustrates the area of an additional building and describes offsets from the house and required and actual setbacks.</w:t>
       </w:r>
-      <w:r>
-        <w:rPr>
-          <w:rFonts w:ascii="Times New Roman" w:eastAsia="Times New Roman" w:hAnsi="Times New Roman" w:cs="Times New Roman"/>
-          <w:sz w:val="24"/>
-          <w:szCs w:val="24"/>
-        </w:rPr>
-        <w:t xml:space="preserve"> P</w:t>
-      </w:r>
-      <w:r>
-        <w:rPr>
-          <w:rFonts w:ascii="Times New Roman" w:eastAsia="Times New Roman" w:hAnsi="Times New Roman" w:cs="Times New Roman"/>
-          <w:sz w:val="24"/>
-          <w:szCs w:val="24"/>
-        </w:rPr>
-        <w:t>iers will be set back from the NE property line by 4.2</w:t>
-      </w:r>
-      <w:r>
-        <w:rPr>
-          <w:rFonts w:ascii="Times New Roman" w:eastAsia="Times New Roman" w:hAnsi="Times New Roman" w:cs="Times New Roman"/>
-          <w:sz w:val="24"/>
-          <w:szCs w:val="24"/>
-        </w:rPr>
-        <w:t>’</w:t>
-      </w:r>
-      <w:r>
-        <w:rPr>
-          <w:rFonts w:ascii="Times New Roman" w:eastAsia="Times New Roman" w:hAnsi="Times New Roman" w:cs="Times New Roman"/>
-          <w:sz w:val="24"/>
-          <w:szCs w:val="24"/>
-        </w:rPr>
-        <w:t>. Siding will extend beyond the NE edges of piers by up to 0.2</w:t>
-      </w:r>
-      <w:r>
-        <w:rPr>
-          <w:rFonts w:ascii="Times New Roman" w:eastAsia="Times New Roman" w:hAnsi="Times New Roman" w:cs="Times New Roman"/>
-          <w:sz w:val="24"/>
-          <w:szCs w:val="24"/>
-        </w:rPr>
-        <w:t>’</w:t>
-      </w:r>
-      <w:r>
-        <w:rPr>
-          <w:rFonts w:ascii="Times New Roman" w:eastAsia="Times New Roman" w:hAnsi="Times New Roman" w:cs="Times New Roman"/>
-          <w:sz w:val="24"/>
-          <w:szCs w:val="24"/>
-        </w:rPr>
-        <w:t>. The roof of the additional building will be about 8.5</w:t>
-      </w:r>
-      <w:r>
-        <w:rPr>
-          <w:rFonts w:ascii="Times New Roman" w:eastAsia="Times New Roman" w:hAnsi="Times New Roman" w:cs="Times New Roman"/>
-          <w:sz w:val="24"/>
-          <w:szCs w:val="24"/>
-        </w:rPr>
-        <w:t>”</w:t>
-      </w:r>
-      <w:r>
-        <w:rPr>
-          <w:rFonts w:ascii="Times New Roman" w:eastAsia="Times New Roman" w:hAnsi="Times New Roman" w:cs="Times New Roman"/>
-          <w:sz w:val="24"/>
-          <w:szCs w:val="24"/>
-        </w:rPr>
-        <w:t xml:space="preserve"> above finished grade and will extend beyond siding by </w:t>
-      </w:r>
-      <w:r>
-        <w:rPr>
-          <w:rFonts w:ascii="Times New Roman" w:eastAsia="Times New Roman" w:hAnsi="Times New Roman" w:cs="Times New Roman"/>
-          <w:sz w:val="24"/>
-          <w:szCs w:val="24"/>
-        </w:rPr>
-        <w:t>up to</w:t>
-      </w:r>
-      <w:r>
-        <w:rPr>
-          <w:rFonts w:ascii="Times New Roman" w:eastAsia="Times New Roman" w:hAnsi="Times New Roman" w:cs="Times New Roman"/>
-          <w:sz w:val="24"/>
-          <w:szCs w:val="24"/>
-        </w:rPr>
-        <w:t xml:space="preserve"> 2</w:t>
-      </w:r>
-      <w:r>
-        <w:rPr>
-          <w:rFonts w:ascii="Times New Roman" w:eastAsia="Times New Roman" w:hAnsi="Times New Roman" w:cs="Times New Roman"/>
-          <w:sz w:val="24"/>
-          <w:szCs w:val="24"/>
-        </w:rPr>
-        <w:t>’</w:t>
-      </w:r>
-      <w:r>
-        <w:rPr>
-          <w:rFonts w:ascii="Times New Roman" w:eastAsia="Times New Roman" w:hAnsi="Times New Roman" w:cs="Times New Roman"/>
-          <w:sz w:val="24"/>
-          <w:szCs w:val="24"/>
-        </w:rPr>
-        <w:t>.</w:t>
-      </w:r>
     </w:p>
     <w:p>
       <w:pPr>
@@ -341,10 +245,10 @@
           <w:szCs w:val="24"/>
         </w:rPr>
         <w:drawing>
-          <wp:inline distT="0" distB="0" distL="0" distR="0" wp14:anchorId="14373C4F" wp14:editId="3B5EC8D7">
+          <wp:inline distT="0" distB="0" distL="0" distR="0" wp14:anchorId="3E5E189E" wp14:editId="716EC6AF">
             <wp:extent cx="5943600" cy="3457575"/>
             <wp:effectExtent l="0" t="0" r="0" b="9525"/>
-            <wp:docPr id="612877414" name="Picture 1"/>
+            <wp:docPr id="2120344810" name="Picture 2"/>
             <wp:cNvGraphicFramePr>
               <a:graphicFrameLocks xmlns:a="http://schemas.openxmlformats.org/drawingml/2006/main" noChangeAspect="1"/>
             </wp:cNvGraphicFramePr>
@@ -352,7 +256,7 @@
               <a:graphicData uri="http://schemas.openxmlformats.org/drawingml/2006/picture">
                 <pic:pic xmlns:pic="http://schemas.openxmlformats.org/drawingml/2006/picture">
                   <pic:nvPicPr>
-                    <pic:cNvPr id="612877414" name="Picture 612877414"/>
+                    <pic:cNvPr id="2120344810" name="Picture 2120344810"/>
                     <pic:cNvPicPr/>
                   </pic:nvPicPr>
                   <pic:blipFill>
@@ -422,7 +326,15 @@
           <w:sz w:val="24"/>
           <w:szCs w:val="24"/>
         </w:rPr>
-        <w:t>A foundation of an additional building will consist of 15 square piers each with a side length of 14 inches. The piers will be within a 300” x 124” area that is offset from the NW foundation wall of the house by 124.5” and from the NE foundation wall of the house by 8”. The bottoms of the piers will be at least 18” below finished grade, plus an additional 14” to allow for future excavation. The tops of the piers will be at least 6” above finished grade. All organic soil, vegetation, and roots will be removed from the holes for the piers.</w:t>
+        <w:t>Per “City of Charlottesville Minimum Mandatory Inspections”, a</w:t>
+      </w:r>
+      <w:r>
+        <w:rPr>
+          <w:rFonts w:ascii="Times New Roman" w:eastAsia="Times New Roman" w:hAnsi="Times New Roman" w:cs="Times New Roman"/>
+          <w:sz w:val="24"/>
+          <w:szCs w:val="24"/>
+        </w:rPr>
+        <w:t>ll organic soil, vegetation, and roots will be removed from holes for piers.</w:t>
       </w:r>
     </w:p>
     <w:p>
@@ -464,10 +376,10 @@
         </w:rPr>
         <w:lastRenderedPageBreak/>
         <w:drawing>
-          <wp:inline distT="0" distB="0" distL="0" distR="0" wp14:anchorId="16A0916D" wp14:editId="1A0870A1">
-            <wp:extent cx="5943600" cy="2506980"/>
-            <wp:effectExtent l="0" t="0" r="0" b="7620"/>
-            <wp:docPr id="1065917007" name="Picture 1"/>
+          <wp:inline distT="0" distB="0" distL="0" distR="0" wp14:anchorId="0EB56E45" wp14:editId="4DAB3527">
+            <wp:extent cx="5943600" cy="2519045"/>
+            <wp:effectExtent l="0" t="0" r="0" b="0"/>
+            <wp:docPr id="718737995" name="Picture 1"/>
             <wp:cNvGraphicFramePr>
               <a:graphicFrameLocks xmlns:a="http://schemas.openxmlformats.org/drawingml/2006/main" noChangeAspect="1"/>
             </wp:cNvGraphicFramePr>
@@ -475,7 +387,7 @@
               <a:graphicData uri="http://schemas.openxmlformats.org/drawingml/2006/picture">
                 <pic:pic xmlns:pic="http://schemas.openxmlformats.org/drawingml/2006/picture">
                   <pic:nvPicPr>
-                    <pic:cNvPr id="1065917007" name=""/>
+                    <pic:cNvPr id="718737995" name=""/>
                     <pic:cNvPicPr/>
                   </pic:nvPicPr>
                   <pic:blipFill>
@@ -487,7 +399,7 @@
                   <pic:spPr>
                     <a:xfrm>
                       <a:off x="0" y="0"/>
-                      <a:ext cx="5943600" cy="2506980"/>
+                      <a:ext cx="5943600" cy="2519045"/>
                     </a:xfrm>
                     <a:prstGeom prst="rect">
                       <a:avLst/>
@@ -1091,7 +1003,34 @@
           <w:sz w:val="24"/>
           <w:szCs w:val="24"/>
         </w:rPr>
-        <w:t>I intend for the additional building to have a depth of 11’ and a length of 25’ to mimic the living room of the house.</w:t>
+        <w:t>I intend for the additional building to have a depth of 11’ and a length of 2</w:t>
+      </w:r>
+      <w:r>
+        <w:rPr>
+          <w:rFonts w:ascii="Times New Roman" w:eastAsia="Times New Roman" w:hAnsi="Times New Roman" w:cs="Times New Roman"/>
+          <w:color w:val="000000"/>
+          <w:sz w:val="24"/>
+          <w:szCs w:val="24"/>
+        </w:rPr>
+        <w:t>4</w:t>
+      </w:r>
+      <w:r>
+        <w:rPr>
+          <w:rFonts w:ascii="Times New Roman" w:eastAsia="Times New Roman" w:hAnsi="Times New Roman" w:cs="Times New Roman"/>
+          <w:color w:val="000000"/>
+          <w:sz w:val="24"/>
+          <w:szCs w:val="24"/>
+        </w:rPr>
+        <w:t>’</w:t>
+      </w:r>
+      <w:r>
+        <w:rPr>
+          <w:rFonts w:ascii="Times New Roman" w:eastAsia="Times New Roman" w:hAnsi="Times New Roman" w:cs="Times New Roman"/>
+          <w:color w:val="000000"/>
+          <w:sz w:val="24"/>
+          <w:szCs w:val="24"/>
+        </w:rPr>
+        <w:t>.</w:t>
       </w:r>
     </w:p>
     <w:p>
@@ -1120,6 +1059,24 @@
         </w:rPr>
         <w:t>A permit is required.</w:t>
       </w:r>
+    </w:p>
+    <w:p>
+      <w:pPr>
+        <w:pBdr>
+          <w:top w:val="nil"/>
+          <w:left w:val="nil"/>
+          <w:bottom w:val="nil"/>
+          <w:right w:val="nil"/>
+          <w:between w:val="nil"/>
+        </w:pBdr>
+        <w:spacing w:after="0" w:line="240" w:lineRule="auto"/>
+        <w:rPr>
+          <w:rFonts w:ascii="Times New Roman" w:eastAsia="Times New Roman" w:hAnsi="Times New Roman" w:cs="Times New Roman"/>
+          <w:color w:val="000000"/>
+          <w:sz w:val="24"/>
+          <w:szCs w:val="24"/>
+        </w:rPr>
+      </w:pPr>
     </w:p>
     <w:p>
       <w:pPr>
@@ -1486,7 +1443,23 @@
           <w:sz w:val="24"/>
           <w:szCs w:val="24"/>
         </w:rPr>
-        <w:t>25’</w:t>
+        <w:t>2</w:t>
+      </w:r>
+      <w:r>
+        <w:rPr>
+          <w:rFonts w:ascii="Times New Roman" w:eastAsia="Times New Roman" w:hAnsi="Times New Roman" w:cs="Times New Roman"/>
+          <w:sz w:val="24"/>
+          <w:szCs w:val="24"/>
+        </w:rPr>
+        <w:t>4</w:t>
+      </w:r>
+      <w:r>
+        <w:rPr>
+          <w:rFonts w:ascii="Times New Roman" w:eastAsia="Times New Roman" w:hAnsi="Times New Roman" w:cs="Times New Roman"/>
+          <w:sz w:val="24"/>
+          <w:szCs w:val="24"/>
+        </w:rPr>
+        <w:t>’</w:t>
       </w:r>
       <w:r>
         <w:rPr>
@@ -1520,7 +1493,15 @@
           <w:sz w:val="24"/>
           <w:szCs w:val="24"/>
         </w:rPr>
-        <w:t>25</w:t>
+        <w:t>2</w:t>
+      </w:r>
+      <w:r>
+        <w:rPr>
+          <w:rFonts w:ascii="Times New Roman" w:eastAsia="Times New Roman" w:hAnsi="Times New Roman" w:cs="Times New Roman"/>
+          <w:sz w:val="24"/>
+          <w:szCs w:val="24"/>
+        </w:rPr>
+        <w:t>4</w:t>
       </w:r>
       <w:r>
         <w:rPr>
@@ -1555,7 +1536,15 @@
           <w:sz w:val="24"/>
           <w:szCs w:val="24"/>
         </w:rPr>
-        <w:t>22,000</w:t>
+        <w:t>2</w:t>
+      </w:r>
+      <w:r>
+        <w:rPr>
+          <w:rFonts w:ascii="Times New Roman" w:eastAsia="Times New Roman" w:hAnsi="Times New Roman" w:cs="Times New Roman"/>
+          <w:sz w:val="24"/>
+          <w:szCs w:val="24"/>
+        </w:rPr>
+        <w:t>1,120</w:t>
       </w:r>
       <w:r>
         <w:rPr>
@@ -1580,7 +1569,137 @@
           <w:sz w:val="24"/>
           <w:szCs w:val="24"/>
         </w:rPr>
-        <w:t>2,000</w:t>
+        <w:t>1</w:t>
+      </w:r>
+      <w:r>
+        <w:rPr>
+          <w:rFonts w:ascii="Times New Roman" w:eastAsia="Times New Roman" w:hAnsi="Times New Roman" w:cs="Times New Roman"/>
+          <w:sz w:val="24"/>
+          <w:szCs w:val="24"/>
+        </w:rPr>
+        <w:t>,</w:t>
+      </w:r>
+      <w:r>
+        <w:rPr>
+          <w:rFonts w:ascii="Times New Roman" w:eastAsia="Times New Roman" w:hAnsi="Times New Roman" w:cs="Times New Roman"/>
+          <w:sz w:val="24"/>
+          <w:szCs w:val="24"/>
+        </w:rPr>
+        <w:t>120</w:t>
+      </w:r>
+      <w:r>
+        <w:rPr>
+          <w:rFonts w:ascii="Times New Roman" w:eastAsia="Times New Roman" w:hAnsi="Times New Roman" w:cs="Times New Roman"/>
+          <w:color w:val="000000"/>
+          <w:sz w:val="24"/>
+          <w:szCs w:val="24"/>
+        </w:rPr>
+        <w:t xml:space="preserve"> lb) / (1,500 PSF) = </w:t>
+      </w:r>
+      <w:r>
+        <w:rPr>
+          <w:rFonts w:ascii="Times New Roman" w:eastAsia="Times New Roman" w:hAnsi="Times New Roman" w:cs="Times New Roman"/>
+          <w:sz w:val="24"/>
+          <w:szCs w:val="24"/>
+        </w:rPr>
+        <w:t>1</w:t>
+      </w:r>
+      <w:r>
+        <w:rPr>
+          <w:rFonts w:ascii="Times New Roman" w:eastAsia="Times New Roman" w:hAnsi="Times New Roman" w:cs="Times New Roman"/>
+          <w:sz w:val="24"/>
+          <w:szCs w:val="24"/>
+        </w:rPr>
+        <w:t>4.</w:t>
+      </w:r>
+      <w:r>
+        <w:rPr>
+          <w:rFonts w:ascii="Times New Roman" w:eastAsia="Times New Roman" w:hAnsi="Times New Roman" w:cs="Times New Roman"/>
+          <w:sz w:val="24"/>
+          <w:szCs w:val="24"/>
+        </w:rPr>
+        <w:t xml:space="preserve">08 </w:t>
+      </w:r>
+      <w:r>
+        <w:rPr>
+          <w:rFonts w:ascii="Times New Roman" w:eastAsia="Times New Roman" w:hAnsi="Times New Roman" w:cs="Times New Roman"/>
+          <w:color w:val="000000"/>
+          <w:sz w:val="24"/>
+          <w:szCs w:val="24"/>
+        </w:rPr>
+        <w:t>square feet.</w:t>
+      </w:r>
+    </w:p>
+    <w:p>
+      <w:pPr>
+        <w:pBdr>
+          <w:top w:val="nil"/>
+          <w:left w:val="nil"/>
+          <w:bottom w:val="nil"/>
+          <w:right w:val="nil"/>
+          <w:between w:val="nil"/>
+        </w:pBdr>
+        <w:spacing w:after="0" w:line="240" w:lineRule="auto"/>
+        <w:rPr>
+          <w:rFonts w:ascii="Times New Roman" w:eastAsia="Times New Roman" w:hAnsi="Times New Roman" w:cs="Times New Roman"/>
+          <w:color w:val="000000"/>
+          <w:sz w:val="24"/>
+          <w:szCs w:val="24"/>
+        </w:rPr>
+      </w:pPr>
+    </w:p>
+    <w:p>
+      <w:pPr>
+        <w:pBdr>
+          <w:top w:val="nil"/>
+          <w:left w:val="nil"/>
+          <w:bottom w:val="nil"/>
+          <w:right w:val="nil"/>
+          <w:between w:val="nil"/>
+        </w:pBdr>
+        <w:spacing w:after="0" w:line="240" w:lineRule="auto"/>
+        <w:rPr>
+          <w:rFonts w:ascii="Times New Roman" w:eastAsia="Times New Roman" w:hAnsi="Times New Roman" w:cs="Times New Roman"/>
+          <w:color w:val="000000"/>
+          <w:sz w:val="24"/>
+          <w:szCs w:val="24"/>
+        </w:rPr>
+      </w:pPr>
+      <w:r>
+        <w:rPr>
+          <w:rFonts w:ascii="Times New Roman" w:eastAsia="Times New Roman" w:hAnsi="Times New Roman" w:cs="Times New Roman"/>
+          <w:color w:val="000000"/>
+          <w:sz w:val="24"/>
+          <w:szCs w:val="24"/>
+        </w:rPr>
+        <w:t>The area of a</w:t>
+      </w:r>
+      <w:r>
+        <w:rPr>
+          <w:rFonts w:ascii="Times New Roman" w:eastAsia="Times New Roman" w:hAnsi="Times New Roman" w:cs="Times New Roman"/>
+          <w:color w:val="000000"/>
+          <w:sz w:val="24"/>
+          <w:szCs w:val="24"/>
+        </w:rPr>
+        <w:t xml:space="preserve"> square cross section of a pier width a length of a side of</w:t>
+      </w:r>
+      <w:r>
+        <w:rPr>
+          <w:rFonts w:ascii="Times New Roman" w:eastAsia="Times New Roman" w:hAnsi="Times New Roman" w:cs="Times New Roman"/>
+          <w:color w:val="000000"/>
+          <w:sz w:val="24"/>
+          <w:szCs w:val="24"/>
+        </w:rPr>
+        <w:t xml:space="preserve"> 1</w:t>
+      </w:r>
+      <w:r>
+        <w:rPr>
+          <w:rFonts w:ascii="Times New Roman" w:eastAsia="Times New Roman" w:hAnsi="Times New Roman" w:cs="Times New Roman"/>
+          <w:color w:val="000000"/>
+          <w:sz w:val="24"/>
+          <w:szCs w:val="24"/>
+        </w:rPr>
+        <w:t>4</w:t>
       </w:r>
       <w:r>
         <w:rPr>
@@ -1591,25 +1710,180 @@
         </w:rPr>
         <w:t xml:space="preserve"> </w:t>
       </w:r>
-      <w:proofErr w:type="spellStart"/>
-      <w:r>
-        <w:rPr>
-          <w:rFonts w:ascii="Times New Roman" w:eastAsia="Times New Roman" w:hAnsi="Times New Roman" w:cs="Times New Roman"/>
-          <w:color w:val="000000"/>
-          <w:sz w:val="24"/>
-          <w:szCs w:val="24"/>
-        </w:rPr>
-        <w:t>lb</w:t>
-      </w:r>
-      <w:proofErr w:type="spellEnd"/>
-      <w:r>
-        <w:rPr>
-          <w:rFonts w:ascii="Times New Roman" w:eastAsia="Times New Roman" w:hAnsi="Times New Roman" w:cs="Times New Roman"/>
-          <w:color w:val="000000"/>
-          <w:sz w:val="24"/>
-          <w:szCs w:val="24"/>
-        </w:rPr>
-        <w:t xml:space="preserve">) / (1,500 PSF) = </w:t>
+      <w:r>
+        <w:rPr>
+          <w:rFonts w:ascii="Times New Roman" w:eastAsia="Times New Roman" w:hAnsi="Times New Roman" w:cs="Times New Roman"/>
+          <w:color w:val="000000"/>
+          <w:sz w:val="24"/>
+          <w:szCs w:val="24"/>
+        </w:rPr>
+        <w:t>inch</w:t>
+      </w:r>
+      <w:r>
+        <w:rPr>
+          <w:rFonts w:ascii="Times New Roman" w:eastAsia="Times New Roman" w:hAnsi="Times New Roman" w:cs="Times New Roman"/>
+          <w:color w:val="000000"/>
+          <w:sz w:val="24"/>
+          <w:szCs w:val="24"/>
+        </w:rPr>
+        <w:t>es</w:t>
+      </w:r>
+      <w:r>
+        <w:rPr>
+          <w:rFonts w:ascii="Times New Roman" w:eastAsia="Times New Roman" w:hAnsi="Times New Roman" w:cs="Times New Roman"/>
+          <w:color w:val="000000"/>
+          <w:sz w:val="24"/>
+          <w:szCs w:val="24"/>
+        </w:rPr>
+        <w:t xml:space="preserve"> is </w:t>
+      </w:r>
+      <w:r>
+        <w:rPr>
+          <w:rFonts w:ascii="Times New Roman" w:eastAsia="Times New Roman" w:hAnsi="Times New Roman" w:cs="Times New Roman"/>
+          <w:sz w:val="24"/>
+          <w:szCs w:val="24"/>
+        </w:rPr>
+        <w:t>1.167</w:t>
+      </w:r>
+      <w:r>
+        <w:rPr>
+          <w:rFonts w:ascii="Times New Roman" w:eastAsia="Times New Roman" w:hAnsi="Times New Roman" w:cs="Times New Roman"/>
+          <w:color w:val="000000"/>
+          <w:sz w:val="24"/>
+          <w:szCs w:val="24"/>
+        </w:rPr>
+        <w:t xml:space="preserve"> square f</w:t>
+      </w:r>
+      <w:r>
+        <w:rPr>
+          <w:rFonts w:ascii="Times New Roman" w:eastAsia="Times New Roman" w:hAnsi="Times New Roman" w:cs="Times New Roman"/>
+          <w:color w:val="000000"/>
+          <w:sz w:val="24"/>
+          <w:szCs w:val="24"/>
+        </w:rPr>
+        <w:t>ee</w:t>
+      </w:r>
+      <w:r>
+        <w:rPr>
+          <w:rFonts w:ascii="Times New Roman" w:eastAsia="Times New Roman" w:hAnsi="Times New Roman" w:cs="Times New Roman"/>
+          <w:color w:val="000000"/>
+          <w:sz w:val="24"/>
+          <w:szCs w:val="24"/>
+        </w:rPr>
+        <w:t>t</w:t>
+      </w:r>
+      <w:r>
+        <w:rPr>
+          <w:rFonts w:ascii="Times New Roman" w:eastAsia="Times New Roman" w:hAnsi="Times New Roman" w:cs="Times New Roman"/>
+          <w:color w:val="000000"/>
+          <w:sz w:val="24"/>
+          <w:szCs w:val="24"/>
+        </w:rPr>
+        <w:t>.</w:t>
+      </w:r>
+    </w:p>
+    <w:p>
+      <w:pPr>
+        <w:pBdr>
+          <w:top w:val="nil"/>
+          <w:left w:val="nil"/>
+          <w:bottom w:val="nil"/>
+          <w:right w:val="nil"/>
+          <w:between w:val="nil"/>
+        </w:pBdr>
+        <w:spacing w:after="0" w:line="240" w:lineRule="auto"/>
+        <w:rPr>
+          <w:rFonts w:ascii="Times New Roman" w:eastAsia="Times New Roman" w:hAnsi="Times New Roman" w:cs="Times New Roman"/>
+          <w:color w:val="000000"/>
+          <w:sz w:val="24"/>
+          <w:szCs w:val="24"/>
+        </w:rPr>
+      </w:pPr>
+    </w:p>
+    <w:p>
+      <w:pPr>
+        <w:pBdr>
+          <w:top w:val="nil"/>
+          <w:left w:val="nil"/>
+          <w:bottom w:val="nil"/>
+          <w:right w:val="nil"/>
+          <w:between w:val="nil"/>
+        </w:pBdr>
+        <w:spacing w:after="0" w:line="240" w:lineRule="auto"/>
+        <w:rPr>
+          <w:rFonts w:ascii="Times New Roman" w:eastAsia="Times New Roman" w:hAnsi="Times New Roman" w:cs="Times New Roman"/>
+          <w:color w:val="000000"/>
+          <w:sz w:val="24"/>
+          <w:szCs w:val="24"/>
+        </w:rPr>
+      </w:pPr>
+      <w:r>
+        <w:rPr>
+          <w:rFonts w:ascii="Times New Roman" w:eastAsia="Times New Roman" w:hAnsi="Times New Roman" w:cs="Times New Roman"/>
+          <w:color w:val="000000"/>
+          <w:sz w:val="24"/>
+          <w:szCs w:val="24"/>
+        </w:rPr>
+        <w:t>For a shed 1</w:t>
+      </w:r>
+      <w:r>
+        <w:rPr>
+          <w:rFonts w:ascii="Times New Roman" w:eastAsia="Times New Roman" w:hAnsi="Times New Roman" w:cs="Times New Roman"/>
+          <w:sz w:val="24"/>
+          <w:szCs w:val="24"/>
+        </w:rPr>
+        <w:t>1’</w:t>
+      </w:r>
+      <w:r>
+        <w:rPr>
+          <w:rFonts w:ascii="Times New Roman" w:eastAsia="Times New Roman" w:hAnsi="Times New Roman" w:cs="Times New Roman"/>
+          <w:color w:val="000000"/>
+          <w:sz w:val="24"/>
+          <w:szCs w:val="24"/>
+        </w:rPr>
+        <w:t xml:space="preserve"> feet wide and </w:t>
+      </w:r>
+      <w:r>
+        <w:rPr>
+          <w:rFonts w:ascii="Times New Roman" w:eastAsia="Times New Roman" w:hAnsi="Times New Roman" w:cs="Times New Roman"/>
+          <w:sz w:val="24"/>
+          <w:szCs w:val="24"/>
+        </w:rPr>
+        <w:t>2</w:t>
+      </w:r>
+      <w:r>
+        <w:rPr>
+          <w:rFonts w:ascii="Times New Roman" w:eastAsia="Times New Roman" w:hAnsi="Times New Roman" w:cs="Times New Roman"/>
+          <w:sz w:val="24"/>
+          <w:szCs w:val="24"/>
+        </w:rPr>
+        <w:t>4</w:t>
+      </w:r>
+      <w:r>
+        <w:rPr>
+          <w:rFonts w:ascii="Times New Roman" w:eastAsia="Times New Roman" w:hAnsi="Times New Roman" w:cs="Times New Roman"/>
+          <w:sz w:val="24"/>
+          <w:szCs w:val="24"/>
+        </w:rPr>
+        <w:t>’</w:t>
+      </w:r>
+      <w:r>
+        <w:rPr>
+          <w:rFonts w:ascii="Times New Roman" w:eastAsia="Times New Roman" w:hAnsi="Times New Roman" w:cs="Times New Roman"/>
+          <w:color w:val="000000"/>
+          <w:sz w:val="24"/>
+          <w:szCs w:val="24"/>
+        </w:rPr>
+        <w:t xml:space="preserve"> feet long, the number of piers required is </w:t>
+      </w:r>
+      <w:r>
+        <w:rPr>
+          <w:rFonts w:ascii="Times New Roman" w:eastAsia="Times New Roman" w:hAnsi="Times New Roman" w:cs="Times New Roman"/>
+          <w:color w:val="000000"/>
+          <w:sz w:val="24"/>
+          <w:szCs w:val="24"/>
+        </w:rPr>
+        <w:t>ceiling(</w:t>
       </w:r>
       <w:r>
         <w:rPr>
@@ -1625,93 +1899,19 @@
           <w:sz w:val="24"/>
           <w:szCs w:val="24"/>
         </w:rPr>
-        <w:t>4.667</w:t>
-      </w:r>
-      <w:r>
-        <w:rPr>
-          <w:rFonts w:ascii="Times New Roman" w:eastAsia="Times New Roman" w:hAnsi="Times New Roman" w:cs="Times New Roman"/>
-          <w:color w:val="000000"/>
-          <w:sz w:val="24"/>
-          <w:szCs w:val="24"/>
-        </w:rPr>
-        <w:t xml:space="preserve"> square feet.</w:t>
-      </w:r>
-    </w:p>
-    <w:p>
-      <w:pPr>
-        <w:pBdr>
-          <w:top w:val="nil"/>
-          <w:left w:val="nil"/>
-          <w:bottom w:val="nil"/>
-          <w:right w:val="nil"/>
-          <w:between w:val="nil"/>
-        </w:pBdr>
-        <w:spacing w:after="0" w:line="240" w:lineRule="auto"/>
-        <w:rPr>
-          <w:rFonts w:ascii="Times New Roman" w:eastAsia="Times New Roman" w:hAnsi="Times New Roman" w:cs="Times New Roman"/>
-          <w:color w:val="000000"/>
-          <w:sz w:val="24"/>
-          <w:szCs w:val="24"/>
-        </w:rPr>
-      </w:pPr>
-    </w:p>
-    <w:p>
-      <w:pPr>
-        <w:pBdr>
-          <w:top w:val="nil"/>
-          <w:left w:val="nil"/>
-          <w:bottom w:val="nil"/>
-          <w:right w:val="nil"/>
-          <w:between w:val="nil"/>
-        </w:pBdr>
-        <w:spacing w:after="0" w:line="240" w:lineRule="auto"/>
-        <w:rPr>
-          <w:rFonts w:ascii="Times New Roman" w:eastAsia="Times New Roman" w:hAnsi="Times New Roman" w:cs="Times New Roman"/>
-          <w:color w:val="000000"/>
-          <w:sz w:val="24"/>
-          <w:szCs w:val="24"/>
-        </w:rPr>
-      </w:pPr>
-      <w:r>
-        <w:rPr>
-          <w:rFonts w:ascii="Times New Roman" w:eastAsia="Times New Roman" w:hAnsi="Times New Roman" w:cs="Times New Roman"/>
-          <w:color w:val="000000"/>
-          <w:sz w:val="24"/>
-          <w:szCs w:val="24"/>
-        </w:rPr>
-        <w:t>The area of a</w:t>
-      </w:r>
-      <w:r>
-        <w:rPr>
-          <w:rFonts w:ascii="Times New Roman" w:eastAsia="Times New Roman" w:hAnsi="Times New Roman" w:cs="Times New Roman"/>
-          <w:color w:val="000000"/>
-          <w:sz w:val="24"/>
-          <w:szCs w:val="24"/>
-        </w:rPr>
-        <w:t xml:space="preserve"> square cross section of a pier width a length of a side of</w:t>
-      </w:r>
-      <w:r>
-        <w:rPr>
-          <w:rFonts w:ascii="Times New Roman" w:eastAsia="Times New Roman" w:hAnsi="Times New Roman" w:cs="Times New Roman"/>
-          <w:color w:val="000000"/>
-          <w:sz w:val="24"/>
-          <w:szCs w:val="24"/>
-        </w:rPr>
-        <w:t xml:space="preserve"> 1</w:t>
-      </w:r>
-      <w:r>
-        <w:rPr>
-          <w:rFonts w:ascii="Times New Roman" w:eastAsia="Times New Roman" w:hAnsi="Times New Roman" w:cs="Times New Roman"/>
-          <w:color w:val="000000"/>
-          <w:sz w:val="24"/>
-          <w:szCs w:val="24"/>
-        </w:rPr>
-        <w:t>4</w:t>
-      </w:r>
-      <w:r>
-        <w:rPr>
-          <w:rFonts w:ascii="Times New Roman" w:eastAsia="Times New Roman" w:hAnsi="Times New Roman" w:cs="Times New Roman"/>
-          <w:color w:val="000000"/>
+        <w:t>4.</w:t>
+      </w:r>
+      <w:r>
+        <w:rPr>
+          <w:rFonts w:ascii="Times New Roman" w:eastAsia="Times New Roman" w:hAnsi="Times New Roman" w:cs="Times New Roman"/>
+          <w:sz w:val="24"/>
+          <w:szCs w:val="24"/>
+        </w:rPr>
+        <w:t>08</w:t>
+      </w:r>
+      <w:r>
+        <w:rPr>
+          <w:rFonts w:ascii="Times New Roman" w:eastAsia="Times New Roman" w:hAnsi="Times New Roman" w:cs="Times New Roman"/>
           <w:sz w:val="24"/>
           <w:szCs w:val="24"/>
         </w:rPr>
@@ -1724,60 +1924,68 @@
           <w:sz w:val="24"/>
           <w:szCs w:val="24"/>
         </w:rPr>
-        <w:t>inch</w:t>
-      </w:r>
-      <w:r>
-        <w:rPr>
-          <w:rFonts w:ascii="Times New Roman" w:eastAsia="Times New Roman" w:hAnsi="Times New Roman" w:cs="Times New Roman"/>
-          <w:color w:val="000000"/>
-          <w:sz w:val="24"/>
-          <w:szCs w:val="24"/>
-        </w:rPr>
-        <w:t>es</w:t>
-      </w:r>
-      <w:r>
-        <w:rPr>
-          <w:rFonts w:ascii="Times New Roman" w:eastAsia="Times New Roman" w:hAnsi="Times New Roman" w:cs="Times New Roman"/>
-          <w:color w:val="000000"/>
-          <w:sz w:val="24"/>
-          <w:szCs w:val="24"/>
-        </w:rPr>
-        <w:t xml:space="preserve"> is </w:t>
-      </w:r>
-      <w:r>
-        <w:rPr>
-          <w:rFonts w:ascii="Times New Roman" w:eastAsia="Times New Roman" w:hAnsi="Times New Roman" w:cs="Times New Roman"/>
-          <w:sz w:val="24"/>
-          <w:szCs w:val="24"/>
-        </w:rPr>
-        <w:t>1.167</w:t>
-      </w:r>
-      <w:r>
-        <w:rPr>
-          <w:rFonts w:ascii="Times New Roman" w:eastAsia="Times New Roman" w:hAnsi="Times New Roman" w:cs="Times New Roman"/>
-          <w:color w:val="000000"/>
-          <w:sz w:val="24"/>
-          <w:szCs w:val="24"/>
-        </w:rPr>
-        <w:t xml:space="preserve"> square f</w:t>
-      </w:r>
-      <w:r>
-        <w:rPr>
-          <w:rFonts w:ascii="Times New Roman" w:eastAsia="Times New Roman" w:hAnsi="Times New Roman" w:cs="Times New Roman"/>
-          <w:color w:val="000000"/>
-          <w:sz w:val="24"/>
-          <w:szCs w:val="24"/>
-        </w:rPr>
-        <w:t>ee</w:t>
-      </w:r>
-      <w:r>
-        <w:rPr>
-          <w:rFonts w:ascii="Times New Roman" w:eastAsia="Times New Roman" w:hAnsi="Times New Roman" w:cs="Times New Roman"/>
-          <w:color w:val="000000"/>
-          <w:sz w:val="24"/>
-          <w:szCs w:val="24"/>
-        </w:rPr>
-        <w:t>t</w:t>
+        <w:t xml:space="preserve">square feet / </w:t>
+      </w:r>
+      <w:r>
+        <w:rPr>
+          <w:rFonts w:ascii="Times New Roman" w:eastAsia="Times New Roman" w:hAnsi="Times New Roman" w:cs="Times New Roman"/>
+          <w:color w:val="000000"/>
+          <w:sz w:val="24"/>
+          <w:szCs w:val="24"/>
+        </w:rPr>
+        <w:t>1</w:t>
+      </w:r>
+      <w:r>
+        <w:rPr>
+          <w:rFonts w:ascii="Times New Roman" w:eastAsia="Times New Roman" w:hAnsi="Times New Roman" w:cs="Times New Roman"/>
+          <w:color w:val="000000"/>
+          <w:sz w:val="24"/>
+          <w:szCs w:val="24"/>
+        </w:rPr>
+        <w:t>.167</w:t>
+      </w:r>
+      <w:r>
+        <w:rPr>
+          <w:rFonts w:ascii="Times New Roman" w:eastAsia="Times New Roman" w:hAnsi="Times New Roman" w:cs="Times New Roman"/>
+          <w:color w:val="000000"/>
+          <w:sz w:val="24"/>
+          <w:szCs w:val="24"/>
+        </w:rPr>
+        <w:t xml:space="preserve"> square feet</w:t>
+      </w:r>
+      <w:r>
+        <w:rPr>
+          <w:rFonts w:ascii="Times New Roman" w:eastAsia="Times New Roman" w:hAnsi="Times New Roman" w:cs="Times New Roman"/>
+          <w:color w:val="000000"/>
+          <w:sz w:val="24"/>
+          <w:szCs w:val="24"/>
+        </w:rPr>
+        <w:t>)</w:t>
+      </w:r>
+      <w:r>
+        <w:rPr>
+          <w:rFonts w:ascii="Times New Roman" w:eastAsia="Times New Roman" w:hAnsi="Times New Roman" w:cs="Times New Roman"/>
+          <w:color w:val="000000"/>
+          <w:sz w:val="24"/>
+          <w:szCs w:val="24"/>
+        </w:rPr>
+        <w:t xml:space="preserve"> = </w:t>
+      </w:r>
+      <w:r>
+        <w:rPr>
+          <w:rFonts w:ascii="Times New Roman" w:eastAsia="Times New Roman" w:hAnsi="Times New Roman" w:cs="Times New Roman"/>
+          <w:sz w:val="24"/>
+          <w:szCs w:val="24"/>
+        </w:rPr>
+        <w:t>1</w:t>
+      </w:r>
+      <w:r>
+        <w:rPr>
+          <w:rFonts w:ascii="Times New Roman" w:eastAsia="Times New Roman" w:hAnsi="Times New Roman" w:cs="Times New Roman"/>
+          <w:sz w:val="24"/>
+          <w:szCs w:val="24"/>
+        </w:rPr>
+        <w:t>3</w:t>
       </w:r>
       <w:r>
         <w:rPr>
@@ -1819,90 +2027,49 @@
         <w:spacing w:after="0" w:line="240" w:lineRule="auto"/>
         <w:rPr>
           <w:rFonts w:ascii="Times New Roman" w:eastAsia="Times New Roman" w:hAnsi="Times New Roman" w:cs="Times New Roman"/>
-          <w:color w:val="000000"/>
-          <w:sz w:val="24"/>
-          <w:szCs w:val="24"/>
-        </w:rPr>
-      </w:pPr>
-      <w:r>
-        <w:rPr>
-          <w:rFonts w:ascii="Times New Roman" w:eastAsia="Times New Roman" w:hAnsi="Times New Roman" w:cs="Times New Roman"/>
-          <w:color w:val="000000"/>
-          <w:sz w:val="24"/>
-          <w:szCs w:val="24"/>
-        </w:rPr>
-        <w:t>For a shed 1</w:t>
-      </w:r>
-      <w:r>
-        <w:rPr>
-          <w:rFonts w:ascii="Times New Roman" w:eastAsia="Times New Roman" w:hAnsi="Times New Roman" w:cs="Times New Roman"/>
-          <w:sz w:val="24"/>
-          <w:szCs w:val="24"/>
-        </w:rPr>
-        <w:t>1’</w:t>
-      </w:r>
-      <w:r>
-        <w:rPr>
-          <w:rFonts w:ascii="Times New Roman" w:eastAsia="Times New Roman" w:hAnsi="Times New Roman" w:cs="Times New Roman"/>
-          <w:color w:val="000000"/>
-          <w:sz w:val="24"/>
-          <w:szCs w:val="24"/>
-        </w:rPr>
-        <w:t xml:space="preserve"> feet wide and </w:t>
-      </w:r>
-      <w:r>
-        <w:rPr>
-          <w:rFonts w:ascii="Times New Roman" w:eastAsia="Times New Roman" w:hAnsi="Times New Roman" w:cs="Times New Roman"/>
-          <w:sz w:val="24"/>
-          <w:szCs w:val="24"/>
-        </w:rPr>
-        <w:t>2</w:t>
-      </w:r>
-      <w:r>
-        <w:rPr>
-          <w:rFonts w:ascii="Times New Roman" w:eastAsia="Times New Roman" w:hAnsi="Times New Roman" w:cs="Times New Roman"/>
-          <w:sz w:val="24"/>
-          <w:szCs w:val="24"/>
-        </w:rPr>
-        <w:t>5’</w:t>
-      </w:r>
-      <w:r>
-        <w:rPr>
-          <w:rFonts w:ascii="Times New Roman" w:eastAsia="Times New Roman" w:hAnsi="Times New Roman" w:cs="Times New Roman"/>
-          <w:color w:val="000000"/>
-          <w:sz w:val="24"/>
-          <w:szCs w:val="24"/>
-        </w:rPr>
-        <w:t xml:space="preserve"> feet long, the number of piers required is </w:t>
-      </w:r>
-      <w:r>
-        <w:rPr>
-          <w:rFonts w:ascii="Times New Roman" w:eastAsia="Times New Roman" w:hAnsi="Times New Roman" w:cs="Times New Roman"/>
-          <w:color w:val="000000"/>
-          <w:sz w:val="24"/>
-          <w:szCs w:val="24"/>
-        </w:rPr>
-        <w:t>ceiling(</w:t>
-      </w:r>
-      <w:r>
-        <w:rPr>
-          <w:rFonts w:ascii="Times New Roman" w:eastAsia="Times New Roman" w:hAnsi="Times New Roman" w:cs="Times New Roman"/>
-          <w:sz w:val="24"/>
-          <w:szCs w:val="24"/>
-        </w:rPr>
-        <w:t>1</w:t>
-      </w:r>
-      <w:r>
-        <w:rPr>
-          <w:rFonts w:ascii="Times New Roman" w:eastAsia="Times New Roman" w:hAnsi="Times New Roman" w:cs="Times New Roman"/>
-          <w:sz w:val="24"/>
-          <w:szCs w:val="24"/>
-        </w:rPr>
-        <w:t>4.667</w:t>
-      </w:r>
-      <w:r>
-        <w:rPr>
-          <w:rFonts w:ascii="Times New Roman" w:eastAsia="Times New Roman" w:hAnsi="Times New Roman" w:cs="Times New Roman"/>
+          <w:sz w:val="24"/>
+          <w:szCs w:val="24"/>
+        </w:rPr>
+      </w:pPr>
+      <w:r>
+        <w:rPr>
+          <w:rFonts w:ascii="Times New Roman" w:eastAsia="Times New Roman" w:hAnsi="Times New Roman" w:cs="Times New Roman"/>
+          <w:color w:val="000000"/>
+          <w:sz w:val="24"/>
+          <w:szCs w:val="24"/>
+        </w:rPr>
+        <w:t xml:space="preserve">We </w:t>
+      </w:r>
+      <w:r>
+        <w:rPr>
+          <w:rFonts w:ascii="Times New Roman" w:eastAsia="Times New Roman" w:hAnsi="Times New Roman" w:cs="Times New Roman"/>
+          <w:color w:val="000000"/>
+          <w:sz w:val="24"/>
+          <w:szCs w:val="24"/>
+        </w:rPr>
+        <w:t>will</w:t>
+      </w:r>
+      <w:r>
+        <w:rPr>
+          <w:rFonts w:ascii="Times New Roman" w:eastAsia="Times New Roman" w:hAnsi="Times New Roman" w:cs="Times New Roman"/>
+          <w:color w:val="000000"/>
+          <w:sz w:val="24"/>
+          <w:szCs w:val="24"/>
+        </w:rPr>
+        <w:t xml:space="preserve"> pour </w:t>
+      </w:r>
+      <w:r>
+        <w:rPr>
+          <w:rFonts w:ascii="Times New Roman" w:eastAsia="Times New Roman" w:hAnsi="Times New Roman" w:cs="Times New Roman"/>
+          <w:sz w:val="24"/>
+          <w:szCs w:val="24"/>
+        </w:rPr>
+        <w:t>15</w:t>
+      </w:r>
+      <w:r>
+        <w:rPr>
+          <w:rFonts w:ascii="Times New Roman" w:eastAsia="Times New Roman" w:hAnsi="Times New Roman" w:cs="Times New Roman"/>
+          <w:color w:val="000000"/>
           <w:sz w:val="24"/>
           <w:szCs w:val="24"/>
         </w:rPr>
@@ -1915,64 +2082,21 @@
           <w:sz w:val="24"/>
           <w:szCs w:val="24"/>
         </w:rPr>
-        <w:t xml:space="preserve">square feet / </w:t>
-      </w:r>
-      <w:r>
-        <w:rPr>
-          <w:rFonts w:ascii="Times New Roman" w:eastAsia="Times New Roman" w:hAnsi="Times New Roman" w:cs="Times New Roman"/>
-          <w:color w:val="000000"/>
-          <w:sz w:val="24"/>
-          <w:szCs w:val="24"/>
-        </w:rPr>
-        <w:t>1</w:t>
-      </w:r>
-      <w:r>
-        <w:rPr>
-          <w:rFonts w:ascii="Times New Roman" w:eastAsia="Times New Roman" w:hAnsi="Times New Roman" w:cs="Times New Roman"/>
-          <w:color w:val="000000"/>
-          <w:sz w:val="24"/>
-          <w:szCs w:val="24"/>
-        </w:rPr>
-        <w:t>.167</w:t>
-      </w:r>
-      <w:r>
-        <w:rPr>
-          <w:rFonts w:ascii="Times New Roman" w:eastAsia="Times New Roman" w:hAnsi="Times New Roman" w:cs="Times New Roman"/>
-          <w:color w:val="000000"/>
-          <w:sz w:val="24"/>
-          <w:szCs w:val="24"/>
-        </w:rPr>
-        <w:t xml:space="preserve"> square feet</w:t>
-      </w:r>
-      <w:r>
-        <w:rPr>
-          <w:rFonts w:ascii="Times New Roman" w:eastAsia="Times New Roman" w:hAnsi="Times New Roman" w:cs="Times New Roman"/>
-          <w:color w:val="000000"/>
-          <w:sz w:val="24"/>
-          <w:szCs w:val="24"/>
-        </w:rPr>
-        <w:t>)</w:t>
-      </w:r>
-      <w:r>
-        <w:rPr>
-          <w:rFonts w:ascii="Times New Roman" w:eastAsia="Times New Roman" w:hAnsi="Times New Roman" w:cs="Times New Roman"/>
-          <w:color w:val="000000"/>
-          <w:sz w:val="24"/>
-          <w:szCs w:val="24"/>
-        </w:rPr>
-        <w:t xml:space="preserve"> = </w:t>
-      </w:r>
-      <w:r>
-        <w:rPr>
-          <w:rFonts w:ascii="Times New Roman" w:eastAsia="Times New Roman" w:hAnsi="Times New Roman" w:cs="Times New Roman"/>
-          <w:sz w:val="24"/>
-          <w:szCs w:val="24"/>
-        </w:rPr>
-        <w:t>1</w:t>
-      </w:r>
-      <w:r>
-        <w:rPr>
-          <w:rFonts w:ascii="Times New Roman" w:eastAsia="Times New Roman" w:hAnsi="Times New Roman" w:cs="Times New Roman"/>
+        <w:t xml:space="preserve">square </w:t>
+      </w:r>
+      <w:r>
+        <w:rPr>
+          <w:rFonts w:ascii="Times New Roman" w:eastAsia="Times New Roman" w:hAnsi="Times New Roman" w:cs="Times New Roman"/>
+          <w:color w:val="000000"/>
+          <w:sz w:val="24"/>
+          <w:szCs w:val="24"/>
+        </w:rPr>
+        <w:t xml:space="preserve">piers in a </w:t>
+      </w:r>
+      <w:r>
+        <w:rPr>
+          <w:rFonts w:ascii="Times New Roman" w:eastAsia="Times New Roman" w:hAnsi="Times New Roman" w:cs="Times New Roman"/>
+          <w:color w:val="000000"/>
           <w:sz w:val="24"/>
           <w:szCs w:val="24"/>
         </w:rPr>
@@ -1985,6 +2109,23 @@
           <w:sz w:val="24"/>
           <w:szCs w:val="24"/>
         </w:rPr>
+        <w:t xml:space="preserve"> x 5 gri</w:t>
+      </w:r>
+      <w:r>
+        <w:rPr>
+          <w:rFonts w:ascii="Times New Roman" w:eastAsia="Times New Roman" w:hAnsi="Times New Roman" w:cs="Times New Roman"/>
+          <w:sz w:val="24"/>
+          <w:szCs w:val="24"/>
+        </w:rPr>
+        <w:t>d</w:t>
+      </w:r>
+      <w:r>
+        <w:rPr>
+          <w:rFonts w:ascii="Times New Roman" w:eastAsia="Times New Roman" w:hAnsi="Times New Roman" w:cs="Times New Roman"/>
+          <w:color w:val="000000"/>
+          <w:sz w:val="24"/>
+          <w:szCs w:val="24"/>
+        </w:rPr>
         <w:t>.</w:t>
       </w:r>
     </w:p>
@@ -2018,552 +2159,430 @@
         <w:spacing w:after="0" w:line="240" w:lineRule="auto"/>
         <w:rPr>
           <w:rFonts w:ascii="Times New Roman" w:eastAsia="Times New Roman" w:hAnsi="Times New Roman" w:cs="Times New Roman"/>
-          <w:sz w:val="24"/>
-          <w:szCs w:val="24"/>
-        </w:rPr>
-      </w:pPr>
-      <w:r>
-        <w:rPr>
-          <w:rFonts w:ascii="Times New Roman" w:eastAsia="Times New Roman" w:hAnsi="Times New Roman" w:cs="Times New Roman"/>
-          <w:color w:val="000000"/>
-          <w:sz w:val="24"/>
-          <w:szCs w:val="24"/>
-        </w:rPr>
-        <w:t xml:space="preserve">We may pour </w:t>
-      </w:r>
-      <w:r>
-        <w:rPr>
-          <w:rFonts w:ascii="Times New Roman" w:eastAsia="Times New Roman" w:hAnsi="Times New Roman" w:cs="Times New Roman"/>
-          <w:sz w:val="24"/>
-          <w:szCs w:val="24"/>
-        </w:rPr>
-        <w:t>15</w:t>
-      </w:r>
-      <w:r>
-        <w:rPr>
-          <w:rFonts w:ascii="Times New Roman" w:eastAsia="Times New Roman" w:hAnsi="Times New Roman" w:cs="Times New Roman"/>
-          <w:color w:val="000000"/>
-          <w:sz w:val="24"/>
-          <w:szCs w:val="24"/>
-        </w:rPr>
-        <w:t xml:space="preserve"> piers in a </w:t>
-      </w:r>
-      <w:r>
-        <w:rPr>
-          <w:rFonts w:ascii="Times New Roman" w:eastAsia="Times New Roman" w:hAnsi="Times New Roman" w:cs="Times New Roman"/>
-          <w:color w:val="000000"/>
-          <w:sz w:val="24"/>
-          <w:szCs w:val="24"/>
-        </w:rPr>
-        <w:t>3</w:t>
-      </w:r>
-      <w:r>
-        <w:rPr>
-          <w:rFonts w:ascii="Times New Roman" w:eastAsia="Times New Roman" w:hAnsi="Times New Roman" w:cs="Times New Roman"/>
-          <w:color w:val="000000"/>
-          <w:sz w:val="24"/>
-          <w:szCs w:val="24"/>
-        </w:rPr>
-        <w:t xml:space="preserve"> x 5 gri</w:t>
-      </w:r>
-      <w:r>
-        <w:rPr>
-          <w:rFonts w:ascii="Times New Roman" w:eastAsia="Times New Roman" w:hAnsi="Times New Roman" w:cs="Times New Roman"/>
-          <w:sz w:val="24"/>
-          <w:szCs w:val="24"/>
-        </w:rPr>
-        <w:t>d</w:t>
-      </w:r>
-      <w:r>
-        <w:rPr>
-          <w:rFonts w:ascii="Times New Roman" w:eastAsia="Times New Roman" w:hAnsi="Times New Roman" w:cs="Times New Roman"/>
-          <w:color w:val="000000"/>
+          <w:color w:val="000000"/>
+          <w:sz w:val="24"/>
+          <w:szCs w:val="24"/>
+        </w:rPr>
+      </w:pPr>
+      <w:r>
+        <w:rPr>
+          <w:rFonts w:ascii="Times New Roman" w:eastAsia="Times New Roman" w:hAnsi="Times New Roman" w:cs="Times New Roman"/>
+          <w:color w:val="000000"/>
+          <w:sz w:val="24"/>
+          <w:szCs w:val="24"/>
+        </w:rPr>
+        <w:t>Per “R404.1.6, Height above finished grade”, “Concrete and masonry foundation walls shall extend above the finished grade adjacent to the foundation at all points not less than 4 inches (102 mm) where masonry veneer is used and not less than 6 inches (152 mm) elsewhere.</w:t>
+      </w:r>
+    </w:p>
+    <w:p>
+      <w:pPr>
+        <w:pBdr>
+          <w:top w:val="nil"/>
+          <w:left w:val="nil"/>
+          <w:bottom w:val="nil"/>
+          <w:right w:val="nil"/>
+          <w:between w:val="nil"/>
+        </w:pBdr>
+        <w:spacing w:after="0" w:line="240" w:lineRule="auto"/>
+        <w:rPr>
+          <w:rFonts w:ascii="Times New Roman" w:eastAsia="Times New Roman" w:hAnsi="Times New Roman" w:cs="Times New Roman"/>
+          <w:color w:val="000000"/>
+          <w:sz w:val="24"/>
+          <w:szCs w:val="24"/>
+        </w:rPr>
+      </w:pPr>
+      <w:r>
+        <w:rPr>
+          <w:rFonts w:ascii="Times New Roman" w:eastAsia="Times New Roman" w:hAnsi="Times New Roman" w:cs="Times New Roman"/>
+          <w:color w:val="000000"/>
+          <w:sz w:val="24"/>
+          <w:szCs w:val="24"/>
+        </w:rPr>
+        <w:t xml:space="preserve">Per Mr. Miller on 09/06/2024, if lumber that is pressure treated is used as a floor system, the minimum height between finished grade and the floor system </w:t>
+      </w:r>
+      <w:r>
+        <w:rPr>
+          <w:rFonts w:ascii="Times New Roman" w:eastAsia="Times New Roman" w:hAnsi="Times New Roman" w:cs="Times New Roman"/>
+          <w:color w:val="000000"/>
+          <w:sz w:val="24"/>
+          <w:szCs w:val="24"/>
+        </w:rPr>
+        <w:t>is</w:t>
+      </w:r>
+      <w:r>
+        <w:rPr>
+          <w:rFonts w:ascii="Times New Roman" w:eastAsia="Times New Roman" w:hAnsi="Times New Roman" w:cs="Times New Roman"/>
+          <w:color w:val="000000"/>
+          <w:sz w:val="24"/>
+          <w:szCs w:val="24"/>
+        </w:rPr>
+        <w:t xml:space="preserve"> 6”. If lumber that is not pressure treated is used as a floor system, the minimum height between finished grade and the floor system </w:t>
+      </w:r>
+      <w:r>
+        <w:rPr>
+          <w:rFonts w:ascii="Times New Roman" w:eastAsia="Times New Roman" w:hAnsi="Times New Roman" w:cs="Times New Roman"/>
+          <w:color w:val="000000"/>
+          <w:sz w:val="24"/>
+          <w:szCs w:val="24"/>
+        </w:rPr>
+        <w:t>is</w:t>
+      </w:r>
+      <w:r>
+        <w:rPr>
+          <w:rFonts w:ascii="Times New Roman" w:eastAsia="Times New Roman" w:hAnsi="Times New Roman" w:cs="Times New Roman"/>
+          <w:color w:val="000000"/>
+          <w:sz w:val="24"/>
+          <w:szCs w:val="24"/>
+        </w:rPr>
+        <w:t xml:space="preserve"> 18”.</w:t>
+      </w:r>
+    </w:p>
+    <w:p>
+      <w:pPr>
+        <w:pBdr>
+          <w:top w:val="nil"/>
+          <w:left w:val="nil"/>
+          <w:bottom w:val="nil"/>
+          <w:right w:val="nil"/>
+          <w:between w:val="nil"/>
+        </w:pBdr>
+        <w:spacing w:after="0" w:line="240" w:lineRule="auto"/>
+        <w:rPr>
+          <w:rFonts w:ascii="Times New Roman" w:eastAsia="Times New Roman" w:hAnsi="Times New Roman" w:cs="Times New Roman"/>
+          <w:sz w:val="24"/>
+          <w:szCs w:val="24"/>
+        </w:rPr>
+      </w:pPr>
+      <w:r>
+        <w:rPr>
+          <w:rFonts w:ascii="Times New Roman" w:eastAsia="Times New Roman" w:hAnsi="Times New Roman" w:cs="Times New Roman"/>
+          <w:sz w:val="24"/>
+          <w:szCs w:val="24"/>
+        </w:rPr>
+        <w:t>The tops of the piers will be at least 6” above finished grade.</w:t>
+      </w:r>
+    </w:p>
+    <w:p>
+      <w:pPr>
+        <w:pBdr>
+          <w:top w:val="nil"/>
+          <w:left w:val="nil"/>
+          <w:bottom w:val="nil"/>
+          <w:right w:val="nil"/>
+          <w:between w:val="nil"/>
+        </w:pBdr>
+        <w:spacing w:after="0" w:line="240" w:lineRule="auto"/>
+        <w:rPr>
+          <w:rFonts w:ascii="Times New Roman" w:eastAsia="Times New Roman" w:hAnsi="Times New Roman" w:cs="Times New Roman"/>
+          <w:color w:val="000000"/>
+          <w:sz w:val="24"/>
+          <w:szCs w:val="24"/>
+        </w:rPr>
+      </w:pPr>
+    </w:p>
+    <w:p>
+      <w:pPr>
+        <w:pBdr>
+          <w:top w:val="nil"/>
+          <w:left w:val="nil"/>
+          <w:bottom w:val="nil"/>
+          <w:right w:val="nil"/>
+          <w:between w:val="nil"/>
+        </w:pBdr>
+        <w:spacing w:after="0" w:line="240" w:lineRule="auto"/>
+        <w:rPr>
+          <w:rFonts w:ascii="Times New Roman" w:eastAsia="Times New Roman" w:hAnsi="Times New Roman" w:cs="Times New Roman"/>
+          <w:sz w:val="24"/>
+          <w:szCs w:val="24"/>
+        </w:rPr>
+      </w:pPr>
+      <w:r>
+        <w:rPr>
+          <w:rFonts w:ascii="Times New Roman" w:eastAsia="Times New Roman" w:hAnsi="Times New Roman" w:cs="Times New Roman"/>
+          <w:color w:val="000000"/>
+          <w:sz w:val="24"/>
+          <w:szCs w:val="24"/>
+        </w:rPr>
+        <w:t xml:space="preserve">Per “City of Charlottesville Minimum Mandatory Inspections”, the “minimum footing depth [below finished grade] is 18” deep”. </w:t>
+      </w:r>
+      <w:r>
+        <w:rPr>
+          <w:rFonts w:ascii="Times New Roman" w:eastAsia="Times New Roman" w:hAnsi="Times New Roman" w:cs="Times New Roman"/>
+          <w:sz w:val="24"/>
+          <w:szCs w:val="24"/>
+        </w:rPr>
+        <w:t>This depth is regardless of height above finished grade.</w:t>
+      </w:r>
+      <w:r>
+        <w:rPr>
+          <w:rFonts w:ascii="Times New Roman" w:eastAsia="Times New Roman" w:hAnsi="Times New Roman" w:cs="Times New Roman"/>
+          <w:sz w:val="24"/>
+          <w:szCs w:val="24"/>
+        </w:rPr>
+        <w:t xml:space="preserve"> This depth is </w:t>
+      </w:r>
+      <w:r>
+        <w:rPr>
+          <w:rFonts w:ascii="Times New Roman" w:eastAsia="Times New Roman" w:hAnsi="Times New Roman" w:cs="Times New Roman"/>
+          <w:sz w:val="24"/>
+          <w:szCs w:val="24"/>
+        </w:rPr>
+        <w:t>equal to frost</w:t>
+      </w:r>
+      <w:r>
+        <w:rPr>
+          <w:rFonts w:ascii="Times New Roman" w:eastAsia="Times New Roman" w:hAnsi="Times New Roman" w:cs="Times New Roman"/>
+          <w:sz w:val="24"/>
+          <w:szCs w:val="24"/>
+        </w:rPr>
+        <w:t xml:space="preserve"> depth.</w:t>
+      </w:r>
+    </w:p>
+    <w:p>
+      <w:pPr>
+        <w:pBdr>
+          <w:top w:val="nil"/>
+          <w:left w:val="nil"/>
+          <w:bottom w:val="nil"/>
+          <w:right w:val="nil"/>
+          <w:between w:val="nil"/>
+        </w:pBdr>
+        <w:spacing w:after="0" w:line="240" w:lineRule="auto"/>
+        <w:rPr>
+          <w:rFonts w:ascii="Times New Roman" w:eastAsia="Times New Roman" w:hAnsi="Times New Roman" w:cs="Times New Roman"/>
+          <w:sz w:val="24"/>
+          <w:szCs w:val="24"/>
+        </w:rPr>
+      </w:pPr>
+      <w:r>
+        <w:rPr>
+          <w:rFonts w:ascii="Times New Roman" w:eastAsia="Times New Roman" w:hAnsi="Times New Roman" w:cs="Times New Roman"/>
+          <w:sz w:val="24"/>
+          <w:szCs w:val="24"/>
+        </w:rPr>
+        <w:t>I believe that Mr. Miller on 09/01/2024 suggested the minimum footing depth below finished grade is 24”.</w:t>
+      </w:r>
+    </w:p>
+    <w:p>
+      <w:pPr>
+        <w:pBdr>
+          <w:top w:val="nil"/>
+          <w:left w:val="nil"/>
+          <w:bottom w:val="nil"/>
+          <w:right w:val="nil"/>
+          <w:between w:val="nil"/>
+        </w:pBdr>
+        <w:spacing w:after="0" w:line="240" w:lineRule="auto"/>
+        <w:rPr>
+          <w:rFonts w:ascii="Times New Roman" w:eastAsia="Times New Roman" w:hAnsi="Times New Roman" w:cs="Times New Roman"/>
+          <w:sz w:val="24"/>
+          <w:szCs w:val="24"/>
+        </w:rPr>
+      </w:pPr>
+      <w:r>
+        <w:rPr>
+          <w:rFonts w:ascii="Times New Roman" w:eastAsia="Times New Roman" w:hAnsi="Times New Roman" w:cs="Times New Roman"/>
+          <w:sz w:val="24"/>
+          <w:szCs w:val="24"/>
+        </w:rPr>
+        <w:t>I will use 18”.</w:t>
+      </w:r>
+    </w:p>
+    <w:p>
+      <w:pPr>
+        <w:pBdr>
+          <w:top w:val="nil"/>
+          <w:left w:val="nil"/>
+          <w:bottom w:val="nil"/>
+          <w:right w:val="nil"/>
+          <w:between w:val="nil"/>
+        </w:pBdr>
+        <w:spacing w:after="0" w:line="240" w:lineRule="auto"/>
+        <w:rPr>
+          <w:rFonts w:ascii="Times New Roman" w:eastAsia="Times New Roman" w:hAnsi="Times New Roman" w:cs="Times New Roman"/>
+          <w:color w:val="000000"/>
+          <w:sz w:val="24"/>
+          <w:szCs w:val="24"/>
+        </w:rPr>
+      </w:pPr>
+      <w:r>
+        <w:rPr>
+          <w:rFonts w:ascii="Times New Roman" w:eastAsia="Times New Roman" w:hAnsi="Times New Roman" w:cs="Times New Roman"/>
+          <w:sz w:val="24"/>
+          <w:szCs w:val="24"/>
+        </w:rPr>
+        <w:t>The bottoms of the piers will be at least 18” below finished grade, plus an additional 14” to allow for future excavation.</w:t>
+      </w:r>
+    </w:p>
+    <w:p>
+      <w:pPr>
+        <w:pBdr>
+          <w:top w:val="nil"/>
+          <w:left w:val="nil"/>
+          <w:bottom w:val="nil"/>
+          <w:right w:val="nil"/>
+          <w:between w:val="nil"/>
+        </w:pBdr>
+        <w:spacing w:after="0" w:line="240" w:lineRule="auto"/>
+        <w:rPr>
+          <w:rFonts w:ascii="Times New Roman" w:eastAsia="Times New Roman" w:hAnsi="Times New Roman" w:cs="Times New Roman"/>
+          <w:sz w:val="24"/>
+          <w:szCs w:val="24"/>
+        </w:rPr>
+      </w:pPr>
+    </w:p>
+    <w:p>
+      <w:pPr>
+        <w:pBdr>
+          <w:top w:val="nil"/>
+          <w:left w:val="nil"/>
+          <w:bottom w:val="nil"/>
+          <w:right w:val="nil"/>
+          <w:between w:val="nil"/>
+        </w:pBdr>
+        <w:spacing w:after="0" w:line="240" w:lineRule="auto"/>
+        <w:rPr>
+          <w:rFonts w:ascii="Times New Roman" w:eastAsia="Times New Roman" w:hAnsi="Times New Roman" w:cs="Times New Roman"/>
+          <w:sz w:val="24"/>
+          <w:szCs w:val="24"/>
+        </w:rPr>
+      </w:pPr>
+      <w:r>
+        <w:rPr>
+          <w:rFonts w:ascii="Times New Roman" w:eastAsia="Times New Roman" w:hAnsi="Times New Roman" w:cs="Times New Roman"/>
+          <w:sz w:val="24"/>
+          <w:szCs w:val="24"/>
+        </w:rPr>
+        <w:t xml:space="preserve">Piers should </w:t>
+      </w:r>
+      <w:r>
+        <w:rPr>
+          <w:rFonts w:ascii="Times New Roman" w:eastAsia="Times New Roman" w:hAnsi="Times New Roman" w:cs="Times New Roman"/>
+          <w:sz w:val="24"/>
+          <w:szCs w:val="24"/>
+        </w:rPr>
+        <w:t>have a length of</w:t>
+      </w:r>
+      <w:r>
+        <w:rPr>
+          <w:rFonts w:ascii="Times New Roman" w:eastAsia="Times New Roman" w:hAnsi="Times New Roman" w:cs="Times New Roman"/>
+          <w:sz w:val="24"/>
+          <w:szCs w:val="24"/>
+        </w:rPr>
+        <w:t xml:space="preserve"> at least</w:t>
+      </w:r>
+      <w:r>
+        <w:rPr>
+          <w:rFonts w:ascii="Times New Roman" w:eastAsia="Times New Roman" w:hAnsi="Times New Roman" w:cs="Times New Roman"/>
+          <w:sz w:val="24"/>
+          <w:szCs w:val="24"/>
+        </w:rPr>
+        <w:t xml:space="preserve"> 6” +</w:t>
+      </w:r>
+      <w:r>
+        <w:rPr>
+          <w:rFonts w:ascii="Times New Roman" w:eastAsia="Times New Roman" w:hAnsi="Times New Roman" w:cs="Times New Roman"/>
+          <w:sz w:val="24"/>
+          <w:szCs w:val="24"/>
+        </w:rPr>
+        <w:t xml:space="preserve"> </w:t>
+      </w:r>
+      <w:r>
+        <w:rPr>
+          <w:rFonts w:ascii="Times New Roman" w:eastAsia="Times New Roman" w:hAnsi="Times New Roman" w:cs="Times New Roman"/>
+          <w:sz w:val="24"/>
+          <w:szCs w:val="24"/>
+        </w:rPr>
+        <w:t>18</w:t>
+      </w:r>
+      <w:r>
+        <w:rPr>
+          <w:rFonts w:ascii="Times New Roman" w:eastAsia="Times New Roman" w:hAnsi="Times New Roman" w:cs="Times New Roman"/>
+          <w:sz w:val="24"/>
+          <w:szCs w:val="24"/>
+        </w:rPr>
+        <w:t>” + 14”</w:t>
+      </w:r>
+      <w:r>
+        <w:rPr>
+          <w:rFonts w:ascii="Times New Roman" w:eastAsia="Times New Roman" w:hAnsi="Times New Roman" w:cs="Times New Roman"/>
+          <w:sz w:val="24"/>
+          <w:szCs w:val="24"/>
+        </w:rPr>
+        <w:t xml:space="preserve"> = 38”</w:t>
+      </w:r>
+      <w:r>
+        <w:rPr>
+          <w:rFonts w:ascii="Times New Roman" w:eastAsia="Times New Roman" w:hAnsi="Times New Roman" w:cs="Times New Roman"/>
           <w:sz w:val="24"/>
           <w:szCs w:val="24"/>
         </w:rPr>
         <w:t>.</w:t>
       </w:r>
-    </w:p>
-    <w:p>
-      <w:pPr>
-        <w:pBdr>
-          <w:top w:val="nil"/>
-          <w:left w:val="nil"/>
-          <w:bottom w:val="nil"/>
-          <w:right w:val="nil"/>
-          <w:between w:val="nil"/>
-        </w:pBdr>
-        <w:spacing w:after="0" w:line="240" w:lineRule="auto"/>
-        <w:rPr>
-          <w:rFonts w:ascii="Times New Roman" w:eastAsia="Times New Roman" w:hAnsi="Times New Roman" w:cs="Times New Roman"/>
-          <w:sz w:val="24"/>
-          <w:szCs w:val="24"/>
-        </w:rPr>
-      </w:pPr>
-    </w:p>
-    <w:p>
-      <w:pPr>
-        <w:pBdr>
-          <w:top w:val="nil"/>
-          <w:left w:val="nil"/>
-          <w:bottom w:val="nil"/>
-          <w:right w:val="nil"/>
-          <w:between w:val="nil"/>
-        </w:pBdr>
-        <w:spacing w:after="0" w:line="240" w:lineRule="auto"/>
-        <w:rPr>
-          <w:rFonts w:ascii="Times New Roman" w:eastAsia="Times New Roman" w:hAnsi="Times New Roman" w:cs="Times New Roman"/>
-          <w:sz w:val="24"/>
-          <w:szCs w:val="24"/>
-        </w:rPr>
-      </w:pPr>
-      <w:r>
-        <w:rPr>
-          <w:rFonts w:ascii="Times New Roman" w:eastAsia="Times New Roman" w:hAnsi="Times New Roman" w:cs="Times New Roman"/>
-          <w:color w:val="000000"/>
-          <w:sz w:val="24"/>
-          <w:szCs w:val="24"/>
-        </w:rPr>
-        <w:t>The front o</w:t>
-      </w:r>
-      <w:r>
-        <w:rPr>
-          <w:rFonts w:ascii="Times New Roman" w:eastAsia="Times New Roman" w:hAnsi="Times New Roman" w:cs="Times New Roman"/>
-          <w:sz w:val="24"/>
-          <w:szCs w:val="24"/>
-        </w:rPr>
-        <w:t>f the front pier should be offset from the NE side of the house by 8” in case an addition for the house</w:t>
-      </w:r>
-      <w:r>
-        <w:rPr>
-          <w:rFonts w:ascii="Times New Roman" w:eastAsia="Times New Roman" w:hAnsi="Times New Roman" w:cs="Times New Roman"/>
-          <w:sz w:val="24"/>
-          <w:szCs w:val="24"/>
-        </w:rPr>
-        <w:t xml:space="preserve"> with a footer</w:t>
-      </w:r>
-      <w:r>
-        <w:rPr>
-          <w:rFonts w:ascii="Times New Roman" w:eastAsia="Times New Roman" w:hAnsi="Times New Roman" w:cs="Times New Roman"/>
-          <w:sz w:val="24"/>
-          <w:szCs w:val="24"/>
-        </w:rPr>
-        <w:t xml:space="preserve"> is ever built.</w:t>
-      </w:r>
-    </w:p>
-    <w:p>
-      <w:pPr>
-        <w:pBdr>
-          <w:top w:val="nil"/>
-          <w:left w:val="nil"/>
-          <w:bottom w:val="nil"/>
-          <w:right w:val="nil"/>
-          <w:between w:val="nil"/>
-        </w:pBdr>
-        <w:spacing w:after="0" w:line="240" w:lineRule="auto"/>
-        <w:rPr>
-          <w:rFonts w:ascii="Times New Roman" w:eastAsia="Times New Roman" w:hAnsi="Times New Roman" w:cs="Times New Roman"/>
-          <w:sz w:val="24"/>
-          <w:szCs w:val="24"/>
-        </w:rPr>
-      </w:pPr>
-      <w:r>
-        <w:rPr>
-          <w:rFonts w:ascii="Times New Roman" w:eastAsia="Times New Roman" w:hAnsi="Times New Roman" w:cs="Times New Roman"/>
-          <w:sz w:val="24"/>
-          <w:szCs w:val="24"/>
-        </w:rPr>
-        <w:t>The shortest distance between the front of the front pier and the back of the back pier is 10’4”.</w:t>
-      </w:r>
-    </w:p>
-    <w:p>
-      <w:pPr>
-        <w:pBdr>
-          <w:top w:val="nil"/>
-          <w:left w:val="nil"/>
-          <w:bottom w:val="nil"/>
-          <w:right w:val="nil"/>
-          <w:between w:val="nil"/>
-        </w:pBdr>
-        <w:spacing w:after="0" w:line="240" w:lineRule="auto"/>
-        <w:rPr>
-          <w:rFonts w:ascii="Times New Roman" w:eastAsia="Times New Roman" w:hAnsi="Times New Roman" w:cs="Times New Roman"/>
-          <w:sz w:val="24"/>
-          <w:szCs w:val="24"/>
-        </w:rPr>
-      </w:pPr>
-      <w:r>
-        <w:rPr>
-          <w:rFonts w:ascii="Times New Roman" w:eastAsia="Times New Roman" w:hAnsi="Times New Roman" w:cs="Times New Roman"/>
-          <w:sz w:val="24"/>
-          <w:szCs w:val="24"/>
-        </w:rPr>
-        <w:t>The shortest distance between the front of the front pier and the front of the second to front pier is (124” - 1</w:t>
-      </w:r>
-      <w:r>
-        <w:rPr>
-          <w:rFonts w:ascii="Times New Roman" w:eastAsia="Times New Roman" w:hAnsi="Times New Roman" w:cs="Times New Roman"/>
-          <w:sz w:val="24"/>
-          <w:szCs w:val="24"/>
-        </w:rPr>
-        <w:t>4</w:t>
-      </w:r>
-      <w:r>
-        <w:rPr>
-          <w:rFonts w:ascii="Times New Roman" w:eastAsia="Times New Roman" w:hAnsi="Times New Roman" w:cs="Times New Roman"/>
-          <w:sz w:val="24"/>
-          <w:szCs w:val="24"/>
-        </w:rPr>
-        <w:t>”) / (</w:t>
-      </w:r>
-      <w:r>
-        <w:rPr>
-          <w:rFonts w:ascii="Times New Roman" w:eastAsia="Times New Roman" w:hAnsi="Times New Roman" w:cs="Times New Roman"/>
-          <w:sz w:val="24"/>
-          <w:szCs w:val="24"/>
-        </w:rPr>
-        <w:t>3</w:t>
-      </w:r>
-      <w:r>
-        <w:rPr>
-          <w:rFonts w:ascii="Times New Roman" w:eastAsia="Times New Roman" w:hAnsi="Times New Roman" w:cs="Times New Roman"/>
-          <w:sz w:val="24"/>
-          <w:szCs w:val="24"/>
-        </w:rPr>
-        <w:t xml:space="preserve"> - 1) = </w:t>
-      </w:r>
-      <w:r>
-        <w:rPr>
-          <w:rFonts w:ascii="Times New Roman" w:eastAsia="Times New Roman" w:hAnsi="Times New Roman" w:cs="Times New Roman"/>
-          <w:sz w:val="24"/>
-          <w:szCs w:val="24"/>
-        </w:rPr>
-        <w:t>55</w:t>
-      </w:r>
-      <w:r>
-        <w:rPr>
-          <w:rFonts w:ascii="Times New Roman" w:eastAsia="Times New Roman" w:hAnsi="Times New Roman" w:cs="Times New Roman"/>
-          <w:sz w:val="24"/>
-          <w:szCs w:val="24"/>
-        </w:rPr>
-        <w:t>”.</w:t>
-      </w:r>
-    </w:p>
-    <w:p>
-      <w:pPr>
-        <w:pBdr>
-          <w:top w:val="nil"/>
-          <w:left w:val="nil"/>
-          <w:bottom w:val="nil"/>
-          <w:right w:val="nil"/>
-          <w:between w:val="nil"/>
-        </w:pBdr>
-        <w:spacing w:after="0" w:line="240" w:lineRule="auto"/>
-        <w:rPr>
-          <w:rFonts w:ascii="Times New Roman" w:eastAsia="Times New Roman" w:hAnsi="Times New Roman" w:cs="Times New Roman"/>
-          <w:sz w:val="24"/>
-          <w:szCs w:val="24"/>
-        </w:rPr>
-      </w:pPr>
-      <w:r>
-        <w:rPr>
-          <w:rFonts w:ascii="Times New Roman" w:eastAsia="Times New Roman" w:hAnsi="Times New Roman" w:cs="Times New Roman"/>
-          <w:sz w:val="24"/>
-          <w:szCs w:val="24"/>
-        </w:rPr>
-        <w:t>The shortest distance between the right of the right pier and the left of the left pier is 2</w:t>
-      </w:r>
-      <w:r>
-        <w:rPr>
-          <w:rFonts w:ascii="Times New Roman" w:eastAsia="Times New Roman" w:hAnsi="Times New Roman" w:cs="Times New Roman"/>
-          <w:sz w:val="24"/>
-          <w:szCs w:val="24"/>
-        </w:rPr>
-        <w:t>5</w:t>
-      </w:r>
-      <w:r>
-        <w:rPr>
-          <w:rFonts w:ascii="Times New Roman" w:eastAsia="Times New Roman" w:hAnsi="Times New Roman" w:cs="Times New Roman"/>
-          <w:sz w:val="24"/>
-          <w:szCs w:val="24"/>
-        </w:rPr>
-        <w:t>”.</w:t>
-      </w:r>
-    </w:p>
-    <w:p>
-      <w:pPr>
-        <w:pBdr>
-          <w:top w:val="nil"/>
-          <w:left w:val="nil"/>
-          <w:bottom w:val="nil"/>
-          <w:right w:val="nil"/>
-          <w:between w:val="nil"/>
-        </w:pBdr>
-        <w:spacing w:after="0" w:line="240" w:lineRule="auto"/>
-        <w:rPr>
-          <w:rFonts w:ascii="Times New Roman" w:eastAsia="Times New Roman" w:hAnsi="Times New Roman" w:cs="Times New Roman"/>
-          <w:color w:val="000000"/>
-          <w:sz w:val="24"/>
-          <w:szCs w:val="24"/>
-        </w:rPr>
-      </w:pPr>
-      <w:r>
-        <w:rPr>
-          <w:rFonts w:ascii="Times New Roman" w:eastAsia="Times New Roman" w:hAnsi="Times New Roman" w:cs="Times New Roman"/>
-          <w:sz w:val="24"/>
-          <w:szCs w:val="24"/>
-        </w:rPr>
-        <w:t>The shortest distance between the right of the right pier and the right of the second to right pier is (</w:t>
-      </w:r>
-      <w:r>
-        <w:rPr>
-          <w:rFonts w:ascii="Times New Roman" w:eastAsia="Times New Roman" w:hAnsi="Times New Roman" w:cs="Times New Roman"/>
-          <w:sz w:val="24"/>
-          <w:szCs w:val="24"/>
-        </w:rPr>
-        <w:t>300</w:t>
-      </w:r>
-      <w:r>
-        <w:rPr>
-          <w:rFonts w:ascii="Times New Roman" w:eastAsia="Times New Roman" w:hAnsi="Times New Roman" w:cs="Times New Roman"/>
-          <w:sz w:val="24"/>
-          <w:szCs w:val="24"/>
-        </w:rPr>
-        <w:t xml:space="preserve">” - 12”) / (5 - 1) = </w:t>
-      </w:r>
-      <w:r>
-        <w:rPr>
-          <w:rFonts w:ascii="Times New Roman" w:eastAsia="Times New Roman" w:hAnsi="Times New Roman" w:cs="Times New Roman"/>
-          <w:sz w:val="24"/>
-          <w:szCs w:val="24"/>
-        </w:rPr>
-        <w:t>7</w:t>
-      </w:r>
-      <w:r>
-        <w:rPr>
-          <w:rFonts w:ascii="Times New Roman" w:eastAsia="Times New Roman" w:hAnsi="Times New Roman" w:cs="Times New Roman"/>
-          <w:sz w:val="24"/>
-          <w:szCs w:val="24"/>
-        </w:rPr>
-        <w:t>1.5</w:t>
-      </w:r>
-      <w:r>
-        <w:rPr>
-          <w:rFonts w:ascii="Times New Roman" w:eastAsia="Times New Roman" w:hAnsi="Times New Roman" w:cs="Times New Roman"/>
-          <w:sz w:val="24"/>
-          <w:szCs w:val="24"/>
-        </w:rPr>
-        <w:t>”.</w:t>
-      </w:r>
-    </w:p>
-    <w:p>
-      <w:pPr>
-        <w:pBdr>
-          <w:top w:val="nil"/>
-          <w:left w:val="nil"/>
-          <w:bottom w:val="nil"/>
-          <w:right w:val="nil"/>
-          <w:between w:val="nil"/>
-        </w:pBdr>
-        <w:spacing w:after="0" w:line="240" w:lineRule="auto"/>
-        <w:rPr>
-          <w:rFonts w:ascii="Times New Roman" w:eastAsia="Times New Roman" w:hAnsi="Times New Roman" w:cs="Times New Roman"/>
-          <w:color w:val="000000"/>
-          <w:sz w:val="24"/>
-          <w:szCs w:val="24"/>
-        </w:rPr>
-      </w:pPr>
-    </w:p>
-    <w:p>
-      <w:pPr>
-        <w:pBdr>
-          <w:top w:val="nil"/>
-          <w:left w:val="nil"/>
-          <w:bottom w:val="nil"/>
-          <w:right w:val="nil"/>
-          <w:between w:val="nil"/>
-        </w:pBdr>
-        <w:spacing w:after="0" w:line="240" w:lineRule="auto"/>
-        <w:rPr>
-          <w:rFonts w:ascii="Times New Roman" w:eastAsia="Times New Roman" w:hAnsi="Times New Roman" w:cs="Times New Roman"/>
-          <w:color w:val="000000"/>
-          <w:sz w:val="24"/>
-          <w:szCs w:val="24"/>
-        </w:rPr>
-      </w:pPr>
-      <w:r>
-        <w:rPr>
-          <w:rFonts w:ascii="Times New Roman" w:eastAsia="Times New Roman" w:hAnsi="Times New Roman" w:cs="Times New Roman"/>
-          <w:color w:val="000000"/>
-          <w:sz w:val="24"/>
-          <w:szCs w:val="24"/>
-        </w:rPr>
-        <w:t>Per “R404.1.6, Height above finished grade”, “Concrete and masonry foundation walls shall extend above the finished grade adjacent to the foundation at all points not less than 4 inches (102 mm) where masonry veneer is used and not less than 6 inches (152 mm) elsewhere.</w:t>
-      </w:r>
-    </w:p>
-    <w:p>
-      <w:pPr>
-        <w:pBdr>
-          <w:top w:val="nil"/>
-          <w:left w:val="nil"/>
-          <w:bottom w:val="nil"/>
-          <w:right w:val="nil"/>
-          <w:between w:val="nil"/>
-        </w:pBdr>
-        <w:spacing w:after="0" w:line="240" w:lineRule="auto"/>
-        <w:rPr>
-          <w:rFonts w:ascii="Times New Roman" w:eastAsia="Times New Roman" w:hAnsi="Times New Roman" w:cs="Times New Roman"/>
-          <w:color w:val="000000"/>
-          <w:sz w:val="24"/>
-          <w:szCs w:val="24"/>
-        </w:rPr>
-      </w:pPr>
-      <w:r>
-        <w:rPr>
-          <w:rFonts w:ascii="Times New Roman" w:eastAsia="Times New Roman" w:hAnsi="Times New Roman" w:cs="Times New Roman"/>
-          <w:color w:val="000000"/>
-          <w:sz w:val="24"/>
-          <w:szCs w:val="24"/>
-        </w:rPr>
-        <w:t xml:space="preserve">Per Mr. Miller on 09/06/2024, if lumber that is pressure treated is used as a floor system, the minimum height between finished grade and the floor system </w:t>
-      </w:r>
-      <w:r>
-        <w:rPr>
-          <w:rFonts w:ascii="Times New Roman" w:eastAsia="Times New Roman" w:hAnsi="Times New Roman" w:cs="Times New Roman"/>
-          <w:color w:val="000000"/>
-          <w:sz w:val="24"/>
-          <w:szCs w:val="24"/>
-        </w:rPr>
-        <w:t>is</w:t>
-      </w:r>
-      <w:r>
-        <w:rPr>
-          <w:rFonts w:ascii="Times New Roman" w:eastAsia="Times New Roman" w:hAnsi="Times New Roman" w:cs="Times New Roman"/>
-          <w:color w:val="000000"/>
-          <w:sz w:val="24"/>
-          <w:szCs w:val="24"/>
-        </w:rPr>
-        <w:t xml:space="preserve"> 6”. If lumber that is not pressure treated is used as a floor system, the minimum height between finished grade and the floor system </w:t>
-      </w:r>
-      <w:r>
-        <w:rPr>
-          <w:rFonts w:ascii="Times New Roman" w:eastAsia="Times New Roman" w:hAnsi="Times New Roman" w:cs="Times New Roman"/>
-          <w:color w:val="000000"/>
-          <w:sz w:val="24"/>
-          <w:szCs w:val="24"/>
-        </w:rPr>
-        <w:t>is</w:t>
-      </w:r>
-      <w:r>
-        <w:rPr>
-          <w:rFonts w:ascii="Times New Roman" w:eastAsia="Times New Roman" w:hAnsi="Times New Roman" w:cs="Times New Roman"/>
-          <w:color w:val="000000"/>
-          <w:sz w:val="24"/>
-          <w:szCs w:val="24"/>
-        </w:rPr>
-        <w:t xml:space="preserve"> 18”.</w:t>
-      </w:r>
-    </w:p>
-    <w:p>
-      <w:pPr>
-        <w:pBdr>
-          <w:top w:val="nil"/>
-          <w:left w:val="nil"/>
-          <w:bottom w:val="nil"/>
-          <w:right w:val="nil"/>
-          <w:between w:val="nil"/>
-        </w:pBdr>
-        <w:spacing w:after="0" w:line="240" w:lineRule="auto"/>
-        <w:rPr>
-          <w:rFonts w:ascii="Times New Roman" w:eastAsia="Times New Roman" w:hAnsi="Times New Roman" w:cs="Times New Roman"/>
-          <w:sz w:val="24"/>
-          <w:szCs w:val="24"/>
-        </w:rPr>
-      </w:pPr>
-      <w:r>
-        <w:rPr>
-          <w:rFonts w:ascii="Times New Roman" w:eastAsia="Times New Roman" w:hAnsi="Times New Roman" w:cs="Times New Roman"/>
-          <w:color w:val="000000"/>
-          <w:sz w:val="24"/>
-          <w:szCs w:val="24"/>
-        </w:rPr>
-        <w:t xml:space="preserve">Per “City of Charlottesville Minimum Mandatory Inspections”, the “minimum footing depth [below finished grade] is 18” deep”. </w:t>
-      </w:r>
-      <w:r>
-        <w:rPr>
-          <w:rFonts w:ascii="Times New Roman" w:eastAsia="Times New Roman" w:hAnsi="Times New Roman" w:cs="Times New Roman"/>
-          <w:sz w:val="24"/>
-          <w:szCs w:val="24"/>
-        </w:rPr>
-        <w:t>This depth is regardless of height above finished grade.</w:t>
-      </w:r>
-      <w:r>
-        <w:rPr>
-          <w:rFonts w:ascii="Times New Roman" w:eastAsia="Times New Roman" w:hAnsi="Times New Roman" w:cs="Times New Roman"/>
-          <w:sz w:val="24"/>
-          <w:szCs w:val="24"/>
-        </w:rPr>
-        <w:t xml:space="preserve"> This depth is </w:t>
-      </w:r>
-      <w:r>
-        <w:rPr>
-          <w:rFonts w:ascii="Times New Roman" w:eastAsia="Times New Roman" w:hAnsi="Times New Roman" w:cs="Times New Roman"/>
-          <w:sz w:val="24"/>
-          <w:szCs w:val="24"/>
-        </w:rPr>
-        <w:t>equal to frost</w:t>
-      </w:r>
-      <w:r>
-        <w:rPr>
-          <w:rFonts w:ascii="Times New Roman" w:eastAsia="Times New Roman" w:hAnsi="Times New Roman" w:cs="Times New Roman"/>
-          <w:sz w:val="24"/>
-          <w:szCs w:val="24"/>
-        </w:rPr>
-        <w:t xml:space="preserve"> depth.</w:t>
-      </w:r>
-    </w:p>
-    <w:p>
-      <w:pPr>
-        <w:pBdr>
-          <w:top w:val="nil"/>
-          <w:left w:val="nil"/>
-          <w:bottom w:val="nil"/>
-          <w:right w:val="nil"/>
-          <w:between w:val="nil"/>
-        </w:pBdr>
-        <w:spacing w:after="0" w:line="240" w:lineRule="auto"/>
-        <w:rPr>
-          <w:rFonts w:ascii="Times New Roman" w:eastAsia="Times New Roman" w:hAnsi="Times New Roman" w:cs="Times New Roman"/>
-          <w:sz w:val="24"/>
-          <w:szCs w:val="24"/>
-        </w:rPr>
-      </w:pPr>
-      <w:r>
-        <w:rPr>
-          <w:rFonts w:ascii="Times New Roman" w:eastAsia="Times New Roman" w:hAnsi="Times New Roman" w:cs="Times New Roman"/>
-          <w:sz w:val="24"/>
-          <w:szCs w:val="24"/>
-        </w:rPr>
-        <w:t>I believe that Mr. Miller on 09/01/2024 suggested the minimum footing depth below finished grade is 24”.</w:t>
-      </w:r>
-    </w:p>
-    <w:p>
-      <w:pPr>
-        <w:pBdr>
-          <w:top w:val="nil"/>
-          <w:left w:val="nil"/>
-          <w:bottom w:val="nil"/>
-          <w:right w:val="nil"/>
-          <w:between w:val="nil"/>
-        </w:pBdr>
-        <w:spacing w:after="0" w:line="240" w:lineRule="auto"/>
-        <w:rPr>
-          <w:rFonts w:ascii="Times New Roman" w:eastAsia="Times New Roman" w:hAnsi="Times New Roman" w:cs="Times New Roman"/>
-          <w:color w:val="000000"/>
-          <w:sz w:val="24"/>
-          <w:szCs w:val="24"/>
-        </w:rPr>
-      </w:pPr>
+      <w:r>
+        <w:rPr>
+          <w:rFonts w:ascii="Times New Roman" w:eastAsia="Times New Roman" w:hAnsi="Times New Roman" w:cs="Times New Roman"/>
+          <w:sz w:val="24"/>
+          <w:szCs w:val="24"/>
+        </w:rPr>
+        <w:t xml:space="preserve"> 6” corresponds to </w:t>
+      </w:r>
+      <w:r>
+        <w:rPr>
+          <w:rFonts w:ascii="Times New Roman" w:eastAsia="Times New Roman" w:hAnsi="Times New Roman" w:cs="Times New Roman"/>
+          <w:sz w:val="24"/>
+          <w:szCs w:val="24"/>
+        </w:rPr>
+        <w:t>minimum height above finished grade.</w:t>
+      </w:r>
+      <w:r>
+        <w:rPr>
+          <w:rFonts w:ascii="Times New Roman" w:eastAsia="Times New Roman" w:hAnsi="Times New Roman" w:cs="Times New Roman"/>
+          <w:sz w:val="24"/>
+          <w:szCs w:val="24"/>
+        </w:rPr>
+        <w:t xml:space="preserve"> </w:t>
+      </w:r>
+      <w:r>
+        <w:rPr>
+          <w:rFonts w:ascii="Times New Roman" w:eastAsia="Times New Roman" w:hAnsi="Times New Roman" w:cs="Times New Roman"/>
+          <w:sz w:val="24"/>
+          <w:szCs w:val="24"/>
+        </w:rPr>
+        <w:t>18</w:t>
+      </w:r>
+      <w:r>
+        <w:rPr>
+          <w:rFonts w:ascii="Times New Roman" w:eastAsia="Times New Roman" w:hAnsi="Times New Roman" w:cs="Times New Roman"/>
+          <w:sz w:val="24"/>
+          <w:szCs w:val="24"/>
+        </w:rPr>
+        <w:t xml:space="preserve">” corresponds to </w:t>
+      </w:r>
+      <w:r>
+        <w:rPr>
+          <w:rFonts w:ascii="Times New Roman" w:eastAsia="Times New Roman" w:hAnsi="Times New Roman" w:cs="Times New Roman"/>
+          <w:sz w:val="24"/>
+          <w:szCs w:val="24"/>
+        </w:rPr>
+        <w:t>minimum depth below finished grade</w:t>
+      </w:r>
+      <w:r>
+        <w:rPr>
+          <w:rFonts w:ascii="Times New Roman" w:eastAsia="Times New Roman" w:hAnsi="Times New Roman" w:cs="Times New Roman"/>
+          <w:sz w:val="24"/>
+          <w:szCs w:val="24"/>
+        </w:rPr>
+        <w:t xml:space="preserve"> and frost depth</w:t>
+      </w:r>
+      <w:r>
+        <w:rPr>
+          <w:rFonts w:ascii="Times New Roman" w:eastAsia="Times New Roman" w:hAnsi="Times New Roman" w:cs="Times New Roman"/>
+          <w:sz w:val="24"/>
+          <w:szCs w:val="24"/>
+        </w:rPr>
+        <w:t xml:space="preserve">. </w:t>
+      </w:r>
       <w:r>
         <w:rPr>
           <w:rFonts w:ascii="Times New Roman" w:eastAsia="Times New Roman" w:hAnsi="Times New Roman" w:cs="Times New Roman"/>
@@ -2571,177 +2590,7 @@
           <w:szCs w:val="24"/>
         </w:rPr>
         <w:lastRenderedPageBreak/>
-        <w:t>I will use 18”.</w:t>
-      </w:r>
-    </w:p>
-    <w:p>
-      <w:pPr>
-        <w:pBdr>
-          <w:top w:val="nil"/>
-          <w:left w:val="nil"/>
-          <w:bottom w:val="nil"/>
-          <w:right w:val="nil"/>
-          <w:between w:val="nil"/>
-        </w:pBdr>
-        <w:spacing w:after="0" w:line="240" w:lineRule="auto"/>
-        <w:rPr>
-          <w:rFonts w:ascii="Times New Roman" w:eastAsia="Times New Roman" w:hAnsi="Times New Roman" w:cs="Times New Roman"/>
-          <w:sz w:val="24"/>
-          <w:szCs w:val="24"/>
-        </w:rPr>
-      </w:pPr>
-    </w:p>
-    <w:p>
-      <w:pPr>
-        <w:pBdr>
-          <w:top w:val="nil"/>
-          <w:left w:val="nil"/>
-          <w:bottom w:val="nil"/>
-          <w:right w:val="nil"/>
-          <w:between w:val="nil"/>
-        </w:pBdr>
-        <w:spacing w:after="0" w:line="240" w:lineRule="auto"/>
-        <w:rPr>
-          <w:rFonts w:ascii="Times New Roman" w:eastAsia="Times New Roman" w:hAnsi="Times New Roman" w:cs="Times New Roman"/>
-          <w:sz w:val="24"/>
-          <w:szCs w:val="24"/>
-        </w:rPr>
-      </w:pPr>
-      <w:r>
-        <w:rPr>
-          <w:rFonts w:ascii="Times New Roman" w:eastAsia="Times New Roman" w:hAnsi="Times New Roman" w:cs="Times New Roman"/>
-          <w:sz w:val="24"/>
-          <w:szCs w:val="24"/>
-        </w:rPr>
-        <w:t xml:space="preserve">Piers should </w:t>
-      </w:r>
-      <w:r>
-        <w:rPr>
-          <w:rFonts w:ascii="Times New Roman" w:eastAsia="Times New Roman" w:hAnsi="Times New Roman" w:cs="Times New Roman"/>
-          <w:sz w:val="24"/>
-          <w:szCs w:val="24"/>
-        </w:rPr>
-        <w:t>have a length of</w:t>
-      </w:r>
-      <w:r>
-        <w:rPr>
-          <w:rFonts w:ascii="Times New Roman" w:eastAsia="Times New Roman" w:hAnsi="Times New Roman" w:cs="Times New Roman"/>
-          <w:sz w:val="24"/>
-          <w:szCs w:val="24"/>
-        </w:rPr>
-        <w:t xml:space="preserve"> at least</w:t>
-      </w:r>
-      <w:r>
-        <w:rPr>
-          <w:rFonts w:ascii="Times New Roman" w:eastAsia="Times New Roman" w:hAnsi="Times New Roman" w:cs="Times New Roman"/>
-          <w:sz w:val="24"/>
-          <w:szCs w:val="24"/>
-        </w:rPr>
-        <w:t xml:space="preserve"> 6” +</w:t>
-      </w:r>
-      <w:r>
-        <w:rPr>
-          <w:rFonts w:ascii="Times New Roman" w:eastAsia="Times New Roman" w:hAnsi="Times New Roman" w:cs="Times New Roman"/>
-          <w:sz w:val="24"/>
-          <w:szCs w:val="24"/>
-        </w:rPr>
-        <w:t xml:space="preserve"> </w:t>
-      </w:r>
-      <w:r>
-        <w:rPr>
-          <w:rFonts w:ascii="Times New Roman" w:eastAsia="Times New Roman" w:hAnsi="Times New Roman" w:cs="Times New Roman"/>
-          <w:sz w:val="24"/>
-          <w:szCs w:val="24"/>
-        </w:rPr>
-        <w:t>18</w:t>
-      </w:r>
-      <w:r>
-        <w:rPr>
-          <w:rFonts w:ascii="Times New Roman" w:eastAsia="Times New Roman" w:hAnsi="Times New Roman" w:cs="Times New Roman"/>
-          <w:sz w:val="24"/>
-          <w:szCs w:val="24"/>
-        </w:rPr>
-        <w:t>” + 14”</w:t>
-      </w:r>
-      <w:r>
-        <w:rPr>
-          <w:rFonts w:ascii="Times New Roman" w:eastAsia="Times New Roman" w:hAnsi="Times New Roman" w:cs="Times New Roman"/>
-          <w:sz w:val="24"/>
-          <w:szCs w:val="24"/>
-        </w:rPr>
-        <w:t xml:space="preserve"> = 38”</w:t>
-      </w:r>
-      <w:r>
-        <w:rPr>
-          <w:rFonts w:ascii="Times New Roman" w:eastAsia="Times New Roman" w:hAnsi="Times New Roman" w:cs="Times New Roman"/>
-          <w:sz w:val="24"/>
-          <w:szCs w:val="24"/>
-        </w:rPr>
-        <w:t>.</w:t>
-      </w:r>
-      <w:r>
-        <w:rPr>
-          <w:rFonts w:ascii="Times New Roman" w:eastAsia="Times New Roman" w:hAnsi="Times New Roman" w:cs="Times New Roman"/>
-          <w:sz w:val="24"/>
-          <w:szCs w:val="24"/>
-        </w:rPr>
-        <w:t xml:space="preserve"> 6” corresponds to </w:t>
-      </w:r>
-      <w:r>
-        <w:rPr>
-          <w:rFonts w:ascii="Times New Roman" w:eastAsia="Times New Roman" w:hAnsi="Times New Roman" w:cs="Times New Roman"/>
-          <w:sz w:val="24"/>
-          <w:szCs w:val="24"/>
-        </w:rPr>
-        <w:t>minimum height above finished grade.</w:t>
-      </w:r>
-      <w:r>
-        <w:rPr>
-          <w:rFonts w:ascii="Times New Roman" w:eastAsia="Times New Roman" w:hAnsi="Times New Roman" w:cs="Times New Roman"/>
-          <w:sz w:val="24"/>
-          <w:szCs w:val="24"/>
-        </w:rPr>
-        <w:t xml:space="preserve"> </w:t>
-      </w:r>
-      <w:r>
-        <w:rPr>
-          <w:rFonts w:ascii="Times New Roman" w:eastAsia="Times New Roman" w:hAnsi="Times New Roman" w:cs="Times New Roman"/>
-          <w:sz w:val="24"/>
-          <w:szCs w:val="24"/>
-        </w:rPr>
-        <w:t>18</w:t>
-      </w:r>
-      <w:r>
-        <w:rPr>
-          <w:rFonts w:ascii="Times New Roman" w:eastAsia="Times New Roman" w:hAnsi="Times New Roman" w:cs="Times New Roman"/>
-          <w:sz w:val="24"/>
-          <w:szCs w:val="24"/>
-        </w:rPr>
-        <w:t xml:space="preserve">” corresponds to </w:t>
-      </w:r>
-      <w:r>
-        <w:rPr>
-          <w:rFonts w:ascii="Times New Roman" w:eastAsia="Times New Roman" w:hAnsi="Times New Roman" w:cs="Times New Roman"/>
-          <w:sz w:val="24"/>
-          <w:szCs w:val="24"/>
-        </w:rPr>
-        <w:t>minimum depth below finished grade</w:t>
-      </w:r>
-      <w:r>
-        <w:rPr>
-          <w:rFonts w:ascii="Times New Roman" w:eastAsia="Times New Roman" w:hAnsi="Times New Roman" w:cs="Times New Roman"/>
-          <w:sz w:val="24"/>
-          <w:szCs w:val="24"/>
-        </w:rPr>
-        <w:t xml:space="preserve"> and frost depth</w:t>
-      </w:r>
-      <w:r>
-        <w:rPr>
-          <w:rFonts w:ascii="Times New Roman" w:eastAsia="Times New Roman" w:hAnsi="Times New Roman" w:cs="Times New Roman"/>
-          <w:sz w:val="24"/>
-          <w:szCs w:val="24"/>
-        </w:rPr>
-        <w:t xml:space="preserve">. 14” corresponds to the maximum height the house slab and underlying soil </w:t>
+        <w:t xml:space="preserve">14” corresponds to the maximum height the house slab and underlying soil </w:t>
       </w:r>
       <w:r>
         <w:rPr>
@@ -2789,19 +2638,111 @@
         <w:spacing w:after="0" w:line="240" w:lineRule="auto"/>
         <w:rPr>
           <w:rFonts w:ascii="Times New Roman" w:eastAsia="Times New Roman" w:hAnsi="Times New Roman" w:cs="Times New Roman"/>
-          <w:color w:val="000000"/>
-          <w:sz w:val="24"/>
-          <w:szCs w:val="24"/>
-        </w:rPr>
-      </w:pPr>
-      <w:r>
-        <w:rPr>
-          <w:rFonts w:ascii="Times New Roman" w:eastAsia="Times New Roman" w:hAnsi="Times New Roman" w:cs="Times New Roman"/>
-          <w:color w:val="000000"/>
-          <w:sz w:val="24"/>
-          <w:szCs w:val="24"/>
-        </w:rPr>
-        <w:t xml:space="preserve">Mr. Miller on 09/06/2024 encouraged me to determine the area of a cross section of a pier following “Typical Deck Details” at </w:t>
+          <w:sz w:val="24"/>
+          <w:szCs w:val="24"/>
+        </w:rPr>
+      </w:pPr>
+      <w:r>
+        <w:rPr>
+          <w:rFonts w:ascii="Times New Roman" w:eastAsia="Times New Roman" w:hAnsi="Times New Roman" w:cs="Times New Roman"/>
+          <w:sz w:val="24"/>
+          <w:szCs w:val="24"/>
+        </w:rPr>
+        <w:t xml:space="preserve">The piers will be within a </w:t>
+      </w:r>
+      <w:r>
+        <w:rPr>
+          <w:rFonts w:ascii="Times New Roman" w:eastAsia="Times New Roman" w:hAnsi="Times New Roman" w:cs="Times New Roman"/>
+          <w:sz w:val="24"/>
+          <w:szCs w:val="24"/>
+        </w:rPr>
+        <w:t>24’</w:t>
+      </w:r>
+      <w:r>
+        <w:rPr>
+          <w:rFonts w:ascii="Times New Roman" w:eastAsia="Times New Roman" w:hAnsi="Times New Roman" w:cs="Times New Roman"/>
+          <w:sz w:val="24"/>
+          <w:szCs w:val="24"/>
+        </w:rPr>
+        <w:t xml:space="preserve"> x </w:t>
+      </w:r>
+      <w:r>
+        <w:rPr>
+          <w:rFonts w:ascii="Times New Roman" w:eastAsia="Times New Roman" w:hAnsi="Times New Roman" w:cs="Times New Roman"/>
+          <w:sz w:val="24"/>
+          <w:szCs w:val="24"/>
+        </w:rPr>
+        <w:t>10’4”</w:t>
+      </w:r>
+      <w:r>
+        <w:rPr>
+          <w:rFonts w:ascii="Times New Roman" w:eastAsia="Times New Roman" w:hAnsi="Times New Roman" w:cs="Times New Roman"/>
+          <w:sz w:val="24"/>
+          <w:szCs w:val="24"/>
+        </w:rPr>
+        <w:t xml:space="preserve"> area that is offset from the NW foundation wall of the house by 124.5” and from the NE foundation wall of the house by 8”. The shortest distance between the front of the front pier and the front of the second to front pier is (124” - 14”) / (3 - 1) = 55”. The shortest distance between the right of the right pier and the right of the second to right pier is (288” - 14”) / (5 - 1) = 68.5”.</w:t>
+      </w:r>
+    </w:p>
+    <w:p>
+      <w:pPr>
+        <w:pBdr>
+          <w:top w:val="nil"/>
+          <w:left w:val="nil"/>
+          <w:bottom w:val="nil"/>
+          <w:right w:val="nil"/>
+          <w:between w:val="nil"/>
+        </w:pBdr>
+        <w:spacing w:after="0" w:line="240" w:lineRule="auto"/>
+        <w:rPr>
+          <w:rFonts w:ascii="Times New Roman" w:eastAsia="Times New Roman" w:hAnsi="Times New Roman" w:cs="Times New Roman"/>
+          <w:sz w:val="24"/>
+          <w:szCs w:val="24"/>
+        </w:rPr>
+      </w:pPr>
+    </w:p>
+    <w:p>
+      <w:pPr>
+        <w:pBdr>
+          <w:top w:val="nil"/>
+          <w:left w:val="nil"/>
+          <w:bottom w:val="nil"/>
+          <w:right w:val="nil"/>
+          <w:between w:val="nil"/>
+        </w:pBdr>
+        <w:spacing w:after="0" w:line="240" w:lineRule="auto"/>
+        <w:rPr>
+          <w:rFonts w:ascii="Times New Roman" w:eastAsia="Times New Roman" w:hAnsi="Times New Roman" w:cs="Times New Roman"/>
+          <w:color w:val="000000"/>
+          <w:sz w:val="24"/>
+          <w:szCs w:val="24"/>
+        </w:rPr>
+      </w:pPr>
+      <w:r>
+        <w:rPr>
+          <w:rFonts w:ascii="Times New Roman" w:eastAsia="Times New Roman" w:hAnsi="Times New Roman" w:cs="Times New Roman"/>
+          <w:color w:val="000000"/>
+          <w:sz w:val="24"/>
+          <w:szCs w:val="24"/>
+        </w:rPr>
+        <w:t xml:space="preserve">Mr. Miller on 09/06/2024 encouraged me to determine the </w:t>
+      </w:r>
+      <w:r>
+        <w:rPr>
+          <w:rFonts w:ascii="Times New Roman" w:eastAsia="Times New Roman" w:hAnsi="Times New Roman" w:cs="Times New Roman"/>
+          <w:color w:val="000000"/>
+          <w:sz w:val="24"/>
+          <w:szCs w:val="24"/>
+        </w:rPr>
+        <w:t>side length or diameter</w:t>
+      </w:r>
+      <w:r>
+        <w:rPr>
+          <w:rFonts w:ascii="Times New Roman" w:eastAsia="Times New Roman" w:hAnsi="Times New Roman" w:cs="Times New Roman"/>
+          <w:color w:val="000000"/>
+          <w:sz w:val="24"/>
+          <w:szCs w:val="24"/>
+        </w:rPr>
+        <w:t xml:space="preserve"> of a pier following “Typical Deck Details” at </w:t>
       </w:r>
       <w:hyperlink r:id="rId10" w:history="1">
         <w:r>
@@ -2870,17 +2811,13 @@
       </w:pPr>
       <w:r>
         <w:rPr>
-          <w:rFonts w:ascii="Times New Roman" w:eastAsia="Times New Roman" w:hAnsi="Times New Roman" w:cs="Times New Roman"/>
           <w:noProof/>
-          <w:color w:val="000000"/>
-          <w:sz w:val="24"/>
-          <w:szCs w:val="24"/>
         </w:rPr>
         <w:drawing>
-          <wp:inline distT="0" distB="0" distL="0" distR="0" wp14:anchorId="2832FC7C" wp14:editId="12022758">
-            <wp:extent cx="5638800" cy="2641600"/>
-            <wp:effectExtent l="0" t="0" r="0" b="6350"/>
-            <wp:docPr id="1903594622" name="Picture 3"/>
+          <wp:inline distT="0" distB="0" distL="0" distR="0" wp14:anchorId="15BE6833" wp14:editId="24D4BA55">
+            <wp:extent cx="5943600" cy="2915920"/>
+            <wp:effectExtent l="0" t="0" r="0" b="0"/>
+            <wp:docPr id="645737223" name="Picture 1"/>
             <wp:cNvGraphicFramePr>
               <a:graphicFrameLocks xmlns:a="http://schemas.openxmlformats.org/drawingml/2006/main" noChangeAspect="1"/>
             </wp:cNvGraphicFramePr>
@@ -2888,36 +2825,23 @@
               <a:graphicData uri="http://schemas.openxmlformats.org/drawingml/2006/picture">
                 <pic:pic xmlns:pic="http://schemas.openxmlformats.org/drawingml/2006/picture">
                   <pic:nvPicPr>
-                    <pic:cNvPr id="0" name="Picture 1"/>
-                    <pic:cNvPicPr>
-                      <a:picLocks noChangeAspect="1" noChangeArrowheads="1"/>
-                    </pic:cNvPicPr>
+                    <pic:cNvPr id="645737223" name=""/>
+                    <pic:cNvPicPr/>
                   </pic:nvPicPr>
                   <pic:blipFill>
-                    <a:blip r:embed="rId11">
-                      <a:extLst>
-                        <a:ext uri="{28A0092B-C50C-407E-A947-70E740481C1C}">
-                          <a14:useLocalDpi xmlns:a14="http://schemas.microsoft.com/office/drawing/2010/main" val="0"/>
-                        </a:ext>
-                      </a:extLst>
-                    </a:blip>
-                    <a:srcRect/>
+                    <a:blip r:embed="rId11"/>
                     <a:stretch>
                       <a:fillRect/>
                     </a:stretch>
                   </pic:blipFill>
-                  <pic:spPr bwMode="auto">
+                  <pic:spPr>
                     <a:xfrm>
                       <a:off x="0" y="0"/>
-                      <a:ext cx="5638800" cy="2641600"/>
+                      <a:ext cx="5943600" cy="2915920"/>
                     </a:xfrm>
                     <a:prstGeom prst="rect">
                       <a:avLst/>
                     </a:prstGeom>
-                    <a:noFill/>
-                    <a:ln>
-                      <a:noFill/>
-                    </a:ln>
                   </pic:spPr>
                 </pic:pic>
               </a:graphicData>
@@ -2977,7 +2901,16 @@
           <w:sz w:val="24"/>
           <w:szCs w:val="24"/>
         </w:rPr>
-        <w:t>27.309</w:t>
+        <w:t>2</w:t>
+      </w:r>
+      <w:r>
+        <w:rPr>
+          <w:rFonts w:ascii="Times New Roman" w:eastAsia="Times New Roman" w:hAnsi="Times New Roman" w:cs="Times New Roman"/>
+          <w:color w:val="000000"/>
+          <w:sz w:val="24"/>
+          <w:szCs w:val="24"/>
+        </w:rPr>
+        <w:t>6.163</w:t>
       </w:r>
       <w:r>
         <w:rPr>
@@ -3121,7 +3054,25 @@
           <w:sz w:val="24"/>
           <w:szCs w:val="24"/>
         </w:rPr>
-        <w:t xml:space="preserve"> and maximum tributary area of 27.309 square feet,</w:t>
+        <w:t xml:space="preserve"> </w:t>
+      </w:r>
+      <w:r>
+        <w:rPr>
+          <w:rFonts w:ascii="Times New Roman" w:eastAsia="Times New Roman" w:hAnsi="Times New Roman" w:cs="Times New Roman"/>
+          <w:color w:val="000000"/>
+          <w:sz w:val="24"/>
+          <w:szCs w:val="24"/>
+        </w:rPr>
+        <w:t>the above</w:t>
+      </w:r>
+      <w:r>
+        <w:rPr>
+          <w:rFonts w:ascii="Times New Roman" w:eastAsia="Times New Roman" w:hAnsi="Times New Roman" w:cs="Times New Roman"/>
+          <w:color w:val="000000"/>
+          <w:sz w:val="24"/>
+          <w:szCs w:val="24"/>
+        </w:rPr>
+        <w:t xml:space="preserve"> maximum tributary area,</w:t>
       </w:r>
       <w:r>
         <w:rPr>
@@ -3959,6 +3910,76 @@
           <w:sz w:val="24"/>
           <w:szCs w:val="24"/>
         </w:rPr>
+        <w:t>I plan to install a saddle bracket like the following at every pier.</w:t>
+      </w:r>
+    </w:p>
+    <w:p>
+      <w:pPr>
+        <w:pBdr>
+          <w:top w:val="nil"/>
+          <w:left w:val="nil"/>
+          <w:bottom w:val="nil"/>
+          <w:right w:val="nil"/>
+          <w:between w:val="nil"/>
+        </w:pBdr>
+        <w:spacing w:after="0" w:line="240" w:lineRule="auto"/>
+        <w:rPr>
+          <w:rFonts w:ascii="Times New Roman" w:eastAsia="Times New Roman" w:hAnsi="Times New Roman" w:cs="Times New Roman"/>
+          <w:sz w:val="24"/>
+          <w:szCs w:val="24"/>
+        </w:rPr>
+      </w:pPr>
+      <w:hyperlink r:id="rId16" w:history="1">
+        <w:r>
+          <w:rPr>
+            <w:rStyle w:val="Hyperlink"/>
+            <w:rFonts w:ascii="Times New Roman" w:eastAsia="Times New Roman" w:hAnsi="Times New Roman" w:cs="Times New Roman"/>
+            <w:sz w:val="24"/>
+            <w:szCs w:val="24"/>
+          </w:rPr>
+          <w:t>https://www.lowes.com/pd/Nuvo-Iron-9-5-in-x-3-75-in-Black-Powder-Coated-Satin-Painted-Galvanized-Steel-Post-Connector/5013302125</w:t>
+        </w:r>
+      </w:hyperlink>
+    </w:p>
+    <w:p>
+      <w:pPr>
+        <w:pBdr>
+          <w:top w:val="nil"/>
+          <w:left w:val="nil"/>
+          <w:bottom w:val="nil"/>
+          <w:right w:val="nil"/>
+          <w:between w:val="nil"/>
+        </w:pBdr>
+        <w:spacing w:after="0" w:line="240" w:lineRule="auto"/>
+        <w:rPr>
+          <w:rFonts w:ascii="Times New Roman" w:eastAsia="Times New Roman" w:hAnsi="Times New Roman" w:cs="Times New Roman"/>
+          <w:sz w:val="24"/>
+          <w:szCs w:val="24"/>
+        </w:rPr>
+      </w:pPr>
+    </w:p>
+    <w:p>
+      <w:pPr>
+        <w:pBdr>
+          <w:top w:val="nil"/>
+          <w:left w:val="nil"/>
+          <w:bottom w:val="nil"/>
+          <w:right w:val="nil"/>
+          <w:between w:val="nil"/>
+        </w:pBdr>
+        <w:spacing w:after="0" w:line="240" w:lineRule="auto"/>
+        <w:rPr>
+          <w:rFonts w:ascii="Times New Roman" w:eastAsia="Times New Roman" w:hAnsi="Times New Roman" w:cs="Times New Roman"/>
+          <w:sz w:val="24"/>
+          <w:szCs w:val="24"/>
+        </w:rPr>
+      </w:pPr>
+      <w:r>
+        <w:rPr>
+          <w:rFonts w:ascii="Times New Roman" w:eastAsia="Times New Roman" w:hAnsi="Times New Roman" w:cs="Times New Roman"/>
+          <w:sz w:val="24"/>
+          <w:szCs w:val="24"/>
+        </w:rPr>
         <w:t>Most pressure treated lumber sold by Lowe’s is Southern Yellow Pine with grade 2.</w:t>
       </w:r>
     </w:p>
@@ -3988,7 +4009,7 @@
         </w:rPr>
         <w:t>Per “Table R502.3.1(2): FLOOR JOIST SPANS FOR COMMON LUMBER SPECIES” (</w:t>
       </w:r>
-      <w:hyperlink r:id="rId16">
+      <w:hyperlink r:id="rId17">
         <w:r>
           <w:rPr>
             <w:rFonts w:ascii="Times New Roman" w:eastAsia="Times New Roman" w:hAnsi="Times New Roman" w:cs="Times New Roman"/>
@@ -4007,7 +4028,16 @@
           <w:sz w:val="24"/>
           <w:szCs w:val="24"/>
         </w:rPr>
-        <w:t>), a board of Southern pine with grade #2 that is not pressure treated, that is nominally 2” x 6”, and that is spaced 24” on center may span 7’7”.</w:t>
+        <w:t>), a board of Southern pine with grade 2 that is not pressure treated, that is nominally 2” x 6”, and that is spaced 24” on center may span 7’7”</w:t>
+      </w:r>
+      <w:r>
+        <w:rPr>
+          <w:rFonts w:ascii="Times New Roman" w:eastAsia="Times New Roman" w:hAnsi="Times New Roman" w:cs="Times New Roman"/>
+          <w:color w:val="000000"/>
+          <w:sz w:val="24"/>
+          <w:szCs w:val="24"/>
+        </w:rPr>
+        <w:t>, which is more than the maximum distance between centers of adjacent piers.</w:t>
       </w:r>
     </w:p>
     <w:p>
@@ -4037,7 +4067,7 @@
         </w:rPr>
         <w:t xml:space="preserve">Per “Table R507.5(1): MAXIMUM DECK BEAM SPAN”, </w:t>
       </w:r>
-      <w:hyperlink r:id="rId17" w:history="1">
+      <w:hyperlink r:id="rId18" w:history="1">
         <w:r>
           <w:rPr>
             <w:rStyle w:val="Hyperlink"/>
@@ -4055,7 +4085,43 @@
           <w:sz w:val="24"/>
           <w:szCs w:val="24"/>
         </w:rPr>
-        <w:t>, a beam of Southern pine with grade 2 that is not pressure treated, that is nominally 2” x 6”, and that anchors joists with an effect span length of 8’ may span 5’11”, which is more than the maximum unsupported distance left to right between piers.</w:t>
+        <w:t>, a beam of Southern pine with grade 2 that is not pressure treated, that is nominally 2” x 6”, and that anchors joists with an effect span length of 8’ may span 5’11”, which is more than</w:t>
+      </w:r>
+      <w:r>
+        <w:rPr>
+          <w:rFonts w:ascii="Times New Roman" w:eastAsia="Times New Roman" w:hAnsi="Times New Roman" w:cs="Times New Roman"/>
+          <w:color w:val="000000"/>
+          <w:sz w:val="24"/>
+          <w:szCs w:val="24"/>
+        </w:rPr>
+        <w:t xml:space="preserve"> the</w:t>
+      </w:r>
+      <w:r>
+        <w:rPr>
+          <w:rFonts w:ascii="Times New Roman" w:eastAsia="Times New Roman" w:hAnsi="Times New Roman" w:cs="Times New Roman"/>
+          <w:color w:val="000000"/>
+          <w:sz w:val="24"/>
+          <w:szCs w:val="24"/>
+        </w:rPr>
+        <w:t xml:space="preserve"> </w:t>
+      </w:r>
+      <w:r>
+        <w:rPr>
+          <w:rFonts w:ascii="Times New Roman" w:eastAsia="Times New Roman" w:hAnsi="Times New Roman" w:cs="Times New Roman"/>
+          <w:color w:val="000000"/>
+          <w:sz w:val="24"/>
+          <w:szCs w:val="24"/>
+        </w:rPr>
+        <w:t>maximum distance between centers of adjacent piers</w:t>
+      </w:r>
+      <w:r>
+        <w:rPr>
+          <w:rFonts w:ascii="Times New Roman" w:eastAsia="Times New Roman" w:hAnsi="Times New Roman" w:cs="Times New Roman"/>
+          <w:color w:val="000000"/>
+          <w:sz w:val="24"/>
+          <w:szCs w:val="24"/>
+        </w:rPr>
+        <w:t>.</w:t>
       </w:r>
     </w:p>
     <w:p>
@@ -4091,7 +4157,79 @@
           <w:sz w:val="24"/>
           <w:szCs w:val="24"/>
         </w:rPr>
-        <w:t xml:space="preserve"> plan to use 3 beams of Southern pine with grade 2 that are pressure treated and that are 4” x 6”.</w:t>
+        <w:t xml:space="preserve"> plan to use 3</w:t>
+      </w:r>
+      <w:r>
+        <w:rPr>
+          <w:rFonts w:ascii="Times New Roman" w:eastAsia="Times New Roman" w:hAnsi="Times New Roman" w:cs="Times New Roman"/>
+          <w:color w:val="000000"/>
+          <w:sz w:val="24"/>
+          <w:szCs w:val="24"/>
+        </w:rPr>
+        <w:t xml:space="preserve"> runs of </w:t>
+      </w:r>
+      <w:r>
+        <w:rPr>
+          <w:rFonts w:ascii="Times New Roman" w:eastAsia="Times New Roman" w:hAnsi="Times New Roman" w:cs="Times New Roman"/>
+          <w:color w:val="000000"/>
+          <w:sz w:val="24"/>
+          <w:szCs w:val="24"/>
+        </w:rPr>
+        <w:t>beams</w:t>
+      </w:r>
+      <w:r>
+        <w:rPr>
+          <w:rFonts w:ascii="Times New Roman" w:eastAsia="Times New Roman" w:hAnsi="Times New Roman" w:cs="Times New Roman"/>
+          <w:color w:val="000000"/>
+          <w:sz w:val="24"/>
+          <w:szCs w:val="24"/>
+        </w:rPr>
+        <w:t>. Each run will consist of 2 beams. Each beam will be</w:t>
+      </w:r>
+      <w:r>
+        <w:rPr>
+          <w:rFonts w:ascii="Times New Roman" w:eastAsia="Times New Roman" w:hAnsi="Times New Roman" w:cs="Times New Roman"/>
+          <w:color w:val="000000"/>
+          <w:sz w:val="24"/>
+          <w:szCs w:val="24"/>
+        </w:rPr>
+        <w:t xml:space="preserve"> of Southern pine with grade 2 that </w:t>
+      </w:r>
+      <w:r>
+        <w:rPr>
+          <w:rFonts w:ascii="Times New Roman" w:eastAsia="Times New Roman" w:hAnsi="Times New Roman" w:cs="Times New Roman"/>
+          <w:color w:val="000000"/>
+          <w:sz w:val="24"/>
+          <w:szCs w:val="24"/>
+        </w:rPr>
+        <w:t xml:space="preserve">is </w:t>
+      </w:r>
+      <w:r>
+        <w:rPr>
+          <w:rFonts w:ascii="Times New Roman" w:eastAsia="Times New Roman" w:hAnsi="Times New Roman" w:cs="Times New Roman"/>
+          <w:color w:val="000000"/>
+          <w:sz w:val="24"/>
+          <w:szCs w:val="24"/>
+        </w:rPr>
+        <w:t xml:space="preserve">pressure treated and that </w:t>
+      </w:r>
+      <w:r>
+        <w:rPr>
+          <w:rFonts w:ascii="Times New Roman" w:eastAsia="Times New Roman" w:hAnsi="Times New Roman" w:cs="Times New Roman"/>
+          <w:color w:val="000000"/>
+          <w:sz w:val="24"/>
+          <w:szCs w:val="24"/>
+        </w:rPr>
+        <w:t>is</w:t>
+      </w:r>
+      <w:r>
+        <w:rPr>
+          <w:rFonts w:ascii="Times New Roman" w:eastAsia="Times New Roman" w:hAnsi="Times New Roman" w:cs="Times New Roman"/>
+          <w:color w:val="000000"/>
+          <w:sz w:val="24"/>
+          <w:szCs w:val="24"/>
+        </w:rPr>
+        <w:t xml:space="preserve"> 4” x 6”.</w:t>
       </w:r>
     </w:p>
     <w:p>
@@ -4253,172 +4391,107 @@
           <w:sz w:val="24"/>
           <w:szCs w:val="24"/>
         </w:rPr>
-        <w:t>The thickness of rebar is 0.5”.</w:t>
-      </w:r>
-    </w:p>
-    <w:p>
-      <w:pPr>
-        <w:pBdr>
-          <w:top w:val="nil"/>
-          <w:left w:val="nil"/>
-          <w:bottom w:val="nil"/>
-          <w:right w:val="nil"/>
-          <w:between w:val="nil"/>
-        </w:pBdr>
-        <w:spacing w:after="0" w:line="240" w:lineRule="auto"/>
-        <w:rPr>
-          <w:rFonts w:ascii="Times New Roman" w:eastAsia="Times New Roman" w:hAnsi="Times New Roman" w:cs="Times New Roman"/>
-          <w:color w:val="000000"/>
-          <w:sz w:val="24"/>
-          <w:szCs w:val="24"/>
-        </w:rPr>
-      </w:pPr>
-      <w:r>
-        <w:rPr>
-          <w:rFonts w:ascii="Times New Roman" w:eastAsia="Times New Roman" w:hAnsi="Times New Roman" w:cs="Times New Roman"/>
-          <w:color w:val="000000"/>
-          <w:sz w:val="24"/>
-          <w:szCs w:val="24"/>
-        </w:rPr>
-        <w:t>To attach anchor bolts for the front and back piers to a cage, I plan on putting one piece of rebar under the front or back side of the top ring of the cage. The distance between the central axis of the ring and the central axis of the piece will be 1”.</w:t>
-      </w:r>
-      <w:r>
-        <w:rPr>
-          <w:rFonts w:ascii="Times New Roman" w:eastAsia="Times New Roman" w:hAnsi="Times New Roman" w:cs="Times New Roman"/>
-          <w:color w:val="000000"/>
-          <w:sz w:val="24"/>
-          <w:szCs w:val="24"/>
-        </w:rPr>
-        <w:t xml:space="preserve"> The distance between the front of the front pier and the anchor bolt will be 1.5 inches.</w:t>
-      </w:r>
-    </w:p>
-    <w:p>
-      <w:pPr>
-        <w:pBdr>
-          <w:top w:val="nil"/>
-          <w:left w:val="nil"/>
-          <w:bottom w:val="nil"/>
-          <w:right w:val="nil"/>
-          <w:between w:val="nil"/>
-        </w:pBdr>
-        <w:spacing w:after="0" w:line="240" w:lineRule="auto"/>
-        <w:rPr>
-          <w:rFonts w:ascii="Times New Roman" w:eastAsia="Times New Roman" w:hAnsi="Times New Roman" w:cs="Times New Roman"/>
-          <w:color w:val="000000"/>
-          <w:sz w:val="24"/>
-          <w:szCs w:val="24"/>
-        </w:rPr>
-      </w:pPr>
-      <w:r>
-        <w:rPr>
-          <w:rFonts w:ascii="Times New Roman" w:eastAsia="Times New Roman" w:hAnsi="Times New Roman" w:cs="Times New Roman"/>
-          <w:color w:val="000000"/>
-          <w:sz w:val="24"/>
-          <w:szCs w:val="24"/>
-        </w:rPr>
-        <w:t>To attach anchor bolts for the middle piers to a cage, I plan on putting two crosses of rebar under the top ring of the cage. The distance between the central axis of the ring and the central axis of the bottom cross will be 1”. The anchor bolt will be roughly centered in the cage.</w:t>
-      </w:r>
-    </w:p>
-    <w:p>
-      <w:pPr>
-        <w:pBdr>
-          <w:top w:val="nil"/>
-          <w:left w:val="nil"/>
-          <w:bottom w:val="nil"/>
-          <w:right w:val="nil"/>
-          <w:between w:val="nil"/>
-        </w:pBdr>
-        <w:spacing w:after="0" w:line="240" w:lineRule="auto"/>
-        <w:rPr>
-          <w:rFonts w:ascii="Times New Roman" w:eastAsia="Times New Roman" w:hAnsi="Times New Roman" w:cs="Times New Roman"/>
-          <w:sz w:val="24"/>
-          <w:szCs w:val="24"/>
-        </w:rPr>
-      </w:pPr>
-      <w:r>
-        <w:rPr>
-          <w:rFonts w:ascii="Times New Roman" w:eastAsia="Times New Roman" w:hAnsi="Times New Roman" w:cs="Times New Roman"/>
-          <w:sz w:val="24"/>
-          <w:szCs w:val="24"/>
-        </w:rPr>
-        <w:t>Concrete will be poured 2” above a rebar cage.</w:t>
-      </w:r>
-    </w:p>
-    <w:p>
-      <w:pPr>
-        <w:pBdr>
-          <w:top w:val="nil"/>
-          <w:left w:val="nil"/>
-          <w:bottom w:val="nil"/>
-          <w:right w:val="nil"/>
-          <w:between w:val="nil"/>
-        </w:pBdr>
-        <w:spacing w:after="0" w:line="240" w:lineRule="auto"/>
-        <w:rPr>
-          <w:rFonts w:ascii="Times New Roman" w:eastAsia="Times New Roman" w:hAnsi="Times New Roman" w:cs="Times New Roman"/>
-          <w:sz w:val="24"/>
-          <w:szCs w:val="24"/>
-        </w:rPr>
-      </w:pPr>
-      <w:r>
-        <w:rPr>
-          <w:rFonts w:ascii="Times New Roman" w:eastAsia="Times New Roman" w:hAnsi="Times New Roman" w:cs="Times New Roman"/>
-          <w:sz w:val="24"/>
-          <w:szCs w:val="24"/>
-        </w:rPr>
-        <w:t>I plan on separating the concrete piers and the beams with sill seal</w:t>
-      </w:r>
-      <w:r>
-        <w:rPr>
-          <w:rFonts w:ascii="Times New Roman" w:eastAsia="Times New Roman" w:hAnsi="Times New Roman" w:cs="Times New Roman"/>
-          <w:sz w:val="24"/>
-          <w:szCs w:val="24"/>
-        </w:rPr>
-        <w:t xml:space="preserve"> with a thickness of 0.25”</w:t>
-      </w:r>
-      <w:r>
-        <w:rPr>
-          <w:rFonts w:ascii="Times New Roman" w:eastAsia="Times New Roman" w:hAnsi="Times New Roman" w:cs="Times New Roman"/>
-          <w:sz w:val="24"/>
-          <w:szCs w:val="24"/>
-        </w:rPr>
-        <w:t xml:space="preserve"> adhered using Liquid Nails Panel &amp; Foam Adhesive</w:t>
-      </w:r>
-      <w:r>
-        <w:rPr>
-          <w:rFonts w:ascii="Times New Roman" w:eastAsia="Times New Roman" w:hAnsi="Times New Roman" w:cs="Times New Roman"/>
-          <w:sz w:val="24"/>
-          <w:szCs w:val="24"/>
-        </w:rPr>
-        <w:t xml:space="preserve">. See </w:t>
-      </w:r>
-      <w:hyperlink r:id="rId18" w:history="1">
-        <w:r>
-          <w:rPr>
-            <w:rStyle w:val="Hyperlink"/>
-            <w:rFonts w:ascii="Times New Roman" w:eastAsia="Times New Roman" w:hAnsi="Times New Roman" w:cs="Times New Roman"/>
-            <w:sz w:val="24"/>
-            <w:szCs w:val="24"/>
-          </w:rPr>
-          <w:t>https://www.lowes.com/pd/Dow-Sill-Seal-R-1-50-sq-ft-Unfaced-Polystyrene-Roll-Insulation-7-5-in-W-x-50-ft-L/1000172805</w:t>
-        </w:r>
-      </w:hyperlink>
-      <w:r>
-        <w:rPr>
-          <w:rFonts w:ascii="Times New Roman" w:eastAsia="Times New Roman" w:hAnsi="Times New Roman" w:cs="Times New Roman"/>
-          <w:sz w:val="24"/>
-          <w:szCs w:val="24"/>
-        </w:rPr>
-        <w:t xml:space="preserve"> </w:t>
-      </w:r>
-      <w:r>
-        <w:rPr>
-          <w:rFonts w:ascii="Times New Roman" w:eastAsia="Times New Roman" w:hAnsi="Times New Roman" w:cs="Times New Roman"/>
-          <w:sz w:val="24"/>
-          <w:szCs w:val="24"/>
-        </w:rPr>
-        <w:t xml:space="preserve">and </w:t>
-      </w:r>
+        <w:t>According to “Pressure Treated Lumber Effect on Sheet Steel”, “Isolating steel from the wood with water resistant barrier materials is an extremely effective way to minimize corrosion issues with the ACQ-D treated wood. Such materials would include ice and water shield, polymer tapes, masking, and lining materials.”</w:t>
+      </w:r>
+    </w:p>
+    <w:p>
+      <w:pPr>
+        <w:pBdr>
+          <w:top w:val="nil"/>
+          <w:left w:val="nil"/>
+          <w:bottom w:val="nil"/>
+          <w:right w:val="nil"/>
+          <w:between w:val="nil"/>
+        </w:pBdr>
+        <w:spacing w:after="0" w:line="240" w:lineRule="auto"/>
+        <w:rPr>
+          <w:rFonts w:ascii="Times New Roman" w:eastAsia="Times New Roman" w:hAnsi="Times New Roman" w:cs="Times New Roman"/>
+          <w:color w:val="000000"/>
+          <w:sz w:val="24"/>
+          <w:szCs w:val="24"/>
+        </w:rPr>
+      </w:pPr>
+      <w:r>
+        <w:rPr>
+          <w:rFonts w:ascii="Times New Roman" w:eastAsia="Times New Roman" w:hAnsi="Times New Roman" w:cs="Times New Roman"/>
+          <w:color w:val="000000"/>
+          <w:sz w:val="24"/>
+          <w:szCs w:val="24"/>
+        </w:rPr>
+        <w:t xml:space="preserve">I plan to use one of the following products to </w:t>
+      </w:r>
+      <w:r>
+        <w:rPr>
+          <w:rFonts w:ascii="Times New Roman" w:eastAsia="Times New Roman" w:hAnsi="Times New Roman" w:cs="Times New Roman"/>
+          <w:color w:val="000000"/>
+          <w:sz w:val="24"/>
+          <w:szCs w:val="24"/>
+        </w:rPr>
+        <w:t xml:space="preserve">separate saddle brackets and joist hangers from faces of piers and faces </w:t>
+      </w:r>
+      <w:r>
+        <w:rPr>
+          <w:rFonts w:ascii="Times New Roman" w:eastAsia="Times New Roman" w:hAnsi="Times New Roman" w:cs="Times New Roman"/>
+          <w:color w:val="000000"/>
+          <w:sz w:val="24"/>
+          <w:szCs w:val="24"/>
+        </w:rPr>
+        <w:t>of beams and joists within 1 inch of</w:t>
+      </w:r>
+      <w:r>
+        <w:rPr>
+          <w:rFonts w:ascii="Times New Roman" w:eastAsia="Times New Roman" w:hAnsi="Times New Roman" w:cs="Times New Roman"/>
+          <w:color w:val="000000"/>
+          <w:sz w:val="24"/>
+          <w:szCs w:val="24"/>
+        </w:rPr>
+        <w:t xml:space="preserve"> the</w:t>
+      </w:r>
+      <w:r>
+        <w:rPr>
+          <w:rFonts w:ascii="Times New Roman" w:eastAsia="Times New Roman" w:hAnsi="Times New Roman" w:cs="Times New Roman"/>
+          <w:color w:val="000000"/>
+          <w:sz w:val="24"/>
+          <w:szCs w:val="24"/>
+        </w:rPr>
+        <w:t xml:space="preserve"> saddle brackets or joist hangers.</w:t>
+      </w:r>
+    </w:p>
+    <w:p>
+      <w:pPr>
+        <w:pBdr>
+          <w:top w:val="nil"/>
+          <w:left w:val="nil"/>
+          <w:bottom w:val="nil"/>
+          <w:right w:val="nil"/>
+          <w:between w:val="nil"/>
+        </w:pBdr>
+        <w:spacing w:after="0" w:line="240" w:lineRule="auto"/>
+        <w:rPr>
+          <w:rFonts w:ascii="Times New Roman" w:eastAsia="Times New Roman" w:hAnsi="Times New Roman" w:cs="Times New Roman"/>
+          <w:color w:val="000000"/>
+          <w:sz w:val="24"/>
+          <w:szCs w:val="24"/>
+        </w:rPr>
+      </w:pPr>
+    </w:p>
+    <w:p>
+      <w:pPr>
+        <w:pBdr>
+          <w:top w:val="nil"/>
+          <w:left w:val="nil"/>
+          <w:bottom w:val="nil"/>
+          <w:right w:val="nil"/>
+          <w:between w:val="nil"/>
+        </w:pBdr>
+        <w:spacing w:after="0" w:line="240" w:lineRule="auto"/>
+        <w:rPr>
+          <w:rFonts w:ascii="Times New Roman" w:eastAsia="Times New Roman" w:hAnsi="Times New Roman" w:cs="Times New Roman"/>
+          <w:color w:val="000000"/>
+          <w:sz w:val="24"/>
+          <w:szCs w:val="24"/>
+        </w:rPr>
+      </w:pPr>
       <w:hyperlink r:id="rId19" w:history="1">
         <w:r>
           <w:rPr>
@@ -4427,75 +4500,45 @@
             <w:sz w:val="24"/>
             <w:szCs w:val="24"/>
           </w:rPr>
-          <w:t>https://www.lowes.com/pd/LIQUID-NAILS-Construction-Adhesive/3362264</w:t>
+          <w:t>https://www.lowes.com/pd/APOC-Self-Bond-36-in-x-50-ft-150-sq-ft-Polypropylene-Roof-Underlayment/1002828868</w:t>
         </w:r>
       </w:hyperlink>
-      <w:r>
-        <w:rPr>
-          <w:rFonts w:ascii="Times New Roman" w:eastAsia="Times New Roman" w:hAnsi="Times New Roman" w:cs="Times New Roman"/>
-          <w:sz w:val="24"/>
-          <w:szCs w:val="24"/>
-        </w:rPr>
-        <w:t xml:space="preserve"> </w:t>
-      </w:r>
-      <w:r>
-        <w:rPr>
-          <w:rFonts w:ascii="Times New Roman" w:eastAsia="Times New Roman" w:hAnsi="Times New Roman" w:cs="Times New Roman"/>
-          <w:sz w:val="24"/>
-          <w:szCs w:val="24"/>
-        </w:rPr>
-        <w:t>.</w:t>
-      </w:r>
-    </w:p>
-    <w:p>
-      <w:pPr>
-        <w:pBdr>
-          <w:top w:val="nil"/>
-          <w:left w:val="nil"/>
-          <w:bottom w:val="nil"/>
-          <w:right w:val="nil"/>
-          <w:between w:val="nil"/>
-        </w:pBdr>
-        <w:spacing w:after="0" w:line="240" w:lineRule="auto"/>
-        <w:rPr>
-          <w:rFonts w:ascii="Times New Roman" w:eastAsia="Times New Roman" w:hAnsi="Times New Roman" w:cs="Times New Roman"/>
-          <w:sz w:val="24"/>
-          <w:szCs w:val="24"/>
-        </w:rPr>
-      </w:pPr>
-      <w:r>
-        <w:rPr>
-          <w:rFonts w:ascii="Times New Roman" w:eastAsia="Times New Roman" w:hAnsi="Times New Roman" w:cs="Times New Roman"/>
-          <w:sz w:val="24"/>
-          <w:szCs w:val="24"/>
-        </w:rPr>
-        <w:t>A beam that is nominally 4” x 6” has a height of 5.5”.</w:t>
-      </w:r>
-    </w:p>
-    <w:p>
-      <w:pPr>
-        <w:pBdr>
-          <w:top w:val="nil"/>
-          <w:left w:val="nil"/>
-          <w:bottom w:val="nil"/>
-          <w:right w:val="nil"/>
-          <w:between w:val="nil"/>
-        </w:pBdr>
-        <w:spacing w:after="0" w:line="240" w:lineRule="auto"/>
-        <w:rPr>
-          <w:rFonts w:ascii="Times New Roman" w:eastAsia="Times New Roman" w:hAnsi="Times New Roman" w:cs="Times New Roman"/>
-          <w:sz w:val="24"/>
-          <w:szCs w:val="24"/>
-        </w:rPr>
-      </w:pPr>
-      <w:r>
-        <w:rPr>
-          <w:rFonts w:ascii="Times New Roman" w:eastAsia="Times New Roman" w:hAnsi="Times New Roman" w:cs="Times New Roman"/>
-          <w:sz w:val="24"/>
-          <w:szCs w:val="24"/>
-        </w:rPr>
-        <w:t xml:space="preserve">I plan on purchasing anchor bolts like </w:t>
-      </w:r>
+    </w:p>
+    <w:p>
+      <w:pPr>
+        <w:pBdr>
+          <w:top w:val="nil"/>
+          <w:left w:val="nil"/>
+          <w:bottom w:val="nil"/>
+          <w:right w:val="nil"/>
+          <w:between w:val="nil"/>
+        </w:pBdr>
+        <w:spacing w:after="0" w:line="240" w:lineRule="auto"/>
+        <w:rPr>
+          <w:rFonts w:ascii="Times New Roman" w:eastAsia="Times New Roman" w:hAnsi="Times New Roman" w:cs="Times New Roman"/>
+          <w:color w:val="000000"/>
+          <w:sz w:val="24"/>
+          <w:szCs w:val="24"/>
+        </w:rPr>
+      </w:pPr>
+    </w:p>
+    <w:p>
+      <w:pPr>
+        <w:pBdr>
+          <w:top w:val="nil"/>
+          <w:left w:val="nil"/>
+          <w:bottom w:val="nil"/>
+          <w:right w:val="nil"/>
+          <w:between w:val="nil"/>
+        </w:pBdr>
+        <w:spacing w:after="0" w:line="240" w:lineRule="auto"/>
+        <w:rPr>
+          <w:rFonts w:ascii="Times New Roman" w:eastAsia="Times New Roman" w:hAnsi="Times New Roman" w:cs="Times New Roman"/>
+          <w:color w:val="000000"/>
+          <w:sz w:val="24"/>
+          <w:szCs w:val="24"/>
+        </w:rPr>
+      </w:pPr>
       <w:hyperlink r:id="rId20" w:history="1">
         <w:r>
           <w:rPr>
@@ -4504,16 +4547,303 @@
             <w:sz w:val="24"/>
             <w:szCs w:val="24"/>
           </w:rPr>
-          <w:t>https://www.lowes.com/pd/Hillman-1-2-in-x-12-in-Anchor-Bolt/3472361</w:t>
+          <w:t>https://www.amazon.com/POLYGUARD-Poly-Wall-Decking-Adhering/dp/B0B34YWC8R/ref=asc_df_B0B34YWC8R/?tag=hyprod-20&amp;linkCode=df0&amp;hvadid=692875362841&amp;hvpos=&amp;hvnetw=g&amp;hvrand=3720539238291012404&amp;hvpone=&amp;hvptwo=&amp;hvqmt=&amp;hvdev=c&amp;hvdvcmdl=&amp;hvlocint=&amp;hvlocphy=1027070&amp;hvtargid=pla-2281435182418&amp;mcid=9fb6411bfdf33e5b83512cdc13e19eff&amp;hvocijid=3720539238291012404-B0B34YWC8R-&amp;hvexpln=73&amp;th=1</w:t>
         </w:r>
       </w:hyperlink>
-      <w:r>
-        <w:rPr>
-          <w:rFonts w:ascii="Times New Roman" w:eastAsia="Times New Roman" w:hAnsi="Times New Roman" w:cs="Times New Roman"/>
-          <w:sz w:val="24"/>
-          <w:szCs w:val="24"/>
-        </w:rPr>
-        <w:t xml:space="preserve"> .</w:t>
+    </w:p>
+    <w:p>
+      <w:pPr>
+        <w:pBdr>
+          <w:top w:val="nil"/>
+          <w:left w:val="nil"/>
+          <w:bottom w:val="nil"/>
+          <w:right w:val="nil"/>
+          <w:between w:val="nil"/>
+        </w:pBdr>
+        <w:spacing w:after="0" w:line="240" w:lineRule="auto"/>
+        <w:rPr>
+          <w:rFonts w:ascii="Times New Roman" w:eastAsia="Times New Roman" w:hAnsi="Times New Roman" w:cs="Times New Roman"/>
+          <w:color w:val="000000"/>
+          <w:sz w:val="24"/>
+          <w:szCs w:val="24"/>
+        </w:rPr>
+      </w:pPr>
+    </w:p>
+    <w:p>
+      <w:pPr>
+        <w:pBdr>
+          <w:top w:val="nil"/>
+          <w:left w:val="nil"/>
+          <w:bottom w:val="nil"/>
+          <w:right w:val="nil"/>
+          <w:between w:val="nil"/>
+        </w:pBdr>
+        <w:spacing w:after="0" w:line="240" w:lineRule="auto"/>
+        <w:rPr>
+          <w:rFonts w:ascii="Times New Roman" w:eastAsia="Times New Roman" w:hAnsi="Times New Roman" w:cs="Times New Roman"/>
+          <w:color w:val="000000"/>
+          <w:sz w:val="24"/>
+          <w:szCs w:val="24"/>
+        </w:rPr>
+      </w:pPr>
+      <w:hyperlink r:id="rId21" w:history="1">
+        <w:r>
+          <w:rPr>
+            <w:rStyle w:val="Hyperlink"/>
+            <w:rFonts w:ascii="Times New Roman" w:eastAsia="Times New Roman" w:hAnsi="Times New Roman" w:cs="Times New Roman"/>
+            <w:sz w:val="24"/>
+            <w:szCs w:val="24"/>
+          </w:rPr>
+          <w:t>https://www.amazon.com/Cylinnda-Waterproof-Self-Adhesive-Anticorrosion-Beams-Black/dp/B0C58YXB5J/ref=asc_df_B0C58YXB5J/?tag=hyprod-20&amp;linkCode=df0&amp;hvadid=692875362841&amp;hvpos=&amp;hvnetw=g&amp;hvrand=3720539238291012404&amp;hvpone=&amp;hvptwo=&amp;hvqmt=&amp;hvdev=c&amp;hvdvcmdl=&amp;hvlocint=&amp;hvlocphy=1027070&amp;hvtargid=pla-2281435184298&amp;mcid=2669b7c7fc3033c7bf5cb9e2e549424e&amp;hvocijid=3720539238291012404-B0C58YXB5J-&amp;hvexpln=73&amp;th=1</w:t>
+        </w:r>
+      </w:hyperlink>
+    </w:p>
+    <w:p>
+      <w:pPr>
+        <w:pBdr>
+          <w:top w:val="nil"/>
+          <w:left w:val="nil"/>
+          <w:bottom w:val="nil"/>
+          <w:right w:val="nil"/>
+          <w:between w:val="nil"/>
+        </w:pBdr>
+        <w:spacing w:after="0" w:line="240" w:lineRule="auto"/>
+        <w:rPr>
+          <w:rFonts w:ascii="Times New Roman" w:eastAsia="Times New Roman" w:hAnsi="Times New Roman" w:cs="Times New Roman"/>
+          <w:color w:val="000000"/>
+          <w:sz w:val="24"/>
+          <w:szCs w:val="24"/>
+        </w:rPr>
+      </w:pPr>
+    </w:p>
+    <w:p>
+      <w:pPr>
+        <w:pBdr>
+          <w:top w:val="nil"/>
+          <w:left w:val="nil"/>
+          <w:bottom w:val="nil"/>
+          <w:right w:val="nil"/>
+          <w:between w:val="nil"/>
+        </w:pBdr>
+        <w:spacing w:after="0" w:line="240" w:lineRule="auto"/>
+        <w:rPr>
+          <w:rFonts w:ascii="Times New Roman" w:eastAsia="Times New Roman" w:hAnsi="Times New Roman" w:cs="Times New Roman"/>
+          <w:color w:val="000000"/>
+          <w:sz w:val="24"/>
+          <w:szCs w:val="24"/>
+        </w:rPr>
+      </w:pPr>
+      <w:hyperlink r:id="rId22" w:history="1">
+        <w:r>
+          <w:rPr>
+            <w:rStyle w:val="Hyperlink"/>
+            <w:rFonts w:ascii="Times New Roman" w:eastAsia="Times New Roman" w:hAnsi="Times New Roman" w:cs="Times New Roman"/>
+            <w:sz w:val="24"/>
+            <w:szCs w:val="24"/>
+          </w:rPr>
+          <w:t>https://www.amazon.com/3M-Outdoor-Masking-Poly-Tape/dp/B004VB06WG?source=ps-sl-shoppingads-lpcontext&amp;ref_=fplfs&amp;psc=1&amp;smid=ATVPDKIKX0DER</w:t>
+        </w:r>
+      </w:hyperlink>
+    </w:p>
+    <w:p>
+      <w:pPr>
+        <w:pBdr>
+          <w:top w:val="nil"/>
+          <w:left w:val="nil"/>
+          <w:bottom w:val="nil"/>
+          <w:right w:val="nil"/>
+          <w:between w:val="nil"/>
+        </w:pBdr>
+        <w:spacing w:after="0" w:line="240" w:lineRule="auto"/>
+        <w:rPr>
+          <w:rFonts w:ascii="Times New Roman" w:eastAsia="Times New Roman" w:hAnsi="Times New Roman" w:cs="Times New Roman"/>
+          <w:color w:val="000000"/>
+          <w:sz w:val="24"/>
+          <w:szCs w:val="24"/>
+        </w:rPr>
+      </w:pPr>
+    </w:p>
+    <w:p>
+      <w:pPr>
+        <w:pBdr>
+          <w:top w:val="nil"/>
+          <w:left w:val="nil"/>
+          <w:bottom w:val="nil"/>
+          <w:right w:val="nil"/>
+          <w:between w:val="nil"/>
+        </w:pBdr>
+        <w:spacing w:after="0" w:line="240" w:lineRule="auto"/>
+        <w:rPr>
+          <w:rFonts w:ascii="Times New Roman" w:eastAsia="Times New Roman" w:hAnsi="Times New Roman" w:cs="Times New Roman"/>
+          <w:color w:val="000000"/>
+          <w:sz w:val="24"/>
+          <w:szCs w:val="24"/>
+        </w:rPr>
+      </w:pPr>
+      <w:hyperlink r:id="rId23" w:history="1">
+        <w:r>
+          <w:rPr>
+            <w:rStyle w:val="Hyperlink"/>
+            <w:rFonts w:ascii="Times New Roman" w:eastAsia="Times New Roman" w:hAnsi="Times New Roman" w:cs="Times New Roman"/>
+            <w:sz w:val="24"/>
+            <w:szCs w:val="24"/>
+          </w:rPr>
+          <w:t>https://www.amazon.com/ELK-Polyethylene-Moisture-Crawlspace-Encapsulations/dp/B0CSBZDT5D?source=ps-sl-shoppingads-lpcontext&amp;ref_=fplfs&amp;smid=A3D53DZ7TUJUM1&amp;th=1</w:t>
+        </w:r>
+      </w:hyperlink>
+    </w:p>
+    <w:p>
+      <w:pPr>
+        <w:pBdr>
+          <w:top w:val="nil"/>
+          <w:left w:val="nil"/>
+          <w:bottom w:val="nil"/>
+          <w:right w:val="nil"/>
+          <w:between w:val="nil"/>
+        </w:pBdr>
+        <w:spacing w:after="0" w:line="240" w:lineRule="auto"/>
+        <w:rPr>
+          <w:rFonts w:ascii="Times New Roman" w:eastAsia="Times New Roman" w:hAnsi="Times New Roman" w:cs="Times New Roman"/>
+          <w:color w:val="000000"/>
+          <w:sz w:val="24"/>
+          <w:szCs w:val="24"/>
+        </w:rPr>
+      </w:pPr>
+    </w:p>
+    <w:p>
+      <w:pPr>
+        <w:pBdr>
+          <w:top w:val="nil"/>
+          <w:left w:val="nil"/>
+          <w:bottom w:val="nil"/>
+          <w:right w:val="nil"/>
+          <w:between w:val="nil"/>
+        </w:pBdr>
+        <w:spacing w:after="0" w:line="240" w:lineRule="auto"/>
+        <w:rPr>
+          <w:rFonts w:ascii="Times New Roman" w:eastAsia="Times New Roman" w:hAnsi="Times New Roman" w:cs="Times New Roman"/>
+          <w:color w:val="000000"/>
+          <w:sz w:val="24"/>
+          <w:szCs w:val="24"/>
+        </w:rPr>
+      </w:pPr>
+      <w:hyperlink r:id="rId24" w:history="1">
+        <w:r>
+          <w:rPr>
+            <w:rStyle w:val="Hyperlink"/>
+            <w:rFonts w:ascii="Times New Roman" w:eastAsia="Times New Roman" w:hAnsi="Times New Roman" w:cs="Times New Roman"/>
+            <w:sz w:val="24"/>
+            <w:szCs w:val="24"/>
+          </w:rPr>
+          <w:t>https://www.amazon.com/Stuck-Tape-Multi-Purpose-Polyethylene-Protection/dp/B085HVCYRH?source=ps-sl-shoppingads-lpcontext&amp;ref_=fplfs&amp;smid=A2OHL6HUCAZROK&amp;th=1</w:t>
+        </w:r>
+      </w:hyperlink>
+    </w:p>
+    <w:p>
+      <w:pPr>
+        <w:pBdr>
+          <w:top w:val="nil"/>
+          <w:left w:val="nil"/>
+          <w:bottom w:val="nil"/>
+          <w:right w:val="nil"/>
+          <w:between w:val="nil"/>
+        </w:pBdr>
+        <w:spacing w:after="0" w:line="240" w:lineRule="auto"/>
+        <w:rPr>
+          <w:rFonts w:ascii="Times New Roman" w:eastAsia="Times New Roman" w:hAnsi="Times New Roman" w:cs="Times New Roman"/>
+          <w:color w:val="000000"/>
+          <w:sz w:val="24"/>
+          <w:szCs w:val="24"/>
+        </w:rPr>
+      </w:pPr>
+    </w:p>
+    <w:p>
+      <w:pPr>
+        <w:pBdr>
+          <w:top w:val="nil"/>
+          <w:left w:val="nil"/>
+          <w:bottom w:val="nil"/>
+          <w:right w:val="nil"/>
+          <w:between w:val="nil"/>
+        </w:pBdr>
+        <w:spacing w:after="0" w:line="240" w:lineRule="auto"/>
+        <w:rPr>
+          <w:rFonts w:ascii="Times New Roman" w:eastAsia="Times New Roman" w:hAnsi="Times New Roman" w:cs="Times New Roman"/>
+          <w:sz w:val="24"/>
+          <w:szCs w:val="24"/>
+        </w:rPr>
+      </w:pPr>
+      <w:r>
+        <w:rPr>
+          <w:rFonts w:ascii="Times New Roman" w:eastAsia="Times New Roman" w:hAnsi="Times New Roman" w:cs="Times New Roman"/>
+          <w:sz w:val="24"/>
+          <w:szCs w:val="24"/>
+        </w:rPr>
+        <w:t>Siding will extend beyond the NE edges of piers by up to 0.2</w:t>
+      </w:r>
+      <w:r>
+        <w:rPr>
+          <w:rFonts w:ascii="Times New Roman" w:eastAsia="Times New Roman" w:hAnsi="Times New Roman" w:cs="Times New Roman"/>
+          <w:sz w:val="24"/>
+          <w:szCs w:val="24"/>
+        </w:rPr>
+        <w:t>’</w:t>
+      </w:r>
+      <w:r>
+        <w:rPr>
+          <w:rFonts w:ascii="Times New Roman" w:eastAsia="Times New Roman" w:hAnsi="Times New Roman" w:cs="Times New Roman"/>
+          <w:sz w:val="24"/>
+          <w:szCs w:val="24"/>
+        </w:rPr>
+        <w:t>. The roof of the additional building will be about 8.5</w:t>
+      </w:r>
+      <w:r>
+        <w:rPr>
+          <w:rFonts w:ascii="Times New Roman" w:eastAsia="Times New Roman" w:hAnsi="Times New Roman" w:cs="Times New Roman"/>
+          <w:sz w:val="24"/>
+          <w:szCs w:val="24"/>
+        </w:rPr>
+        <w:t>”</w:t>
+      </w:r>
+      <w:r>
+        <w:rPr>
+          <w:rFonts w:ascii="Times New Roman" w:eastAsia="Times New Roman" w:hAnsi="Times New Roman" w:cs="Times New Roman"/>
+          <w:sz w:val="24"/>
+          <w:szCs w:val="24"/>
+        </w:rPr>
+        <w:t xml:space="preserve"> above finished grade and will extend beyond siding by </w:t>
+      </w:r>
+      <w:r>
+        <w:rPr>
+          <w:rFonts w:ascii="Times New Roman" w:eastAsia="Times New Roman" w:hAnsi="Times New Roman" w:cs="Times New Roman"/>
+          <w:sz w:val="24"/>
+          <w:szCs w:val="24"/>
+        </w:rPr>
+        <w:t>up to</w:t>
+      </w:r>
+      <w:r>
+        <w:rPr>
+          <w:rFonts w:ascii="Times New Roman" w:eastAsia="Times New Roman" w:hAnsi="Times New Roman" w:cs="Times New Roman"/>
+          <w:sz w:val="24"/>
+          <w:szCs w:val="24"/>
+        </w:rPr>
+        <w:t xml:space="preserve"> 2</w:t>
+      </w:r>
+      <w:r>
+        <w:rPr>
+          <w:rFonts w:ascii="Times New Roman" w:eastAsia="Times New Roman" w:hAnsi="Times New Roman" w:cs="Times New Roman"/>
+          <w:sz w:val="24"/>
+          <w:szCs w:val="24"/>
+        </w:rPr>
+        <w:t>’</w:t>
+      </w:r>
+      <w:r>
+        <w:rPr>
+          <w:rFonts w:ascii="Times New Roman" w:eastAsia="Times New Roman" w:hAnsi="Times New Roman" w:cs="Times New Roman"/>
+          <w:sz w:val="24"/>
+          <w:szCs w:val="24"/>
+        </w:rPr>
+        <w:t>.</w:t>
       </w:r>
     </w:p>
     <w:sectPr>
@@ -5044,6 +5374,7 @@
   <w:style w:type="character" w:default="1" w:styleId="DefaultParagraphFont">
     <w:name w:val="Default Paragraph Font"/>
     <w:uiPriority w:val="1"/>
+    <w:semiHidden/>
     <w:unhideWhenUsed/>
   </w:style>
   <w:style w:type="table" w:default="1" w:styleId="TableNormal">

</xml_diff>

<commit_message>
Constrained top of subfloor to be even with house's slab
</commit_message>
<xml_diff>
--- a/Mobility/Additional_Building/Design_Of_Additional_Building.docx
+++ b/Mobility/Additional_Building/Design_Of_Additional_Building.docx
@@ -336,6 +336,38 @@
         </w:rPr>
         <w:t>ll organic soil, vegetation, and roots will be removed from holes for piers.</w:t>
       </w:r>
+      <w:r>
+        <w:rPr>
+          <w:rFonts w:ascii="Times New Roman" w:eastAsia="Times New Roman" w:hAnsi="Times New Roman" w:cs="Times New Roman"/>
+          <w:sz w:val="24"/>
+          <w:szCs w:val="24"/>
+        </w:rPr>
+        <w:t xml:space="preserve"> Finished grade will allow for top</w:t>
+      </w:r>
+      <w:r>
+        <w:rPr>
+          <w:rFonts w:ascii="Times New Roman" w:eastAsia="Times New Roman" w:hAnsi="Times New Roman" w:cs="Times New Roman"/>
+          <w:sz w:val="24"/>
+          <w:szCs w:val="24"/>
+        </w:rPr>
+        <w:t>s</w:t>
+      </w:r>
+      <w:r>
+        <w:rPr>
+          <w:rFonts w:ascii="Times New Roman" w:eastAsia="Times New Roman" w:hAnsi="Times New Roman" w:cs="Times New Roman"/>
+          <w:sz w:val="24"/>
+          <w:szCs w:val="24"/>
+        </w:rPr>
+        <w:t xml:space="preserve"> of piers to be 6 inches above finished grade and top of subfloor to be even with top of house’s slab. On top of piers there will be ice and water shield or polymer tape with a thickness of 1/16”, saddle brackets with a thickness of 1/8”, pressure treated beams with a thickness of 5.5”, ice and water shield or polymer tape protecting saddle brackets and subfloor from pressure treated beams with a thickness of 1/8”, and subfloor with a thickness of 23/32”</w:t>
+      </w:r>
+      <w:r>
+        <w:rPr>
+          <w:rFonts w:ascii="Times New Roman" w:eastAsia="Times New Roman" w:hAnsi="Times New Roman" w:cs="Times New Roman"/>
+          <w:sz w:val="24"/>
+          <w:szCs w:val="24"/>
+        </w:rPr>
+        <w:t>, for a total thickness of 6-17/32”.</w:t>
+      </w:r>
     </w:p>
     <w:p>
       <w:pPr>
@@ -1594,7 +1626,27 @@
           <w:sz w:val="24"/>
           <w:szCs w:val="24"/>
         </w:rPr>
-        <w:t xml:space="preserve"> lb) / (1,500 PSF) = </w:t>
+        <w:t xml:space="preserve"> </w:t>
+      </w:r>
+      <w:proofErr w:type="spellStart"/>
+      <w:r>
+        <w:rPr>
+          <w:rFonts w:ascii="Times New Roman" w:eastAsia="Times New Roman" w:hAnsi="Times New Roman" w:cs="Times New Roman"/>
+          <w:color w:val="000000"/>
+          <w:sz w:val="24"/>
+          <w:szCs w:val="24"/>
+        </w:rPr>
+        <w:t>lb</w:t>
+      </w:r>
+      <w:proofErr w:type="spellEnd"/>
+      <w:r>
+        <w:rPr>
+          <w:rFonts w:ascii="Times New Roman" w:eastAsia="Times New Roman" w:hAnsi="Times New Roman" w:cs="Times New Roman"/>
+          <w:color w:val="000000"/>
+          <w:sz w:val="24"/>
+          <w:szCs w:val="24"/>
+        </w:rPr>
+        <w:t xml:space="preserve">) / (1,500 PSF) = </w:t>
       </w:r>
       <w:r>
         <w:rPr>

</xml_diff>

<commit_message>
For 23/32" subfloor, joists must be spaced 16" on center
</commit_message>
<xml_diff>
--- a/Mobility/Additional_Building/Design_Of_Additional_Building.docx
+++ b/Mobility/Additional_Building/Design_Of_Additional_Building.docx
@@ -1626,27 +1626,7 @@
           <w:sz w:val="24"/>
           <w:szCs w:val="24"/>
         </w:rPr>
-        <w:t xml:space="preserve"> </w:t>
-      </w:r>
-      <w:proofErr w:type="spellStart"/>
-      <w:r>
-        <w:rPr>
-          <w:rFonts w:ascii="Times New Roman" w:eastAsia="Times New Roman" w:hAnsi="Times New Roman" w:cs="Times New Roman"/>
-          <w:color w:val="000000"/>
-          <w:sz w:val="24"/>
-          <w:szCs w:val="24"/>
-        </w:rPr>
-        <w:t>lb</w:t>
-      </w:r>
-      <w:proofErr w:type="spellEnd"/>
-      <w:r>
-        <w:rPr>
-          <w:rFonts w:ascii="Times New Roman" w:eastAsia="Times New Roman" w:hAnsi="Times New Roman" w:cs="Times New Roman"/>
-          <w:color w:val="000000"/>
-          <w:sz w:val="24"/>
-          <w:szCs w:val="24"/>
-        </w:rPr>
-        <w:t xml:space="preserve">) / (1,500 PSF) = </w:t>
+        <w:t xml:space="preserve"> lb) / (1,500 PSF) = </w:t>
       </w:r>
       <w:r>
         <w:rPr>
@@ -4398,7 +4378,25 @@
           <w:sz w:val="24"/>
           <w:szCs w:val="24"/>
         </w:rPr>
-        <w:t>of Southern pine with grade 2 that are pressure treated, that are nominally 2” x 6”, and that are spaced 24” on center.</w:t>
+        <w:t xml:space="preserve">of Southern pine with grade 2 that are pressure treated, that are nominally 2” x 6”, and that are spaced </w:t>
+      </w:r>
+      <w:r>
+        <w:rPr>
+          <w:rFonts w:ascii="Times New Roman" w:eastAsia="Times New Roman" w:hAnsi="Times New Roman" w:cs="Times New Roman"/>
+          <w:color w:val="000000"/>
+          <w:sz w:val="24"/>
+          <w:szCs w:val="24"/>
+        </w:rPr>
+        <w:t>16</w:t>
+      </w:r>
+      <w:r>
+        <w:rPr>
+          <w:rFonts w:ascii="Times New Roman" w:eastAsia="Times New Roman" w:hAnsi="Times New Roman" w:cs="Times New Roman"/>
+          <w:color w:val="000000"/>
+          <w:sz w:val="24"/>
+          <w:szCs w:val="24"/>
+        </w:rPr>
+        <w:t>” on center.</w:t>
       </w:r>
     </w:p>
     <w:p>

</xml_diff>

<commit_message>
Built up to and including subfloor flush with house slab
</commit_message>
<xml_diff>
--- a/Mobility/Additional_Building/Design_Of_Additional_Building.docx
+++ b/Mobility/Additional_Building/Design_Of_Additional_Building.docx
@@ -4468,62 +4468,116 @@
           <w:sz w:val="24"/>
           <w:szCs w:val="24"/>
         </w:rPr>
-        <w:t xml:space="preserve">I plan to use one of the following products to </w:t>
-      </w:r>
-      <w:r>
-        <w:rPr>
-          <w:rFonts w:ascii="Times New Roman" w:eastAsia="Times New Roman" w:hAnsi="Times New Roman" w:cs="Times New Roman"/>
-          <w:color w:val="000000"/>
-          <w:sz w:val="24"/>
-          <w:szCs w:val="24"/>
-        </w:rPr>
-        <w:t xml:space="preserve">separate saddle brackets and joist hangers from faces of piers and faces </w:t>
-      </w:r>
-      <w:r>
-        <w:rPr>
-          <w:rFonts w:ascii="Times New Roman" w:eastAsia="Times New Roman" w:hAnsi="Times New Roman" w:cs="Times New Roman"/>
-          <w:color w:val="000000"/>
-          <w:sz w:val="24"/>
-          <w:szCs w:val="24"/>
-        </w:rPr>
-        <w:t>of beams and joists within 1 inch of</w:t>
-      </w:r>
-      <w:r>
-        <w:rPr>
-          <w:rFonts w:ascii="Times New Roman" w:eastAsia="Times New Roman" w:hAnsi="Times New Roman" w:cs="Times New Roman"/>
-          <w:color w:val="000000"/>
-          <w:sz w:val="24"/>
-          <w:szCs w:val="24"/>
-        </w:rPr>
-        <w:t xml:space="preserve"> the</w:t>
-      </w:r>
-      <w:r>
-        <w:rPr>
-          <w:rFonts w:ascii="Times New Roman" w:eastAsia="Times New Roman" w:hAnsi="Times New Roman" w:cs="Times New Roman"/>
-          <w:color w:val="000000"/>
-          <w:sz w:val="24"/>
-          <w:szCs w:val="24"/>
-        </w:rPr>
-        <w:t xml:space="preserve"> saddle brackets or joist hangers.</w:t>
-      </w:r>
-    </w:p>
-    <w:p>
-      <w:pPr>
-        <w:pBdr>
-          <w:top w:val="nil"/>
-          <w:left w:val="nil"/>
-          <w:bottom w:val="nil"/>
-          <w:right w:val="nil"/>
-          <w:between w:val="nil"/>
-        </w:pBdr>
-        <w:spacing w:after="0" w:line="240" w:lineRule="auto"/>
-        <w:rPr>
-          <w:rFonts w:ascii="Times New Roman" w:eastAsia="Times New Roman" w:hAnsi="Times New Roman" w:cs="Times New Roman"/>
-          <w:color w:val="000000"/>
-          <w:sz w:val="24"/>
-          <w:szCs w:val="24"/>
-        </w:rPr>
-      </w:pPr>
+        <w:t xml:space="preserve">I plan to use </w:t>
+      </w:r>
+      <w:r>
+        <w:rPr>
+          <w:rFonts w:ascii="Times New Roman" w:eastAsia="Times New Roman" w:hAnsi="Times New Roman" w:cs="Times New Roman"/>
+          <w:color w:val="000000"/>
+          <w:sz w:val="24"/>
+          <w:szCs w:val="24"/>
+        </w:rPr>
+        <w:t>a product like the</w:t>
+      </w:r>
+      <w:r>
+        <w:rPr>
+          <w:rFonts w:ascii="Times New Roman" w:eastAsia="Times New Roman" w:hAnsi="Times New Roman" w:cs="Times New Roman"/>
+          <w:color w:val="000000"/>
+          <w:sz w:val="24"/>
+          <w:szCs w:val="24"/>
+        </w:rPr>
+        <w:t xml:space="preserve"> following to </w:t>
+      </w:r>
+      <w:r>
+        <w:rPr>
+          <w:rFonts w:ascii="Times New Roman" w:eastAsia="Times New Roman" w:hAnsi="Times New Roman" w:cs="Times New Roman"/>
+          <w:color w:val="000000"/>
+          <w:sz w:val="24"/>
+          <w:szCs w:val="24"/>
+        </w:rPr>
+        <w:t>separate saddle brackets</w:t>
+      </w:r>
+      <w:r>
+        <w:rPr>
+          <w:rFonts w:ascii="Times New Roman" w:eastAsia="Times New Roman" w:hAnsi="Times New Roman" w:cs="Times New Roman"/>
+          <w:color w:val="000000"/>
+          <w:sz w:val="24"/>
+          <w:szCs w:val="24"/>
+        </w:rPr>
+        <w:t xml:space="preserve"> from piers, to</w:t>
+      </w:r>
+      <w:r>
+        <w:rPr>
+          <w:rFonts w:ascii="Times New Roman" w:eastAsia="Times New Roman" w:hAnsi="Times New Roman" w:cs="Times New Roman"/>
+          <w:color w:val="000000"/>
+          <w:sz w:val="24"/>
+          <w:szCs w:val="24"/>
+        </w:rPr>
+        <w:t xml:space="preserve"> </w:t>
+      </w:r>
+      <w:r>
+        <w:rPr>
+          <w:rFonts w:ascii="Times New Roman" w:eastAsia="Times New Roman" w:hAnsi="Times New Roman" w:cs="Times New Roman"/>
+          <w:color w:val="000000"/>
+          <w:sz w:val="24"/>
+          <w:szCs w:val="24"/>
+        </w:rPr>
+        <w:t xml:space="preserve">separate </w:t>
+      </w:r>
+      <w:r>
+        <w:rPr>
+          <w:rFonts w:ascii="Times New Roman" w:eastAsia="Times New Roman" w:hAnsi="Times New Roman" w:cs="Times New Roman"/>
+          <w:color w:val="000000"/>
+          <w:sz w:val="24"/>
+          <w:szCs w:val="24"/>
+        </w:rPr>
+        <w:t xml:space="preserve">joist hangers from </w:t>
+      </w:r>
+      <w:r>
+        <w:rPr>
+          <w:rFonts w:ascii="Times New Roman" w:eastAsia="Times New Roman" w:hAnsi="Times New Roman" w:cs="Times New Roman"/>
+          <w:color w:val="000000"/>
+          <w:sz w:val="24"/>
+          <w:szCs w:val="24"/>
+        </w:rPr>
+        <w:t>faces</w:t>
+      </w:r>
+      <w:r>
+        <w:rPr>
+          <w:rFonts w:ascii="Times New Roman" w:eastAsia="Times New Roman" w:hAnsi="Times New Roman" w:cs="Times New Roman"/>
+          <w:color w:val="000000"/>
+          <w:sz w:val="24"/>
+          <w:szCs w:val="24"/>
+        </w:rPr>
+        <w:t xml:space="preserve"> </w:t>
+      </w:r>
+      <w:r>
+        <w:rPr>
+          <w:rFonts w:ascii="Times New Roman" w:eastAsia="Times New Roman" w:hAnsi="Times New Roman" w:cs="Times New Roman"/>
+          <w:color w:val="000000"/>
+          <w:sz w:val="24"/>
+          <w:szCs w:val="24"/>
+        </w:rPr>
+        <w:t>of beams and joist</w:t>
+      </w:r>
+      <w:r>
+        <w:rPr>
+          <w:rFonts w:ascii="Times New Roman" w:eastAsia="Times New Roman" w:hAnsi="Times New Roman" w:cs="Times New Roman"/>
+          <w:color w:val="000000"/>
+          <w:sz w:val="24"/>
+          <w:szCs w:val="24"/>
+        </w:rPr>
+        <w:t>s, and to protect beams and joists from the elements</w:t>
+      </w:r>
+      <w:r>
+        <w:rPr>
+          <w:rFonts w:ascii="Times New Roman" w:eastAsia="Times New Roman" w:hAnsi="Times New Roman" w:cs="Times New Roman"/>
+          <w:color w:val="000000"/>
+          <w:sz w:val="24"/>
+          <w:szCs w:val="24"/>
+        </w:rPr>
+        <w:t>.</w:t>
+      </w:r>
     </w:p>
     <w:p>
       <w:pPr>
@@ -4551,241 +4605,6 @@
             <w:szCs w:val="24"/>
           </w:rPr>
           <w:t>https://www.lowes.com/pd/APOC-Self-Bond-36-in-x-50-ft-150-sq-ft-Polypropylene-Roof-Underlayment/1002828868</w:t>
-        </w:r>
-      </w:hyperlink>
-    </w:p>
-    <w:p>
-      <w:pPr>
-        <w:pBdr>
-          <w:top w:val="nil"/>
-          <w:left w:val="nil"/>
-          <w:bottom w:val="nil"/>
-          <w:right w:val="nil"/>
-          <w:between w:val="nil"/>
-        </w:pBdr>
-        <w:spacing w:after="0" w:line="240" w:lineRule="auto"/>
-        <w:rPr>
-          <w:rFonts w:ascii="Times New Roman" w:eastAsia="Times New Roman" w:hAnsi="Times New Roman" w:cs="Times New Roman"/>
-          <w:color w:val="000000"/>
-          <w:sz w:val="24"/>
-          <w:szCs w:val="24"/>
-        </w:rPr>
-      </w:pPr>
-    </w:p>
-    <w:p>
-      <w:pPr>
-        <w:pBdr>
-          <w:top w:val="nil"/>
-          <w:left w:val="nil"/>
-          <w:bottom w:val="nil"/>
-          <w:right w:val="nil"/>
-          <w:between w:val="nil"/>
-        </w:pBdr>
-        <w:spacing w:after="0" w:line="240" w:lineRule="auto"/>
-        <w:rPr>
-          <w:rFonts w:ascii="Times New Roman" w:eastAsia="Times New Roman" w:hAnsi="Times New Roman" w:cs="Times New Roman"/>
-          <w:color w:val="000000"/>
-          <w:sz w:val="24"/>
-          <w:szCs w:val="24"/>
-        </w:rPr>
-      </w:pPr>
-      <w:hyperlink r:id="rId20" w:history="1">
-        <w:r>
-          <w:rPr>
-            <w:rStyle w:val="Hyperlink"/>
-            <w:rFonts w:ascii="Times New Roman" w:eastAsia="Times New Roman" w:hAnsi="Times New Roman" w:cs="Times New Roman"/>
-            <w:sz w:val="24"/>
-            <w:szCs w:val="24"/>
-          </w:rPr>
-          <w:t>https://www.amazon.com/POLYGUARD-Poly-Wall-Decking-Adhering/dp/B0B34YWC8R/ref=asc_df_B0B34YWC8R/?tag=hyprod-20&amp;linkCode=df0&amp;hvadid=692875362841&amp;hvpos=&amp;hvnetw=g&amp;hvrand=3720539238291012404&amp;hvpone=&amp;hvptwo=&amp;hvqmt=&amp;hvdev=c&amp;hvdvcmdl=&amp;hvlocint=&amp;hvlocphy=1027070&amp;hvtargid=pla-2281435182418&amp;mcid=9fb6411bfdf33e5b83512cdc13e19eff&amp;hvocijid=3720539238291012404-B0B34YWC8R-&amp;hvexpln=73&amp;th=1</w:t>
-        </w:r>
-      </w:hyperlink>
-    </w:p>
-    <w:p>
-      <w:pPr>
-        <w:pBdr>
-          <w:top w:val="nil"/>
-          <w:left w:val="nil"/>
-          <w:bottom w:val="nil"/>
-          <w:right w:val="nil"/>
-          <w:between w:val="nil"/>
-        </w:pBdr>
-        <w:spacing w:after="0" w:line="240" w:lineRule="auto"/>
-        <w:rPr>
-          <w:rFonts w:ascii="Times New Roman" w:eastAsia="Times New Roman" w:hAnsi="Times New Roman" w:cs="Times New Roman"/>
-          <w:color w:val="000000"/>
-          <w:sz w:val="24"/>
-          <w:szCs w:val="24"/>
-        </w:rPr>
-      </w:pPr>
-    </w:p>
-    <w:p>
-      <w:pPr>
-        <w:pBdr>
-          <w:top w:val="nil"/>
-          <w:left w:val="nil"/>
-          <w:bottom w:val="nil"/>
-          <w:right w:val="nil"/>
-          <w:between w:val="nil"/>
-        </w:pBdr>
-        <w:spacing w:after="0" w:line="240" w:lineRule="auto"/>
-        <w:rPr>
-          <w:rFonts w:ascii="Times New Roman" w:eastAsia="Times New Roman" w:hAnsi="Times New Roman" w:cs="Times New Roman"/>
-          <w:color w:val="000000"/>
-          <w:sz w:val="24"/>
-          <w:szCs w:val="24"/>
-        </w:rPr>
-      </w:pPr>
-      <w:hyperlink r:id="rId21" w:history="1">
-        <w:r>
-          <w:rPr>
-            <w:rStyle w:val="Hyperlink"/>
-            <w:rFonts w:ascii="Times New Roman" w:eastAsia="Times New Roman" w:hAnsi="Times New Roman" w:cs="Times New Roman"/>
-            <w:sz w:val="24"/>
-            <w:szCs w:val="24"/>
-          </w:rPr>
-          <w:t>https://www.amazon.com/Cylinnda-Waterproof-Self-Adhesive-Anticorrosion-Beams-Black/dp/B0C58YXB5J/ref=asc_df_B0C58YXB5J/?tag=hyprod-20&amp;linkCode=df0&amp;hvadid=692875362841&amp;hvpos=&amp;hvnetw=g&amp;hvrand=3720539238291012404&amp;hvpone=&amp;hvptwo=&amp;hvqmt=&amp;hvdev=c&amp;hvdvcmdl=&amp;hvlocint=&amp;hvlocphy=1027070&amp;hvtargid=pla-2281435184298&amp;mcid=2669b7c7fc3033c7bf5cb9e2e549424e&amp;hvocijid=3720539238291012404-B0C58YXB5J-&amp;hvexpln=73&amp;th=1</w:t>
-        </w:r>
-      </w:hyperlink>
-    </w:p>
-    <w:p>
-      <w:pPr>
-        <w:pBdr>
-          <w:top w:val="nil"/>
-          <w:left w:val="nil"/>
-          <w:bottom w:val="nil"/>
-          <w:right w:val="nil"/>
-          <w:between w:val="nil"/>
-        </w:pBdr>
-        <w:spacing w:after="0" w:line="240" w:lineRule="auto"/>
-        <w:rPr>
-          <w:rFonts w:ascii="Times New Roman" w:eastAsia="Times New Roman" w:hAnsi="Times New Roman" w:cs="Times New Roman"/>
-          <w:color w:val="000000"/>
-          <w:sz w:val="24"/>
-          <w:szCs w:val="24"/>
-        </w:rPr>
-      </w:pPr>
-    </w:p>
-    <w:p>
-      <w:pPr>
-        <w:pBdr>
-          <w:top w:val="nil"/>
-          <w:left w:val="nil"/>
-          <w:bottom w:val="nil"/>
-          <w:right w:val="nil"/>
-          <w:between w:val="nil"/>
-        </w:pBdr>
-        <w:spacing w:after="0" w:line="240" w:lineRule="auto"/>
-        <w:rPr>
-          <w:rFonts w:ascii="Times New Roman" w:eastAsia="Times New Roman" w:hAnsi="Times New Roman" w:cs="Times New Roman"/>
-          <w:color w:val="000000"/>
-          <w:sz w:val="24"/>
-          <w:szCs w:val="24"/>
-        </w:rPr>
-      </w:pPr>
-      <w:hyperlink r:id="rId22" w:history="1">
-        <w:r>
-          <w:rPr>
-            <w:rStyle w:val="Hyperlink"/>
-            <w:rFonts w:ascii="Times New Roman" w:eastAsia="Times New Roman" w:hAnsi="Times New Roman" w:cs="Times New Roman"/>
-            <w:sz w:val="24"/>
-            <w:szCs w:val="24"/>
-          </w:rPr>
-          <w:t>https://www.amazon.com/3M-Outdoor-Masking-Poly-Tape/dp/B004VB06WG?source=ps-sl-shoppingads-lpcontext&amp;ref_=fplfs&amp;psc=1&amp;smid=ATVPDKIKX0DER</w:t>
-        </w:r>
-      </w:hyperlink>
-    </w:p>
-    <w:p>
-      <w:pPr>
-        <w:pBdr>
-          <w:top w:val="nil"/>
-          <w:left w:val="nil"/>
-          <w:bottom w:val="nil"/>
-          <w:right w:val="nil"/>
-          <w:between w:val="nil"/>
-        </w:pBdr>
-        <w:spacing w:after="0" w:line="240" w:lineRule="auto"/>
-        <w:rPr>
-          <w:rFonts w:ascii="Times New Roman" w:eastAsia="Times New Roman" w:hAnsi="Times New Roman" w:cs="Times New Roman"/>
-          <w:color w:val="000000"/>
-          <w:sz w:val="24"/>
-          <w:szCs w:val="24"/>
-        </w:rPr>
-      </w:pPr>
-    </w:p>
-    <w:p>
-      <w:pPr>
-        <w:pBdr>
-          <w:top w:val="nil"/>
-          <w:left w:val="nil"/>
-          <w:bottom w:val="nil"/>
-          <w:right w:val="nil"/>
-          <w:between w:val="nil"/>
-        </w:pBdr>
-        <w:spacing w:after="0" w:line="240" w:lineRule="auto"/>
-        <w:rPr>
-          <w:rFonts w:ascii="Times New Roman" w:eastAsia="Times New Roman" w:hAnsi="Times New Roman" w:cs="Times New Roman"/>
-          <w:color w:val="000000"/>
-          <w:sz w:val="24"/>
-          <w:szCs w:val="24"/>
-        </w:rPr>
-      </w:pPr>
-      <w:hyperlink r:id="rId23" w:history="1">
-        <w:r>
-          <w:rPr>
-            <w:rStyle w:val="Hyperlink"/>
-            <w:rFonts w:ascii="Times New Roman" w:eastAsia="Times New Roman" w:hAnsi="Times New Roman" w:cs="Times New Roman"/>
-            <w:sz w:val="24"/>
-            <w:szCs w:val="24"/>
-          </w:rPr>
-          <w:t>https://www.amazon.com/ELK-Polyethylene-Moisture-Crawlspace-Encapsulations/dp/B0CSBZDT5D?source=ps-sl-shoppingads-lpcontext&amp;ref_=fplfs&amp;smid=A3D53DZ7TUJUM1&amp;th=1</w:t>
-        </w:r>
-      </w:hyperlink>
-    </w:p>
-    <w:p>
-      <w:pPr>
-        <w:pBdr>
-          <w:top w:val="nil"/>
-          <w:left w:val="nil"/>
-          <w:bottom w:val="nil"/>
-          <w:right w:val="nil"/>
-          <w:between w:val="nil"/>
-        </w:pBdr>
-        <w:spacing w:after="0" w:line="240" w:lineRule="auto"/>
-        <w:rPr>
-          <w:rFonts w:ascii="Times New Roman" w:eastAsia="Times New Roman" w:hAnsi="Times New Roman" w:cs="Times New Roman"/>
-          <w:color w:val="000000"/>
-          <w:sz w:val="24"/>
-          <w:szCs w:val="24"/>
-        </w:rPr>
-      </w:pPr>
-    </w:p>
-    <w:p>
-      <w:pPr>
-        <w:pBdr>
-          <w:top w:val="nil"/>
-          <w:left w:val="nil"/>
-          <w:bottom w:val="nil"/>
-          <w:right w:val="nil"/>
-          <w:between w:val="nil"/>
-        </w:pBdr>
-        <w:spacing w:after="0" w:line="240" w:lineRule="auto"/>
-        <w:rPr>
-          <w:rFonts w:ascii="Times New Roman" w:eastAsia="Times New Roman" w:hAnsi="Times New Roman" w:cs="Times New Roman"/>
-          <w:color w:val="000000"/>
-          <w:sz w:val="24"/>
-          <w:szCs w:val="24"/>
-        </w:rPr>
-      </w:pPr>
-      <w:hyperlink r:id="rId24" w:history="1">
-        <w:r>
-          <w:rPr>
-            <w:rStyle w:val="Hyperlink"/>
-            <w:rFonts w:ascii="Times New Roman" w:eastAsia="Times New Roman" w:hAnsi="Times New Roman" w:cs="Times New Roman"/>
-            <w:sz w:val="24"/>
-            <w:szCs w:val="24"/>
-          </w:rPr>
-          <w:t>https://www.amazon.com/Stuck-Tape-Multi-Purpose-Polyethylene-Protection/dp/B085HVCYRH?source=ps-sl-shoppingads-lpcontext&amp;ref_=fplfs&amp;smid=A2OHL6HUCAZROK&amp;th=1</w:t>
         </w:r>
       </w:hyperlink>
     </w:p>

</xml_diff>

<commit_message>
Thought about 96 inch drywall on a 97.5 wall
</commit_message>
<xml_diff>
--- a/Mobility/Additional_Building/Design_Of_Additional_Building.docx
+++ b/Mobility/Additional_Building/Design_Of_Additional_Building.docx
@@ -4714,6 +4714,531 @@
         </w:rPr>
         <w:t>.</w:t>
       </w:r>
+    </w:p>
+    <w:p>
+      <w:pPr>
+        <w:pBdr>
+          <w:top w:val="nil"/>
+          <w:left w:val="nil"/>
+          <w:bottom w:val="nil"/>
+          <w:right w:val="nil"/>
+          <w:between w:val="nil"/>
+        </w:pBdr>
+        <w:spacing w:after="0" w:line="240" w:lineRule="auto"/>
+        <w:rPr>
+          <w:rFonts w:ascii="Times New Roman" w:eastAsia="Times New Roman" w:hAnsi="Times New Roman" w:cs="Times New Roman"/>
+          <w:sz w:val="24"/>
+          <w:szCs w:val="24"/>
+        </w:rPr>
+      </w:pPr>
+    </w:p>
+    <w:p>
+      <w:pPr>
+        <w:pBdr>
+          <w:top w:val="nil"/>
+          <w:left w:val="nil"/>
+          <w:bottom w:val="nil"/>
+          <w:right w:val="nil"/>
+          <w:between w:val="nil"/>
+        </w:pBdr>
+        <w:spacing w:after="0" w:line="240" w:lineRule="auto"/>
+        <w:rPr>
+          <w:rFonts w:ascii="Times New Roman" w:eastAsia="Times New Roman" w:hAnsi="Times New Roman" w:cs="Times New Roman"/>
+          <w:sz w:val="24"/>
+          <w:szCs w:val="24"/>
+        </w:rPr>
+      </w:pPr>
+      <w:r>
+        <w:rPr>
+          <w:rFonts w:ascii="Times New Roman" w:eastAsia="Times New Roman" w:hAnsi="Times New Roman" w:cs="Times New Roman"/>
+          <w:sz w:val="24"/>
+          <w:szCs w:val="24"/>
+        </w:rPr>
+        <w:t xml:space="preserve">I plan to have sill seal with a thickness of 0.25” </w:t>
+      </w:r>
+      <w:r>
+        <w:rPr>
+          <w:rFonts w:ascii="Times New Roman" w:eastAsia="Times New Roman" w:hAnsi="Times New Roman" w:cs="Times New Roman"/>
+          <w:sz w:val="24"/>
+          <w:szCs w:val="24"/>
+        </w:rPr>
+        <w:t>glued</w:t>
+      </w:r>
+      <w:r>
+        <w:rPr>
+          <w:rFonts w:ascii="Times New Roman" w:eastAsia="Times New Roman" w:hAnsi="Times New Roman" w:cs="Times New Roman"/>
+          <w:sz w:val="24"/>
+          <w:szCs w:val="24"/>
+        </w:rPr>
+        <w:t xml:space="preserve"> between subfloor and bottom plate.</w:t>
+      </w:r>
+    </w:p>
+    <w:p>
+      <w:pPr>
+        <w:pBdr>
+          <w:top w:val="nil"/>
+          <w:left w:val="nil"/>
+          <w:bottom w:val="nil"/>
+          <w:right w:val="nil"/>
+          <w:between w:val="nil"/>
+        </w:pBdr>
+        <w:spacing w:after="0" w:line="240" w:lineRule="auto"/>
+        <w:rPr>
+          <w:rFonts w:ascii="Times New Roman" w:eastAsia="Times New Roman" w:hAnsi="Times New Roman" w:cs="Times New Roman"/>
+          <w:sz w:val="24"/>
+          <w:szCs w:val="24"/>
+        </w:rPr>
+      </w:pPr>
+      <w:r>
+        <w:rPr>
+          <w:rFonts w:ascii="Times New Roman" w:eastAsia="Times New Roman" w:hAnsi="Times New Roman" w:cs="Times New Roman"/>
+          <w:sz w:val="24"/>
+          <w:szCs w:val="24"/>
+        </w:rPr>
+        <w:t>Bottom plates will be nominally 2” x 6”.</w:t>
+      </w:r>
+    </w:p>
+    <w:p>
+      <w:pPr>
+        <w:pBdr>
+          <w:top w:val="nil"/>
+          <w:left w:val="nil"/>
+          <w:bottom w:val="nil"/>
+          <w:right w:val="nil"/>
+          <w:between w:val="nil"/>
+        </w:pBdr>
+        <w:spacing w:after="0" w:line="240" w:lineRule="auto"/>
+        <w:rPr>
+          <w:rFonts w:ascii="Times New Roman" w:eastAsia="Times New Roman" w:hAnsi="Times New Roman" w:cs="Times New Roman"/>
+          <w:sz w:val="24"/>
+          <w:szCs w:val="24"/>
+        </w:rPr>
+      </w:pPr>
+      <w:r>
+        <w:rPr>
+          <w:rFonts w:ascii="Times New Roman" w:eastAsia="Times New Roman" w:hAnsi="Times New Roman" w:cs="Times New Roman"/>
+          <w:sz w:val="24"/>
+          <w:szCs w:val="24"/>
+        </w:rPr>
+        <w:t>The distance from the subfloor to the top of the bottom plate</w:t>
+      </w:r>
+      <w:r>
+        <w:rPr>
+          <w:rFonts w:ascii="Times New Roman" w:eastAsia="Times New Roman" w:hAnsi="Times New Roman" w:cs="Times New Roman"/>
+          <w:sz w:val="24"/>
+          <w:szCs w:val="24"/>
+        </w:rPr>
+        <w:t xml:space="preserve"> under load</w:t>
+      </w:r>
+      <w:r>
+        <w:rPr>
+          <w:rFonts w:ascii="Times New Roman" w:eastAsia="Times New Roman" w:hAnsi="Times New Roman" w:cs="Times New Roman"/>
+          <w:sz w:val="24"/>
+          <w:szCs w:val="24"/>
+        </w:rPr>
+        <w:t xml:space="preserve"> </w:t>
+      </w:r>
+      <w:r>
+        <w:rPr>
+          <w:rFonts w:ascii="Times New Roman" w:eastAsia="Times New Roman" w:hAnsi="Times New Roman" w:cs="Times New Roman"/>
+          <w:sz w:val="24"/>
+          <w:szCs w:val="24"/>
+        </w:rPr>
+        <w:t>may be</w:t>
+      </w:r>
+      <w:r>
+        <w:rPr>
+          <w:rFonts w:ascii="Times New Roman" w:eastAsia="Times New Roman" w:hAnsi="Times New Roman" w:cs="Times New Roman"/>
+          <w:sz w:val="24"/>
+          <w:szCs w:val="24"/>
+        </w:rPr>
+        <w:t xml:space="preserve"> 1.</w:t>
+      </w:r>
+      <w:r>
+        <w:rPr>
+          <w:rFonts w:ascii="Times New Roman" w:eastAsia="Times New Roman" w:hAnsi="Times New Roman" w:cs="Times New Roman"/>
+          <w:sz w:val="24"/>
+          <w:szCs w:val="24"/>
+        </w:rPr>
+        <w:t>625</w:t>
+      </w:r>
+      <w:r>
+        <w:rPr>
+          <w:rFonts w:ascii="Times New Roman" w:eastAsia="Times New Roman" w:hAnsi="Times New Roman" w:cs="Times New Roman"/>
+          <w:sz w:val="24"/>
+          <w:szCs w:val="24"/>
+        </w:rPr>
+        <w:t>”.</w:t>
+      </w:r>
+    </w:p>
+    <w:p>
+      <w:pPr>
+        <w:pBdr>
+          <w:top w:val="nil"/>
+          <w:left w:val="nil"/>
+          <w:bottom w:val="nil"/>
+          <w:right w:val="nil"/>
+          <w:between w:val="nil"/>
+        </w:pBdr>
+        <w:spacing w:after="0" w:line="240" w:lineRule="auto"/>
+        <w:rPr>
+          <w:rFonts w:ascii="Times New Roman" w:eastAsia="Times New Roman" w:hAnsi="Times New Roman" w:cs="Times New Roman"/>
+          <w:sz w:val="24"/>
+          <w:szCs w:val="24"/>
+        </w:rPr>
+      </w:pPr>
+    </w:p>
+    <w:p>
+      <w:pPr>
+        <w:pBdr>
+          <w:top w:val="nil"/>
+          <w:left w:val="nil"/>
+          <w:bottom w:val="nil"/>
+          <w:right w:val="nil"/>
+          <w:between w:val="nil"/>
+        </w:pBdr>
+        <w:spacing w:after="0" w:line="240" w:lineRule="auto"/>
+        <w:rPr>
+          <w:rFonts w:ascii="Times New Roman" w:eastAsia="Times New Roman" w:hAnsi="Times New Roman" w:cs="Times New Roman"/>
+          <w:sz w:val="24"/>
+          <w:szCs w:val="24"/>
+        </w:rPr>
+      </w:pPr>
+      <w:r>
+        <w:rPr>
+          <w:rFonts w:ascii="Times New Roman" w:eastAsia="Times New Roman" w:hAnsi="Times New Roman" w:cs="Times New Roman"/>
+          <w:sz w:val="24"/>
+          <w:szCs w:val="24"/>
+        </w:rPr>
+        <w:t>Searching for “flooring thickness”, I found that flooring is less than 22 mm thick.</w:t>
+      </w:r>
+    </w:p>
+    <w:p>
+      <w:pPr>
+        <w:pBdr>
+          <w:top w:val="nil"/>
+          <w:left w:val="nil"/>
+          <w:bottom w:val="nil"/>
+          <w:right w:val="nil"/>
+          <w:between w:val="nil"/>
+        </w:pBdr>
+        <w:spacing w:after="0" w:line="240" w:lineRule="auto"/>
+        <w:rPr>
+          <w:rFonts w:ascii="Times New Roman" w:eastAsia="Times New Roman" w:hAnsi="Times New Roman" w:cs="Times New Roman"/>
+          <w:sz w:val="24"/>
+          <w:szCs w:val="24"/>
+        </w:rPr>
+      </w:pPr>
+      <w:r>
+        <w:rPr>
+          <w:rFonts w:ascii="Times New Roman" w:eastAsia="Times New Roman" w:hAnsi="Times New Roman" w:cs="Times New Roman"/>
+          <w:sz w:val="24"/>
+          <w:szCs w:val="24"/>
+        </w:rPr>
+        <w:t xml:space="preserve">Underlayment such as </w:t>
+      </w:r>
+      <w:hyperlink r:id="rId20" w:history="1">
+        <w:r>
+          <w:rPr>
+            <w:rStyle w:val="Hyperlink"/>
+            <w:rFonts w:ascii="Times New Roman" w:eastAsia="Times New Roman" w:hAnsi="Times New Roman" w:cs="Times New Roman"/>
+            <w:sz w:val="24"/>
+            <w:szCs w:val="24"/>
+          </w:rPr>
+          <w:t>https://www.lowes.com/pd/Project-Source-100-sq-ft-Standard-2-mm-Flooring-Underlayment/5001900621</w:t>
+        </w:r>
+      </w:hyperlink>
+      <w:r>
+        <w:rPr>
+          <w:rFonts w:ascii="Times New Roman" w:eastAsia="Times New Roman" w:hAnsi="Times New Roman" w:cs="Times New Roman"/>
+          <w:sz w:val="24"/>
+          <w:szCs w:val="24"/>
+        </w:rPr>
+        <w:t xml:space="preserve"> is 2 mm thick.</w:t>
+      </w:r>
+    </w:p>
+    <w:p>
+      <w:pPr>
+        <w:pBdr>
+          <w:top w:val="nil"/>
+          <w:left w:val="nil"/>
+          <w:bottom w:val="nil"/>
+          <w:right w:val="nil"/>
+          <w:between w:val="nil"/>
+        </w:pBdr>
+        <w:spacing w:after="0" w:line="240" w:lineRule="auto"/>
+        <w:rPr>
+          <w:rFonts w:ascii="Times New Roman" w:eastAsia="Times New Roman" w:hAnsi="Times New Roman" w:cs="Times New Roman"/>
+          <w:sz w:val="24"/>
+          <w:szCs w:val="24"/>
+        </w:rPr>
+      </w:pPr>
+      <w:r>
+        <w:rPr>
+          <w:rFonts w:ascii="Times New Roman" w:eastAsia="Times New Roman" w:hAnsi="Times New Roman" w:cs="Times New Roman"/>
+          <w:sz w:val="24"/>
+          <w:szCs w:val="24"/>
+        </w:rPr>
+        <w:lastRenderedPageBreak/>
+        <w:t>I will leave 1</w:t>
+      </w:r>
+      <w:r>
+        <w:rPr>
+          <w:rFonts w:ascii="Times New Roman" w:eastAsia="Times New Roman" w:hAnsi="Times New Roman" w:cs="Times New Roman"/>
+          <w:sz w:val="24"/>
+          <w:szCs w:val="24"/>
+        </w:rPr>
+        <w:t>.</w:t>
+      </w:r>
+      <w:r>
+        <w:rPr>
+          <w:rFonts w:ascii="Times New Roman" w:eastAsia="Times New Roman" w:hAnsi="Times New Roman" w:cs="Times New Roman"/>
+          <w:sz w:val="24"/>
+          <w:szCs w:val="24"/>
+        </w:rPr>
+        <w:t>125</w:t>
+      </w:r>
+      <w:r>
+        <w:rPr>
+          <w:rFonts w:ascii="Times New Roman" w:eastAsia="Times New Roman" w:hAnsi="Times New Roman" w:cs="Times New Roman"/>
+          <w:sz w:val="24"/>
+          <w:szCs w:val="24"/>
+        </w:rPr>
+        <w:t>”</w:t>
+      </w:r>
+      <w:r>
+        <w:rPr>
+          <w:rFonts w:ascii="Times New Roman" w:eastAsia="Times New Roman" w:hAnsi="Times New Roman" w:cs="Times New Roman"/>
+          <w:sz w:val="24"/>
+          <w:szCs w:val="24"/>
+        </w:rPr>
+        <w:t xml:space="preserve"> between subfloor and drywall for</w:t>
+      </w:r>
+      <w:r>
+        <w:rPr>
+          <w:rFonts w:ascii="Times New Roman" w:eastAsia="Times New Roman" w:hAnsi="Times New Roman" w:cs="Times New Roman"/>
+          <w:sz w:val="24"/>
+          <w:szCs w:val="24"/>
+        </w:rPr>
+        <w:t xml:space="preserve"> underlayment,</w:t>
+      </w:r>
+      <w:r>
+        <w:rPr>
+          <w:rFonts w:ascii="Times New Roman" w:eastAsia="Times New Roman" w:hAnsi="Times New Roman" w:cs="Times New Roman"/>
+          <w:sz w:val="24"/>
+          <w:szCs w:val="24"/>
+        </w:rPr>
+        <w:t xml:space="preserve"> flooring</w:t>
+      </w:r>
+      <w:r>
+        <w:rPr>
+          <w:rFonts w:ascii="Times New Roman" w:eastAsia="Times New Roman" w:hAnsi="Times New Roman" w:cs="Times New Roman"/>
+          <w:sz w:val="24"/>
+          <w:szCs w:val="24"/>
+        </w:rPr>
+        <w:t>,</w:t>
+      </w:r>
+      <w:r>
+        <w:rPr>
+          <w:rFonts w:ascii="Times New Roman" w:eastAsia="Times New Roman" w:hAnsi="Times New Roman" w:cs="Times New Roman"/>
+          <w:sz w:val="24"/>
+          <w:szCs w:val="24"/>
+        </w:rPr>
+        <w:t xml:space="preserve"> and expansion</w:t>
+      </w:r>
+      <w:r>
+        <w:rPr>
+          <w:rFonts w:ascii="Times New Roman" w:eastAsia="Times New Roman" w:hAnsi="Times New Roman" w:cs="Times New Roman"/>
+          <w:sz w:val="24"/>
+          <w:szCs w:val="24"/>
+        </w:rPr>
+        <w:t>.</w:t>
+      </w:r>
+    </w:p>
+    <w:p>
+      <w:pPr>
+        <w:pBdr>
+          <w:top w:val="nil"/>
+          <w:left w:val="nil"/>
+          <w:bottom w:val="nil"/>
+          <w:right w:val="nil"/>
+          <w:between w:val="nil"/>
+        </w:pBdr>
+        <w:spacing w:after="0" w:line="240" w:lineRule="auto"/>
+        <w:rPr>
+          <w:rFonts w:ascii="Times New Roman" w:eastAsia="Times New Roman" w:hAnsi="Times New Roman" w:cs="Times New Roman"/>
+          <w:sz w:val="24"/>
+          <w:szCs w:val="24"/>
+        </w:rPr>
+      </w:pPr>
+    </w:p>
+    <w:p>
+      <w:pPr>
+        <w:pBdr>
+          <w:top w:val="nil"/>
+          <w:left w:val="nil"/>
+          <w:bottom w:val="nil"/>
+          <w:right w:val="nil"/>
+          <w:between w:val="nil"/>
+        </w:pBdr>
+        <w:spacing w:after="0" w:line="240" w:lineRule="auto"/>
+        <w:rPr>
+          <w:rFonts w:ascii="Times New Roman" w:eastAsia="Times New Roman" w:hAnsi="Times New Roman" w:cs="Times New Roman"/>
+          <w:sz w:val="24"/>
+          <w:szCs w:val="24"/>
+        </w:rPr>
+      </w:pPr>
+      <w:r>
+        <w:rPr>
+          <w:rFonts w:ascii="Times New Roman" w:eastAsia="Times New Roman" w:hAnsi="Times New Roman" w:cs="Times New Roman"/>
+          <w:sz w:val="24"/>
+          <w:szCs w:val="24"/>
+        </w:rPr>
+        <w:t>Drywall for walls is 96” tall.</w:t>
+      </w:r>
+    </w:p>
+    <w:p>
+      <w:pPr>
+        <w:pBdr>
+          <w:top w:val="nil"/>
+          <w:left w:val="nil"/>
+          <w:bottom w:val="nil"/>
+          <w:right w:val="nil"/>
+          <w:between w:val="nil"/>
+        </w:pBdr>
+        <w:spacing w:after="0" w:line="240" w:lineRule="auto"/>
+        <w:rPr>
+          <w:rFonts w:ascii="Times New Roman" w:eastAsia="Times New Roman" w:hAnsi="Times New Roman" w:cs="Times New Roman"/>
+          <w:sz w:val="24"/>
+          <w:szCs w:val="24"/>
+        </w:rPr>
+      </w:pPr>
+      <w:r>
+        <w:rPr>
+          <w:rFonts w:ascii="Times New Roman" w:eastAsia="Times New Roman" w:hAnsi="Times New Roman" w:cs="Times New Roman"/>
+          <w:sz w:val="24"/>
+          <w:szCs w:val="24"/>
+        </w:rPr>
+        <w:t>The top of drywall will be 97.125” above the subfloor.</w:t>
+      </w:r>
+    </w:p>
+    <w:p>
+      <w:pPr>
+        <w:pBdr>
+          <w:top w:val="nil"/>
+          <w:left w:val="nil"/>
+          <w:bottom w:val="nil"/>
+          <w:right w:val="nil"/>
+          <w:between w:val="nil"/>
+        </w:pBdr>
+        <w:spacing w:after="0" w:line="240" w:lineRule="auto"/>
+        <w:rPr>
+          <w:rFonts w:ascii="Times New Roman" w:eastAsia="Times New Roman" w:hAnsi="Times New Roman" w:cs="Times New Roman"/>
+          <w:sz w:val="24"/>
+          <w:szCs w:val="24"/>
+        </w:rPr>
+      </w:pPr>
+    </w:p>
+    <w:p>
+      <w:pPr>
+        <w:pBdr>
+          <w:top w:val="nil"/>
+          <w:left w:val="nil"/>
+          <w:bottom w:val="nil"/>
+          <w:right w:val="nil"/>
+          <w:between w:val="nil"/>
+        </w:pBdr>
+        <w:spacing w:after="0" w:line="240" w:lineRule="auto"/>
+        <w:rPr>
+          <w:rFonts w:ascii="Times New Roman" w:eastAsia="Times New Roman" w:hAnsi="Times New Roman" w:cs="Times New Roman"/>
+          <w:sz w:val="24"/>
+          <w:szCs w:val="24"/>
+        </w:rPr>
+      </w:pPr>
+      <w:r>
+        <w:rPr>
+          <w:rFonts w:ascii="Times New Roman" w:eastAsia="Times New Roman" w:hAnsi="Times New Roman" w:cs="Times New Roman"/>
+          <w:sz w:val="24"/>
+          <w:szCs w:val="24"/>
+        </w:rPr>
+        <w:t>According to R602.3.2: “Top plate”, “Wood studs shall be capped with a double top plate installed to provide overlapping at corners and intersections with bearing partitions. End joints in top plates shall be offset not less than 24 inches (610 mm). Joints in plates need not occur over studs. Plates shall be not less than 2 inches (51 mm) nominal thickness and have a width not less than the width of the studs.”.</w:t>
+      </w:r>
+    </w:p>
+    <w:p>
+      <w:pPr>
+        <w:pBdr>
+          <w:top w:val="nil"/>
+          <w:left w:val="nil"/>
+          <w:bottom w:val="nil"/>
+          <w:right w:val="nil"/>
+          <w:between w:val="nil"/>
+        </w:pBdr>
+        <w:spacing w:after="0" w:line="240" w:lineRule="auto"/>
+        <w:rPr>
+          <w:rFonts w:ascii="Times New Roman" w:eastAsia="Times New Roman" w:hAnsi="Times New Roman" w:cs="Times New Roman"/>
+          <w:sz w:val="24"/>
+          <w:szCs w:val="24"/>
+        </w:rPr>
+      </w:pPr>
+    </w:p>
+    <w:p>
+      <w:pPr>
+        <w:pBdr>
+          <w:top w:val="nil"/>
+          <w:left w:val="nil"/>
+          <w:bottom w:val="nil"/>
+          <w:right w:val="nil"/>
+          <w:between w:val="nil"/>
+        </w:pBdr>
+        <w:spacing w:after="0" w:line="240" w:lineRule="auto"/>
+        <w:rPr>
+          <w:rFonts w:ascii="Times New Roman" w:eastAsia="Times New Roman" w:hAnsi="Times New Roman" w:cs="Times New Roman"/>
+          <w:sz w:val="24"/>
+          <w:szCs w:val="24"/>
+        </w:rPr>
+      </w:pPr>
+      <w:r>
+        <w:rPr>
+          <w:rFonts w:ascii="Times New Roman" w:eastAsia="Times New Roman" w:hAnsi="Times New Roman" w:cs="Times New Roman"/>
+          <w:sz w:val="24"/>
+          <w:szCs w:val="24"/>
+        </w:rPr>
+        <w:t>According to Table R802.4.1(4), “RAFTER SPANS FOR COMMON LUMBER SPECIES (Ground snow load = 30 psf, ceiling attached to rafters, L/&lt;DELTA&gt; = 240)”, for rafters of Southern pine with grade #2 that are nominally 2” x 12” and that are spaced 24” on center, the maximum rafter span is 16’2”.</w:t>
+      </w:r>
+    </w:p>
+    <w:p>
+      <w:pPr>
+        <w:pBdr>
+          <w:top w:val="nil"/>
+          <w:left w:val="nil"/>
+          <w:bottom w:val="nil"/>
+          <w:right w:val="nil"/>
+          <w:between w:val="nil"/>
+        </w:pBdr>
+        <w:spacing w:after="0" w:line="240" w:lineRule="auto"/>
+        <w:rPr>
+          <w:rFonts w:ascii="Times New Roman" w:eastAsia="Times New Roman" w:hAnsi="Times New Roman" w:cs="Times New Roman"/>
+          <w:sz w:val="24"/>
+          <w:szCs w:val="24"/>
+        </w:rPr>
+      </w:pPr>
+    </w:p>
+    <w:p>
+      <w:pPr>
+        <w:pBdr>
+          <w:top w:val="nil"/>
+          <w:left w:val="nil"/>
+          <w:bottom w:val="nil"/>
+          <w:right w:val="nil"/>
+          <w:between w:val="nil"/>
+        </w:pBdr>
+        <w:spacing w:after="0" w:line="240" w:lineRule="auto"/>
+        <w:rPr>
+          <w:rFonts w:ascii="Times New Roman" w:eastAsia="Times New Roman" w:hAnsi="Times New Roman" w:cs="Times New Roman"/>
+          <w:sz w:val="24"/>
+          <w:szCs w:val="24"/>
+        </w:rPr>
+      </w:pPr>
     </w:p>
     <w:sectPr>
       <w:pgSz w:w="12240" w:h="15840"/>

</xml_diff>

<commit_message>
Avoided mirroring. Detailed subfloor. Used 2x4s spaced 16" on center. Deepened trusses. Used OSB and DensGlass.
</commit_message>
<xml_diff>
--- a/Mobility/Additional_Building/Design_Of_Additional_Building.docx
+++ b/Mobility/Additional_Building/Design_Of_Additional_Building.docx
@@ -260,7 +260,7 @@
                     <pic:cNvPicPr/>
                   </pic:nvPicPr>
                   <pic:blipFill>
-                    <a:blip r:embed="rId5">
+                    <a:blip r:embed="rId6">
                       <a:extLst>
                         <a:ext uri="{28A0092B-C50C-407E-A947-70E740481C1C}">
                           <a14:useLocalDpi xmlns:a14="http://schemas.microsoft.com/office/drawing/2010/main" val="0"/>
@@ -423,7 +423,7 @@
                     <pic:cNvPicPr/>
                   </pic:nvPicPr>
                   <pic:blipFill>
-                    <a:blip r:embed="rId6"/>
+                    <a:blip r:embed="rId7"/>
                     <a:stretch>
                       <a:fillRect/>
                     </a:stretch>
@@ -1136,7 +1136,7 @@
         </w:rPr>
         <w:t>Per “Table R401.4.1: Presumptive Load-Bearing Values Of Foundation Materials” (</w:t>
       </w:r>
-      <w:hyperlink r:id="rId7">
+      <w:hyperlink r:id="rId8">
         <w:r>
           <w:rPr>
             <w:rFonts w:ascii="Times New Roman" w:eastAsia="Times New Roman" w:hAnsi="Times New Roman" w:cs="Times New Roman"/>
@@ -1202,7 +1202,7 @@
         </w:rPr>
         <w:t>Per “Section R502.3.2: Other floor joists” (</w:t>
       </w:r>
-      <w:hyperlink r:id="rId8">
+      <w:hyperlink r:id="rId9">
         <w:r>
           <w:rPr>
             <w:rFonts w:ascii="Times New Roman" w:eastAsia="Times New Roman" w:hAnsi="Times New Roman" w:cs="Times New Roman"/>
@@ -1368,7 +1368,7 @@
         </w:rPr>
         <w:t>Per “City of Charlottesville Climatic and Geographic Design Criteria” (</w:t>
       </w:r>
-      <w:hyperlink r:id="rId9">
+      <w:hyperlink r:id="rId10">
         <w:r>
           <w:rPr>
             <w:rFonts w:ascii="Times New Roman" w:eastAsia="Times New Roman" w:hAnsi="Times New Roman" w:cs="Times New Roman"/>
@@ -2776,7 +2776,7 @@
         </w:rPr>
         <w:t xml:space="preserve"> of a pier following “Typical Deck Details” at </w:t>
       </w:r>
-      <w:hyperlink r:id="rId10" w:history="1">
+      <w:hyperlink r:id="rId11" w:history="1">
         <w:r>
           <w:rPr>
             <w:rStyle w:val="Hyperlink"/>
@@ -2861,7 +2861,7 @@
                     <pic:cNvPicPr/>
                   </pic:nvPicPr>
                   <pic:blipFill>
-                    <a:blip r:embed="rId11"/>
+                    <a:blip r:embed="rId12"/>
                     <a:stretch>
                       <a:fillRect/>
                     </a:stretch>
@@ -3455,7 +3455,7 @@
                     <pic:cNvPicPr/>
                   </pic:nvPicPr>
                   <pic:blipFill>
-                    <a:blip r:embed="rId12">
+                    <a:blip r:embed="rId13">
                       <a:extLst>
                         <a:ext uri="{28A0092B-C50C-407E-A947-70E740481C1C}">
                           <a14:useLocalDpi xmlns:a14="http://schemas.microsoft.com/office/drawing/2010/main" val="0"/>
@@ -3589,7 +3589,7 @@
         </w:rPr>
         <w:t xml:space="preserve">from the bottom of its hole by a plastic chair like </w:t>
       </w:r>
-      <w:hyperlink r:id="rId13" w:history="1">
+      <w:hyperlink r:id="rId14" w:history="1">
         <w:r>
           <w:rPr>
             <w:rStyle w:val="Hyperlink"/>
@@ -3681,7 +3681,7 @@
         </w:rPr>
         <w:t xml:space="preserve">The cage will be separated from the form by wheel spacers with a radius of 1.5 inches like </w:t>
       </w:r>
-      <w:hyperlink r:id="rId14" w:history="1">
+      <w:hyperlink r:id="rId15" w:history="1">
         <w:r>
           <w:rPr>
             <w:rStyle w:val="Hyperlink"/>
@@ -3800,7 +3800,7 @@
         </w:rPr>
         <w:t xml:space="preserve">Following member MRKN’s reply from 06/29/2018 on forum “Pier grounding detail” of Mike Holt’s Forum at </w:t>
       </w:r>
-      <w:hyperlink r:id="rId15" w:history="1">
+      <w:hyperlink r:id="rId16" w:history="1">
         <w:r>
           <w:rPr>
             <w:rStyle w:val="Hyperlink"/>
@@ -3961,7 +3961,7 @@
           <w:szCs w:val="24"/>
         </w:rPr>
       </w:pPr>
-      <w:hyperlink r:id="rId16" w:history="1">
+      <w:hyperlink r:id="rId17" w:history="1">
         <w:r>
           <w:rPr>
             <w:rStyle w:val="Hyperlink"/>
@@ -4041,7 +4041,7 @@
         </w:rPr>
         <w:t>Per “Table R502.3.1(2): FLOOR JOIST SPANS FOR COMMON LUMBER SPECIES” (</w:t>
       </w:r>
-      <w:hyperlink r:id="rId17">
+      <w:hyperlink r:id="rId18">
         <w:r>
           <w:rPr>
             <w:rFonts w:ascii="Times New Roman" w:eastAsia="Times New Roman" w:hAnsi="Times New Roman" w:cs="Times New Roman"/>
@@ -4099,7 +4099,7 @@
         </w:rPr>
         <w:t xml:space="preserve">Per “Table R507.5(1): MAXIMUM DECK BEAM SPAN”, </w:t>
       </w:r>
-      <w:hyperlink r:id="rId18" w:history="1">
+      <w:hyperlink r:id="rId19" w:history="1">
         <w:r>
           <w:rPr>
             <w:rStyle w:val="Hyperlink"/>
@@ -4596,7 +4596,7 @@
           <w:szCs w:val="24"/>
         </w:rPr>
       </w:pPr>
-      <w:hyperlink r:id="rId19" w:history="1">
+      <w:hyperlink r:id="rId20" w:history="1">
         <w:r>
           <w:rPr>
             <w:rStyle w:val="Hyperlink"/>
@@ -4937,7 +4937,7 @@
         </w:rPr>
         <w:t xml:space="preserve">Underlayment such as </w:t>
       </w:r>
-      <w:hyperlink r:id="rId20" w:history="1">
+      <w:hyperlink r:id="rId21" w:history="1">
         <w:r>
           <w:rPr>
             <w:rStyle w:val="Hyperlink"/>
@@ -5203,7 +5203,119 @@
           <w:sz w:val="24"/>
           <w:szCs w:val="24"/>
         </w:rPr>
-        <w:t>According to Table R802.4.1(4), “RAFTER SPANS FOR COMMON LUMBER SPECIES (Ground snow load = 30 psf, ceiling attached to rafters, L/&lt;DELTA&gt; = 240)”, for rafters of Southern pine with grade #2 that are nominally 2” x 12” and that are spaced 24” on center, the maximum rafter span is 16’2”.</w:t>
+        <w:t>According to Table R802.4.1(</w:t>
+      </w:r>
+      <w:r>
+        <w:rPr>
+          <w:rFonts w:ascii="Times New Roman" w:eastAsia="Times New Roman" w:hAnsi="Times New Roman" w:cs="Times New Roman"/>
+          <w:sz w:val="24"/>
+          <w:szCs w:val="24"/>
+        </w:rPr>
+        <w:t>3</w:t>
+      </w:r>
+      <w:r>
+        <w:rPr>
+          <w:rFonts w:ascii="Times New Roman" w:eastAsia="Times New Roman" w:hAnsi="Times New Roman" w:cs="Times New Roman"/>
+          <w:sz w:val="24"/>
+          <w:szCs w:val="24"/>
+        </w:rPr>
+        <w:t xml:space="preserve">), “RAFTER SPANS FOR COMMON LUMBER SPECIES (Ground snow load = 30 psf, ceiling </w:t>
+      </w:r>
+      <w:r>
+        <w:rPr>
+          <w:rFonts w:ascii="Times New Roman" w:eastAsia="Times New Roman" w:hAnsi="Times New Roman" w:cs="Times New Roman"/>
+          <w:sz w:val="24"/>
+          <w:szCs w:val="24"/>
+        </w:rPr>
+        <w:t xml:space="preserve">not </w:t>
+      </w:r>
+      <w:r>
+        <w:rPr>
+          <w:rFonts w:ascii="Times New Roman" w:eastAsia="Times New Roman" w:hAnsi="Times New Roman" w:cs="Times New Roman"/>
+          <w:sz w:val="24"/>
+          <w:szCs w:val="24"/>
+        </w:rPr>
+        <w:t xml:space="preserve">attached to rafters, L/&lt;DELTA&gt; = </w:t>
+      </w:r>
+      <w:r>
+        <w:rPr>
+          <w:rFonts w:ascii="Times New Roman" w:eastAsia="Times New Roman" w:hAnsi="Times New Roman" w:cs="Times New Roman"/>
+          <w:sz w:val="24"/>
+          <w:szCs w:val="24"/>
+        </w:rPr>
+        <w:t>180</w:t>
+      </w:r>
+      <w:r>
+        <w:rPr>
+          <w:rFonts w:ascii="Times New Roman" w:eastAsia="Times New Roman" w:hAnsi="Times New Roman" w:cs="Times New Roman"/>
+          <w:sz w:val="24"/>
+          <w:szCs w:val="24"/>
+        </w:rPr>
+        <w:t xml:space="preserve">)”, for rafters of Southern pine with grade #2 that are nominally 2” x </w:t>
+      </w:r>
+      <w:r>
+        <w:rPr>
+          <w:rFonts w:ascii="Times New Roman" w:eastAsia="Times New Roman" w:hAnsi="Times New Roman" w:cs="Times New Roman"/>
+          <w:sz w:val="24"/>
+          <w:szCs w:val="24"/>
+        </w:rPr>
+        <w:t>6</w:t>
+      </w:r>
+      <w:r>
+        <w:rPr>
+          <w:rFonts w:ascii="Times New Roman" w:eastAsia="Times New Roman" w:hAnsi="Times New Roman" w:cs="Times New Roman"/>
+          <w:sz w:val="24"/>
+          <w:szCs w:val="24"/>
+        </w:rPr>
+        <w:t xml:space="preserve">” and that are spaced </w:t>
+      </w:r>
+      <w:r>
+        <w:rPr>
+          <w:rFonts w:ascii="Times New Roman" w:eastAsia="Times New Roman" w:hAnsi="Times New Roman" w:cs="Times New Roman"/>
+          <w:sz w:val="24"/>
+          <w:szCs w:val="24"/>
+        </w:rPr>
+        <w:t>16</w:t>
+      </w:r>
+      <w:r>
+        <w:rPr>
+          <w:rFonts w:ascii="Times New Roman" w:eastAsia="Times New Roman" w:hAnsi="Times New Roman" w:cs="Times New Roman"/>
+          <w:sz w:val="24"/>
+          <w:szCs w:val="24"/>
+        </w:rPr>
+        <w:t>” on center, the maximum</w:t>
+      </w:r>
+      <w:r>
+        <w:rPr>
+          <w:rFonts w:ascii="Times New Roman" w:eastAsia="Times New Roman" w:hAnsi="Times New Roman" w:cs="Times New Roman"/>
+          <w:sz w:val="24"/>
+          <w:szCs w:val="24"/>
+        </w:rPr>
+        <w:t xml:space="preserve"> [horizontal]</w:t>
+      </w:r>
+      <w:r>
+        <w:rPr>
+          <w:rFonts w:ascii="Times New Roman" w:eastAsia="Times New Roman" w:hAnsi="Times New Roman" w:cs="Times New Roman"/>
+          <w:sz w:val="24"/>
+          <w:szCs w:val="24"/>
+        </w:rPr>
+        <w:t xml:space="preserve"> rafter span is 1</w:t>
+      </w:r>
+      <w:r>
+        <w:rPr>
+          <w:rFonts w:ascii="Times New Roman" w:eastAsia="Times New Roman" w:hAnsi="Times New Roman" w:cs="Times New Roman"/>
+          <w:sz w:val="24"/>
+          <w:szCs w:val="24"/>
+        </w:rPr>
+        <w:t>1</w:t>
+      </w:r>
+      <w:r>
+        <w:rPr>
+          <w:rFonts w:ascii="Times New Roman" w:eastAsia="Times New Roman" w:hAnsi="Times New Roman" w:cs="Times New Roman"/>
+          <w:sz w:val="24"/>
+          <w:szCs w:val="24"/>
+        </w:rPr>
+        <w:t>’2”.</w:t>
       </w:r>
     </w:p>
     <w:p>
@@ -6195,6 +6307,10 @@
 </go:gDocsCustomXmlDataStorage>
 </file>
 
+<file path=customXml/item2.xml><?xml version="1.0" encoding="utf-8"?>
+<b:Sources xmlns:b="http://schemas.openxmlformats.org/officeDocument/2006/bibliography" xmlns="http://schemas.openxmlformats.org/officeDocument/2006/bibliography" SelectedStyle="\APASixthEditionOfficeOnline.xsl" StyleName="APA" Version="6"/>
+</file>
+
 <file path=customXml/itemProps1.xml><?xml version="1.0" encoding="utf-8"?>
 <ds:datastoreItem xmlns:ds="http://schemas.openxmlformats.org/officeDocument/2006/customXml" ds:itemID="{11111111-1234-1234-1234-123412341234}">
   <ds:schemaRefs>
@@ -6202,4 +6318,12 @@
     <ds:schemaRef ds:uri="http://schemas.openxmlformats.org/officeDocument/2006/relationships"/>
   </ds:schemaRefs>
 </ds:datastoreItem>
+</file>
+
+<file path=customXml/itemProps2.xml><?xml version="1.0" encoding="utf-8"?>
+<ds:datastoreItem xmlns:ds="http://schemas.openxmlformats.org/officeDocument/2006/customXml" ds:itemID="{40395751-615A-47CC-A3A9-A759C903B31A}">
+  <ds:schemaRefs>
+    <ds:schemaRef ds:uri="http://schemas.openxmlformats.org/officeDocument/2006/bibliography"/>
+  </ds:schemaRefs>
+</ds:datastoreItem>
 </file>
</xml_diff>